<commit_message>
VAM Version Description Document
</commit_message>
<xml_diff>
--- a/Documents/source/CLIN 0002AC VAM Version Description Document v1.3.docx
+++ b/Documents/source/CLIN 0002AC VAM Version Description Document v1.3.docx
@@ -1,6 +1,6 @@
 
 <file path=word/document.xml><?xml version="1.0" encoding="utf-8"?>
-<w:document xmlns:wpc="http://schemas.microsoft.com/office/word/2010/wordprocessingCanvas" xmlns:cx="http://schemas.microsoft.com/office/drawing/2014/chartex" xmlns:cx1="http://schemas.microsoft.com/office/drawing/2015/9/8/chartex" xmlns:cx2="http://schemas.microsoft.com/office/drawing/2015/10/21/chartex" xmlns:cx3="http://schemas.microsoft.com/office/drawing/2016/5/9/chartex" xmlns:cx4="http://schemas.microsoft.com/office/drawing/2016/5/10/chartex" xmlns:cx5="http://schemas.microsoft.com/office/drawing/2016/5/11/chartex" xmlns:cx6="http://schemas.microsoft.com/office/drawing/2016/5/12/chartex" xmlns:cx7="http://schemas.microsoft.com/office/drawing/2016/5/13/chartex" xmlns:cx8="http://schemas.microsoft.com/office/drawing/2016/5/14/chartex" xmlns:mc="http://schemas.openxmlformats.org/markup-compatibility/2006" xmlns:aink="http://schemas.microsoft.com/office/drawing/2016/ink" xmlns:am3d="http://schemas.microsoft.com/office/drawing/2017/model3d" xmlns:o="urn:schemas-microsoft-com:office:office" xmlns:r="http://schemas.openxmlformats.org/officeDocument/2006/relationships" xmlns:m="http://schemas.openxmlformats.org/officeDocument/2006/math" xmlns:v="urn:schemas-microsoft-com:vml" xmlns:wp14="http://schemas.microsoft.com/office/word/2010/wordprocessingDrawing" xmlns:wp="http://schemas.openxmlformats.org/drawingml/2006/wordprocessingDrawing" xmlns:w10="urn:schemas-microsoft-com:office:word" xmlns:w="http://schemas.openxmlformats.org/wordprocessingml/2006/main" xmlns:w14="http://schemas.microsoft.com/office/word/2010/wordml" xmlns:w15="http://schemas.microsoft.com/office/word/2012/wordml" xmlns:w16cid="http://schemas.microsoft.com/office/word/2016/wordml/cid" xmlns:w16se="http://schemas.microsoft.com/office/word/2015/wordml/symex" xmlns:wpg="http://schemas.microsoft.com/office/word/2010/wordprocessingGroup" xmlns:wpi="http://schemas.microsoft.com/office/word/2010/wordprocessingInk" xmlns:wne="http://schemas.microsoft.com/office/word/2006/wordml" xmlns:wps="http://schemas.microsoft.com/office/word/2010/wordprocessingShape" xmlns:a="http://schemas.openxmlformats.org/drawingml/2006/main" xmlns:pic="http://schemas.openxmlformats.org/drawingml/2006/picture" xmlns:a14="http://schemas.microsoft.com/office/drawing/2010/main" mc:Ignorable="w14 w15 w16se w16cid wp14">
+<w:document xmlns:wpc="http://schemas.microsoft.com/office/word/2010/wordprocessingCanvas" xmlns:cx="http://schemas.microsoft.com/office/drawing/2014/chartex" xmlns:cx1="http://schemas.microsoft.com/office/drawing/2015/9/8/chartex" xmlns:cx2="http://schemas.microsoft.com/office/drawing/2015/10/21/chartex" xmlns:cx3="http://schemas.microsoft.com/office/drawing/2016/5/9/chartex" xmlns:cx4="http://schemas.microsoft.com/office/drawing/2016/5/10/chartex" xmlns:cx5="http://schemas.microsoft.com/office/drawing/2016/5/11/chartex" xmlns:cx6="http://schemas.microsoft.com/office/drawing/2016/5/12/chartex" xmlns:cx7="http://schemas.microsoft.com/office/drawing/2016/5/13/chartex" xmlns:cx8="http://schemas.microsoft.com/office/drawing/2016/5/14/chartex" xmlns:mc="http://schemas.openxmlformats.org/markup-compatibility/2006" xmlns:aink="http://schemas.microsoft.com/office/drawing/2016/ink" xmlns:am3d="http://schemas.microsoft.com/office/drawing/2017/model3d" xmlns:o="urn:schemas-microsoft-com:office:office" xmlns:r="http://schemas.openxmlformats.org/officeDocument/2006/relationships" xmlns:m="http://schemas.openxmlformats.org/officeDocument/2006/math" xmlns:v="urn:schemas-microsoft-com:vml" xmlns:wp14="http://schemas.microsoft.com/office/word/2010/wordprocessingDrawing" xmlns:wp="http://schemas.openxmlformats.org/drawingml/2006/wordprocessingDrawing" xmlns:w10="urn:schemas-microsoft-com:office:word" xmlns:w="http://schemas.openxmlformats.org/wordprocessingml/2006/main" xmlns:w14="http://schemas.microsoft.com/office/word/2010/wordml" xmlns:w15="http://schemas.microsoft.com/office/word/2012/wordml" xmlns:w16cid="http://schemas.microsoft.com/office/word/2016/wordml/cid" xmlns:w16se="http://schemas.microsoft.com/office/word/2015/wordml/symex" xmlns:wpg="http://schemas.microsoft.com/office/word/2010/wordprocessingGroup" xmlns:wpi="http://schemas.microsoft.com/office/word/2010/wordprocessingInk" xmlns:wne="http://schemas.microsoft.com/office/word/2006/wordml" xmlns:wps="http://schemas.microsoft.com/office/word/2010/wordprocessingShape" mc:Ignorable="w14 w15 w16se w16cid wp14">
   <w:body>
     <w:p>
       <w:pPr>
@@ -41,24 +41,27 @@
         <w:pStyle w:val="CoverImage"/>
       </w:pPr>
       <w:r>
+        <w:rPr>
+          <w:noProof/>
+        </w:rPr>
         <w:drawing>
-          <wp:inline wp14:editId="2591CB0A" wp14:anchorId="4096BBA2">
+          <wp:inline distT="0" distB="0" distL="0" distR="0" wp14:anchorId="4096BBA2" wp14:editId="2591CB0A">
             <wp:extent cx="2171700" cy="2171700"/>
             <wp:effectExtent l="0" t="0" r="0" b="0"/>
             <wp:docPr id="361549375" name="Picture 1" descr="Official Seal of the Department of Veterans Affairs" title="Official Seal of the Department of Veterans Affairs"/>
             <wp:cNvGraphicFramePr>
-              <a:graphicFrameLocks noChangeAspect="1"/>
+              <a:graphicFrameLocks xmlns:a="http://schemas.openxmlformats.org/drawingml/2006/main" noChangeAspect="1"/>
             </wp:cNvGraphicFramePr>
-            <a:graphic>
+            <a:graphic xmlns:a="http://schemas.openxmlformats.org/drawingml/2006/main">
               <a:graphicData uri="http://schemas.openxmlformats.org/drawingml/2006/picture">
-                <pic:pic>
+                <pic:pic xmlns:pic="http://schemas.openxmlformats.org/drawingml/2006/picture">
                   <pic:nvPicPr>
                     <pic:cNvPr id="0" name="Picture 1"/>
                     <pic:cNvPicPr/>
                   </pic:nvPicPr>
                   <pic:blipFill>
-                    <a:blip r:embed="Rdb662a796f104eef">
-                      <a:extLst xmlns:a="http://schemas.openxmlformats.org/drawingml/2006/main">
+                    <a:blip r:embed="rId11">
+                      <a:extLst>
                         <a:ext uri="{28A0092B-C50C-407E-A947-70E740481C1C}">
                           <a14:useLocalDpi xmlns:a14="http://schemas.microsoft.com/office/drawing/2010/main" val="0"/>
                         </a:ext>
@@ -69,7 +72,7 @@
                     </a:stretch>
                   </pic:blipFill>
                   <pic:spPr>
-                    <a:xfrm rot="0" flipH="0" flipV="0">
+                    <a:xfrm>
                       <a:off x="0" y="0"/>
                       <a:ext cx="2171700" cy="2171700"/>
                     </a:xfrm>
@@ -112,7 +115,7 @@
     <w:p>
       <w:pPr>
         <w:sectPr>
-          <w:pgSz w:w="12240" w:h="15840" w:orient="portrait"/>
+          <w:pgSz w:w="12240" w:h="15840"/>
           <w:pgMar w:top="3600" w:right="1440" w:bottom="1440" w:left="1440" w:header="720" w:footer="720" w:gutter="0"/>
           <w:cols w:space="720"/>
           <w:docGrid w:linePitch="360"/>
@@ -145,7 +148,6 @@
           <w:tcPr>
             <w:tcW w:w="1705" w:type="dxa"/>
             <w:shd w:val="clear" w:color="auto" w:fill="D9D9D9" w:themeFill="background1" w:themeFillShade="D9"/>
-            <w:tcMar/>
           </w:tcPr>
           <w:p>
             <w:pPr>
@@ -160,7 +162,6 @@
           <w:tcPr>
             <w:tcW w:w="1350" w:type="dxa"/>
             <w:shd w:val="clear" w:color="auto" w:fill="D9D9D9" w:themeFill="background1" w:themeFillShade="D9"/>
-            <w:tcMar/>
           </w:tcPr>
           <w:p>
             <w:pPr>
@@ -175,7 +176,6 @@
           <w:tcPr>
             <w:tcW w:w="4590" w:type="dxa"/>
             <w:shd w:val="clear" w:color="auto" w:fill="D9D9D9" w:themeFill="background1" w:themeFillShade="D9"/>
-            <w:tcMar/>
           </w:tcPr>
           <w:p>
             <w:pPr>
@@ -190,7 +190,6 @@
           <w:tcPr>
             <w:tcW w:w="1705" w:type="dxa"/>
             <w:shd w:val="clear" w:color="auto" w:fill="D9D9D9" w:themeFill="background1" w:themeFillShade="D9"/>
-            <w:tcMar/>
           </w:tcPr>
           <w:p>
             <w:pPr>
@@ -206,22 +205,18 @@
         <w:tc>
           <w:tcPr>
             <w:tcW w:w="1705" w:type="dxa"/>
-            <w:tcMar/>
           </w:tcPr>
           <w:p>
             <w:pPr>
               <w:pStyle w:val="TableText"/>
             </w:pPr>
             <w:r>
-              <w:rPr/>
               <w:t>01/3</w:t>
             </w:r>
             <w:r>
-              <w:rPr/>
               <w:t>0</w:t>
             </w:r>
             <w:r>
-              <w:rPr/>
               <w:t>/2020</w:t>
             </w:r>
           </w:p>
@@ -229,7 +224,6 @@
         <w:tc>
           <w:tcPr>
             <w:tcW w:w="1350" w:type="dxa"/>
-            <w:tcMar/>
           </w:tcPr>
           <w:p>
             <w:pPr>
@@ -243,7 +237,6 @@
         <w:tc>
           <w:tcPr>
             <w:tcW w:w="4590" w:type="dxa"/>
-            <w:tcMar/>
           </w:tcPr>
           <w:p>
             <w:pPr>
@@ -255,14 +248,11 @@
             <w:r>
               <w:t>VAM2-v1.0.0</w:t>
             </w:r>
-            <w:bookmarkStart w:name="_GoBack" w:id="0"/>
-            <w:bookmarkEnd w:id="0"/>
           </w:p>
         </w:tc>
         <w:tc>
           <w:tcPr>
             <w:tcW w:w="1705" w:type="dxa"/>
-            <w:tcMar/>
           </w:tcPr>
           <w:p>
             <w:pPr>
@@ -278,7 +268,6 @@
         <w:tc>
           <w:tcPr>
             <w:tcW w:w="1705" w:type="dxa"/>
-            <w:tcMar/>
           </w:tcPr>
           <w:p>
             <w:pPr>
@@ -292,7 +281,6 @@
         <w:tc>
           <w:tcPr>
             <w:tcW w:w="1350" w:type="dxa"/>
-            <w:tcMar/>
           </w:tcPr>
           <w:p>
             <w:pPr>
@@ -306,7 +294,6 @@
         <w:tc>
           <w:tcPr>
             <w:tcW w:w="4590" w:type="dxa"/>
-            <w:tcMar/>
           </w:tcPr>
           <w:p>
             <w:pPr>
@@ -320,7 +307,6 @@
         <w:tc>
           <w:tcPr>
             <w:tcW w:w="1705" w:type="dxa"/>
-            <w:tcMar/>
           </w:tcPr>
           <w:p>
             <w:pPr>
@@ -336,7 +322,6 @@
         <w:tc>
           <w:tcPr>
             <w:tcW w:w="1705" w:type="dxa"/>
-            <w:tcMar/>
           </w:tcPr>
           <w:p>
             <w:pPr>
@@ -350,7 +335,6 @@
         <w:tc>
           <w:tcPr>
             <w:tcW w:w="1350" w:type="dxa"/>
-            <w:tcMar/>
           </w:tcPr>
           <w:p>
             <w:pPr>
@@ -364,7 +348,6 @@
         <w:tc>
           <w:tcPr>
             <w:tcW w:w="4590" w:type="dxa"/>
-            <w:tcMar/>
           </w:tcPr>
           <w:p>
             <w:pPr>
@@ -378,7 +361,6 @@
         <w:tc>
           <w:tcPr>
             <w:tcW w:w="1705" w:type="dxa"/>
-            <w:tcMar/>
           </w:tcPr>
           <w:p>
             <w:pPr>
@@ -394,7 +376,6 @@
         <w:tc>
           <w:tcPr>
             <w:tcW w:w="1705" w:type="dxa"/>
-            <w:tcMar/>
           </w:tcPr>
           <w:p>
             <w:pPr>
@@ -408,7 +389,6 @@
         <w:tc>
           <w:tcPr>
             <w:tcW w:w="1350" w:type="dxa"/>
-            <w:tcMar/>
           </w:tcPr>
           <w:p>
             <w:pPr>
@@ -422,7 +402,6 @@
         <w:tc>
           <w:tcPr>
             <w:tcW w:w="4590" w:type="dxa"/>
-            <w:tcMar/>
           </w:tcPr>
           <w:p>
             <w:pPr>
@@ -436,7 +415,6 @@
         <w:tc>
           <w:tcPr>
             <w:tcW w:w="1705" w:type="dxa"/>
-            <w:tcMar/>
           </w:tcPr>
           <w:p>
             <w:pPr>
@@ -452,7 +430,6 @@
         <w:tc>
           <w:tcPr>
             <w:tcW w:w="1705" w:type="dxa"/>
-            <w:tcMar/>
           </w:tcPr>
           <w:p>
             <w:pPr>
@@ -466,7 +443,6 @@
         <w:tc>
           <w:tcPr>
             <w:tcW w:w="1350" w:type="dxa"/>
-            <w:tcMar/>
           </w:tcPr>
           <w:p>
             <w:pPr>
@@ -480,7 +456,6 @@
         <w:tc>
           <w:tcPr>
             <w:tcW w:w="4590" w:type="dxa"/>
-            <w:tcMar/>
           </w:tcPr>
           <w:p>
             <w:pPr>
@@ -494,7 +469,6 @@
         <w:tc>
           <w:tcPr>
             <w:tcW w:w="1705" w:type="dxa"/>
-            <w:tcMar/>
           </w:tcPr>
           <w:p>
             <w:pPr>
@@ -690,6 +664,7 @@
         <w:pStyle w:val="TOCHeading"/>
       </w:pPr>
       <w:r>
+        <w:lastRenderedPageBreak/>
         <w:t>Table of Contents</w:t>
       </w:r>
     </w:p>
@@ -711,7 +686,7 @@
       <w:r>
         <w:fldChar w:fldCharType="separate"/>
       </w:r>
-      <w:hyperlink w:history="1" w:anchor="_Toc31282096">
+      <w:hyperlink w:anchor="_Toc31282096" w:history="1">
         <w:r>
           <w:rPr>
             <w:rStyle w:val="Hyperlink"/>
@@ -784,7 +759,7 @@
           <w:sz w:val="22"/>
         </w:rPr>
       </w:pPr>
-      <w:hyperlink w:history="1" w:anchor="_Toc31282097">
+      <w:hyperlink w:anchor="_Toc31282097" w:history="1">
         <w:r>
           <w:rPr>
             <w:rStyle w:val="Hyperlink"/>
@@ -857,7 +832,7 @@
           <w:sz w:val="22"/>
         </w:rPr>
       </w:pPr>
-      <w:hyperlink w:history="1" w:anchor="_Toc31282098">
+      <w:hyperlink w:anchor="_Toc31282098" w:history="1">
         <w:r>
           <w:rPr>
             <w:rStyle w:val="Hyperlink"/>
@@ -930,7 +905,7 @@
           <w:sz w:val="22"/>
         </w:rPr>
       </w:pPr>
-      <w:hyperlink w:history="1" w:anchor="_Toc31282099">
+      <w:hyperlink w:anchor="_Toc31282099" w:history="1">
         <w:r>
           <w:rPr>
             <w:rStyle w:val="Hyperlink"/>
@@ -1003,7 +978,7 @@
           <w:sz w:val="22"/>
         </w:rPr>
       </w:pPr>
-      <w:hyperlink w:history="1" w:anchor="_Toc31282100">
+      <w:hyperlink w:anchor="_Toc31282100" w:history="1">
         <w:r>
           <w:rPr>
             <w:rStyle w:val="Hyperlink"/>
@@ -1076,7 +1051,7 @@
           <w:sz w:val="22"/>
         </w:rPr>
       </w:pPr>
-      <w:hyperlink w:history="1" w:anchor="_Toc31282101">
+      <w:hyperlink w:anchor="_Toc31282101" w:history="1">
         <w:r>
           <w:rPr>
             <w:rStyle w:val="Hyperlink"/>
@@ -1149,7 +1124,7 @@
           <w:sz w:val="22"/>
         </w:rPr>
       </w:pPr>
-      <w:hyperlink w:history="1" w:anchor="_Toc31282102">
+      <w:hyperlink w:anchor="_Toc31282102" w:history="1">
         <w:r>
           <w:rPr>
             <w:rStyle w:val="Hyperlink"/>
@@ -1222,7 +1197,7 @@
           <w:sz w:val="22"/>
         </w:rPr>
       </w:pPr>
-      <w:hyperlink w:history="1" w:anchor="_Toc31282103">
+      <w:hyperlink w:anchor="_Toc31282103" w:history="1">
         <w:r>
           <w:rPr>
             <w:rStyle w:val="Hyperlink"/>
@@ -1295,7 +1270,7 @@
           <w:sz w:val="22"/>
         </w:rPr>
       </w:pPr>
-      <w:hyperlink w:history="1" w:anchor="_Toc31282104">
+      <w:hyperlink w:anchor="_Toc31282104" w:history="1">
         <w:r>
           <w:rPr>
             <w:rStyle w:val="Hyperlink"/>
@@ -1368,7 +1343,7 @@
           <w:sz w:val="22"/>
         </w:rPr>
       </w:pPr>
-      <w:hyperlink w:history="1" w:anchor="_Toc31282105">
+      <w:hyperlink w:anchor="_Toc31282105" w:history="1">
         <w:r>
           <w:rPr>
             <w:rStyle w:val="Hyperlink"/>
@@ -1441,7 +1416,7 @@
           <w:sz w:val="22"/>
         </w:rPr>
       </w:pPr>
-      <w:hyperlink w:history="1" w:anchor="_Toc31282106">
+      <w:hyperlink w:anchor="_Toc31282106" w:history="1">
         <w:r>
           <w:rPr>
             <w:rStyle w:val="Hyperlink"/>
@@ -1514,7 +1489,7 @@
           <w:sz w:val="22"/>
         </w:rPr>
       </w:pPr>
-      <w:hyperlink w:history="1" w:anchor="_Toc31282107">
+      <w:hyperlink w:anchor="_Toc31282107" w:history="1">
         <w:r>
           <w:rPr>
             <w:rStyle w:val="Hyperlink"/>
@@ -1587,7 +1562,7 @@
           <w:sz w:val="22"/>
         </w:rPr>
       </w:pPr>
-      <w:hyperlink w:history="1" w:anchor="_Toc31282108">
+      <w:hyperlink w:anchor="_Toc31282108" w:history="1">
         <w:r>
           <w:rPr>
             <w:rStyle w:val="Hyperlink"/>
@@ -1660,7 +1635,7 @@
           <w:sz w:val="22"/>
         </w:rPr>
       </w:pPr>
-      <w:hyperlink w:history="1" w:anchor="_Toc31282109">
+      <w:hyperlink w:anchor="_Toc31282109" w:history="1">
         <w:r>
           <w:rPr>
             <w:rStyle w:val="Hyperlink"/>
@@ -1733,7 +1708,7 @@
           <w:sz w:val="22"/>
         </w:rPr>
       </w:pPr>
-      <w:hyperlink w:history="1" w:anchor="_Toc31282110">
+      <w:hyperlink w:anchor="_Toc31282110" w:history="1">
         <w:r>
           <w:rPr>
             <w:rStyle w:val="Hyperlink"/>
@@ -1806,7 +1781,7 @@
           <w:sz w:val="22"/>
         </w:rPr>
       </w:pPr>
-      <w:hyperlink w:history="1" w:anchor="_Toc31282111">
+      <w:hyperlink w:anchor="_Toc31282111" w:history="1">
         <w:r>
           <w:rPr>
             <w:rStyle w:val="Hyperlink"/>
@@ -1879,7 +1854,7 @@
           <w:sz w:val="22"/>
         </w:rPr>
       </w:pPr>
-      <w:hyperlink w:history="1" w:anchor="_Toc31282112">
+      <w:hyperlink w:anchor="_Toc31282112" w:history="1">
         <w:r>
           <w:rPr>
             <w:rStyle w:val="Hyperlink"/>
@@ -1978,7 +1953,7 @@
       <w:r>
         <w:fldChar w:fldCharType="separate"/>
       </w:r>
-      <w:hyperlink w:history="1" w:anchor="_Toc31282113">
+      <w:hyperlink w:anchor="_Toc31282113" w:history="1">
         <w:r>
           <w:rPr>
             <w:rStyle w:val="Hyperlink"/>
@@ -2046,7 +2021,7 @@
           <w:noProof/>
         </w:rPr>
       </w:pPr>
-      <w:hyperlink w:history="1" w:anchor="_Toc31282114">
+      <w:hyperlink w:anchor="_Toc31282114" w:history="1">
         <w:r>
           <w:rPr>
             <w:rStyle w:val="Hyperlink"/>
@@ -2114,7 +2089,7 @@
           <w:noProof/>
         </w:rPr>
       </w:pPr>
-      <w:hyperlink w:history="1" w:anchor="_Toc31282115">
+      <w:hyperlink w:anchor="_Toc31282115" w:history="1">
         <w:r>
           <w:rPr>
             <w:rStyle w:val="Hyperlink"/>
@@ -2182,7 +2157,7 @@
           <w:noProof/>
         </w:rPr>
       </w:pPr>
-      <w:hyperlink w:history="1" w:anchor="_Toc31282116">
+      <w:hyperlink w:anchor="_Toc31282116" w:history="1">
         <w:r>
           <w:rPr>
             <w:rStyle w:val="Hyperlink"/>
@@ -2250,7 +2225,7 @@
           <w:noProof/>
         </w:rPr>
       </w:pPr>
-      <w:hyperlink w:history="1" w:anchor="_Toc31282117">
+      <w:hyperlink w:anchor="_Toc31282117" w:history="1">
         <w:r>
           <w:rPr>
             <w:rStyle w:val="Hyperlink"/>
@@ -2318,7 +2293,7 @@
           <w:noProof/>
         </w:rPr>
       </w:pPr>
-      <w:hyperlink w:history="1" w:anchor="_Toc31282118">
+      <w:hyperlink w:anchor="_Toc31282118" w:history="1">
         <w:r>
           <w:rPr>
             <w:rStyle w:val="Hyperlink"/>
@@ -2386,7 +2361,7 @@
           <w:noProof/>
         </w:rPr>
       </w:pPr>
-      <w:hyperlink w:history="1" w:anchor="_Toc31282119">
+      <w:hyperlink w:anchor="_Toc31282119" w:history="1">
         <w:r>
           <w:rPr>
             <w:rStyle w:val="Hyperlink"/>
@@ -2454,7 +2429,7 @@
           <w:noProof/>
         </w:rPr>
       </w:pPr>
-      <w:hyperlink w:history="1" w:anchor="_Toc31282120">
+      <w:hyperlink w:anchor="_Toc31282120" w:history="1">
         <w:r>
           <w:rPr>
             <w:rStyle w:val="Hyperlink"/>
@@ -2522,7 +2497,7 @@
           <w:noProof/>
         </w:rPr>
       </w:pPr>
-      <w:hyperlink w:history="1" w:anchor="_Toc31282121">
+      <w:hyperlink w:anchor="_Toc31282121" w:history="1">
         <w:r>
           <w:rPr>
             <w:rStyle w:val="Hyperlink"/>
@@ -2590,7 +2565,7 @@
           <w:noProof/>
         </w:rPr>
       </w:pPr>
-      <w:hyperlink w:history="1" w:anchor="_Toc31282122">
+      <w:hyperlink w:anchor="_Toc31282122" w:history="1">
         <w:r>
           <w:rPr>
             <w:rStyle w:val="Hyperlink"/>
@@ -2658,7 +2633,7 @@
           <w:noProof/>
         </w:rPr>
       </w:pPr>
-      <w:hyperlink w:history="1" w:anchor="_Toc31282123">
+      <w:hyperlink w:anchor="_Toc31282123" w:history="1">
         <w:r>
           <w:rPr>
             <w:rStyle w:val="Hyperlink"/>
@@ -2731,7 +2706,7 @@
           <w:headerReference w:type="default" r:id="rId13"/>
           <w:footerReference w:type="default" r:id="rId14"/>
           <w:headerReference w:type="first" r:id="rId15"/>
-          <w:pgSz w:w="12240" w:h="15840" w:orient="portrait"/>
+          <w:pgSz w:w="12240" w:h="15840"/>
           <w:pgMar w:top="1440" w:right="1440" w:bottom="1440" w:left="1440" w:header="720" w:footer="720" w:gutter="0"/>
           <w:pgNumType w:fmt="lowerRoman" w:start="1"/>
           <w:cols w:space="720"/>
@@ -2743,11 +2718,12 @@
       <w:pPr>
         <w:pStyle w:val="Heading1"/>
       </w:pPr>
-      <w:bookmarkStart w:name="_Toc31282096" w:id="1"/>
-      <w:r>
+      <w:bookmarkStart w:id="0" w:name="_Toc31282096"/>
+      <w:r>
+        <w:lastRenderedPageBreak/>
         <w:t>General Configuration Management (CM) Information</w:t>
       </w:r>
-      <w:bookmarkEnd w:id="1"/>
+      <w:bookmarkEnd w:id="0"/>
     </w:p>
     <w:p>
       <w:pPr>
@@ -2773,32 +2749,22 @@
       <w:pPr>
         <w:pStyle w:val="Caption"/>
       </w:pPr>
-      <w:bookmarkStart w:name="_Toc31282113" w:id="2"/>
+      <w:bookmarkStart w:id="1" w:name="_Toc31282113"/>
       <w:r>
         <w:t xml:space="preserve">Table </w:t>
       </w:r>
-      <w:r>
-        <w:fldChar w:fldCharType="begin"/>
-      </w:r>
-      <w:r>
-        <w:instrText xml:space="preserve"> SEQ Table \* ARABIC </w:instrText>
-      </w:r>
-      <w:r>
-        <w:fldChar w:fldCharType="separate"/>
-      </w:r>
-      <w:r>
-        <w:rPr>
-          <w:noProof/>
-        </w:rPr>
-        <w:t>1</w:t>
-      </w:r>
-      <w:r>
-        <w:fldChar w:fldCharType="end"/>
-      </w:r>
+      <w:fldSimple w:instr=" SEQ Table \* ARABIC ">
+        <w:r>
+          <w:rPr>
+            <w:noProof/>
+          </w:rPr>
+          <w:t>1</w:t>
+        </w:r>
+      </w:fldSimple>
       <w:r>
         <w:t>:  General CM Information</w:t>
       </w:r>
-      <w:bookmarkEnd w:id="2"/>
+      <w:bookmarkEnd w:id="1"/>
     </w:p>
     <w:tbl>
       <w:tblPr>
@@ -2822,10 +2788,10 @@
           <w:tcPr>
             <w:tcW w:w="2245" w:type="dxa"/>
             <w:tcBorders>
-              <w:top w:val="single" w:color="auto" w:sz="4" w:space="0"/>
-              <w:left w:val="single" w:color="auto" w:sz="4" w:space="0"/>
-              <w:bottom w:val="single" w:color="auto" w:sz="4" w:space="0"/>
-              <w:right w:val="single" w:color="auto" w:sz="4" w:space="0"/>
+              <w:top w:val="single" w:sz="4" w:space="0" w:color="auto"/>
+              <w:left w:val="single" w:sz="4" w:space="0" w:color="auto"/>
+              <w:bottom w:val="single" w:sz="4" w:space="0" w:color="auto"/>
+              <w:right w:val="single" w:sz="4" w:space="0" w:color="auto"/>
             </w:tcBorders>
             <w:shd w:val="clear" w:color="auto" w:fill="D9D9D9" w:themeFill="background1" w:themeFillShade="D9"/>
             <w:hideMark/>
@@ -2843,10 +2809,10 @@
           <w:tcPr>
             <w:tcW w:w="2430" w:type="dxa"/>
             <w:tcBorders>
-              <w:top w:val="single" w:color="auto" w:sz="4" w:space="0"/>
-              <w:left w:val="single" w:color="auto" w:sz="4" w:space="0"/>
-              <w:bottom w:val="single" w:color="auto" w:sz="4" w:space="0"/>
-              <w:right w:val="single" w:color="auto" w:sz="4" w:space="0"/>
+              <w:top w:val="single" w:sz="4" w:space="0" w:color="auto"/>
+              <w:left w:val="single" w:sz="4" w:space="0" w:color="auto"/>
+              <w:bottom w:val="single" w:sz="4" w:space="0" w:color="auto"/>
+              <w:right w:val="single" w:sz="4" w:space="0" w:color="auto"/>
             </w:tcBorders>
             <w:shd w:val="clear" w:color="auto" w:fill="D9D9D9" w:themeFill="background1" w:themeFillShade="D9"/>
             <w:hideMark/>
@@ -2864,10 +2830,10 @@
           <w:tcPr>
             <w:tcW w:w="2353" w:type="dxa"/>
             <w:tcBorders>
-              <w:top w:val="single" w:color="auto" w:sz="4" w:space="0"/>
-              <w:left w:val="single" w:color="auto" w:sz="4" w:space="0"/>
-              <w:bottom w:val="single" w:color="auto" w:sz="4" w:space="0"/>
-              <w:right w:val="single" w:color="auto" w:sz="4" w:space="0"/>
+              <w:top w:val="single" w:sz="4" w:space="0" w:color="auto"/>
+              <w:left w:val="single" w:sz="4" w:space="0" w:color="auto"/>
+              <w:bottom w:val="single" w:sz="4" w:space="0" w:color="auto"/>
+              <w:right w:val="single" w:sz="4" w:space="0" w:color="auto"/>
             </w:tcBorders>
             <w:shd w:val="clear" w:color="auto" w:fill="D9D9D9" w:themeFill="background1" w:themeFillShade="D9"/>
             <w:hideMark/>
@@ -2885,10 +2851,10 @@
           <w:tcPr>
             <w:tcW w:w="2322" w:type="dxa"/>
             <w:tcBorders>
-              <w:top w:val="single" w:color="auto" w:sz="4" w:space="0"/>
-              <w:left w:val="single" w:color="auto" w:sz="4" w:space="0"/>
-              <w:bottom w:val="single" w:color="auto" w:sz="4" w:space="0"/>
-              <w:right w:val="single" w:color="auto" w:sz="4" w:space="0"/>
+              <w:top w:val="single" w:sz="4" w:space="0" w:color="auto"/>
+              <w:left w:val="single" w:sz="4" w:space="0" w:color="auto"/>
+              <w:bottom w:val="single" w:sz="4" w:space="0" w:color="auto"/>
+              <w:right w:val="single" w:sz="4" w:space="0" w:color="auto"/>
             </w:tcBorders>
             <w:shd w:val="clear" w:color="auto" w:fill="D9D9D9" w:themeFill="background1" w:themeFillShade="D9"/>
             <w:hideMark/>
@@ -2911,10 +2877,10 @@
           <w:tcPr>
             <w:tcW w:w="2245" w:type="dxa"/>
             <w:tcBorders>
-              <w:top w:val="single" w:color="auto" w:sz="4" w:space="0"/>
-              <w:left w:val="single" w:color="auto" w:sz="4" w:space="0"/>
-              <w:bottom w:val="single" w:color="auto" w:sz="4" w:space="0"/>
-              <w:right w:val="single" w:color="auto" w:sz="4" w:space="0"/>
+              <w:top w:val="single" w:sz="4" w:space="0" w:color="auto"/>
+              <w:left w:val="single" w:sz="4" w:space="0" w:color="auto"/>
+              <w:bottom w:val="single" w:sz="4" w:space="0" w:color="auto"/>
+              <w:right w:val="single" w:sz="4" w:space="0" w:color="auto"/>
             </w:tcBorders>
             <w:hideMark/>
           </w:tcPr>
@@ -2937,10 +2903,10 @@
           <w:tcPr>
             <w:tcW w:w="2430" w:type="dxa"/>
             <w:tcBorders>
-              <w:top w:val="single" w:color="auto" w:sz="4" w:space="0"/>
-              <w:left w:val="single" w:color="auto" w:sz="4" w:space="0"/>
-              <w:bottom w:val="single" w:color="auto" w:sz="4" w:space="0"/>
-              <w:right w:val="single" w:color="auto" w:sz="4" w:space="0"/>
+              <w:top w:val="single" w:sz="4" w:space="0" w:color="auto"/>
+              <w:left w:val="single" w:sz="4" w:space="0" w:color="auto"/>
+              <w:bottom w:val="single" w:sz="4" w:space="0" w:color="auto"/>
+              <w:right w:val="single" w:sz="4" w:space="0" w:color="auto"/>
             </w:tcBorders>
           </w:tcPr>
           <w:p>
@@ -2959,10 +2925,10 @@
           <w:tcPr>
             <w:tcW w:w="2353" w:type="dxa"/>
             <w:tcBorders>
-              <w:top w:val="single" w:color="auto" w:sz="4" w:space="0"/>
-              <w:left w:val="single" w:color="auto" w:sz="4" w:space="0"/>
-              <w:bottom w:val="single" w:color="auto" w:sz="4" w:space="0"/>
-              <w:right w:val="single" w:color="auto" w:sz="4" w:space="0"/>
+              <w:top w:val="single" w:sz="4" w:space="0" w:color="auto"/>
+              <w:left w:val="single" w:sz="4" w:space="0" w:color="auto"/>
+              <w:bottom w:val="single" w:sz="4" w:space="0" w:color="auto"/>
+              <w:right w:val="single" w:sz="4" w:space="0" w:color="auto"/>
             </w:tcBorders>
           </w:tcPr>
           <w:p>
@@ -2981,10 +2947,10 @@
           <w:tcPr>
             <w:tcW w:w="2322" w:type="dxa"/>
             <w:tcBorders>
-              <w:top w:val="single" w:color="auto" w:sz="4" w:space="0"/>
-              <w:left w:val="single" w:color="auto" w:sz="4" w:space="0"/>
-              <w:bottom w:val="single" w:color="auto" w:sz="4" w:space="0"/>
-              <w:right w:val="single" w:color="auto" w:sz="4" w:space="0"/>
+              <w:top w:val="single" w:sz="4" w:space="0" w:color="auto"/>
+              <w:left w:val="single" w:sz="4" w:space="0" w:color="auto"/>
+              <w:bottom w:val="single" w:sz="4" w:space="0" w:color="auto"/>
+              <w:right w:val="single" w:sz="4" w:space="0" w:color="auto"/>
             </w:tcBorders>
             <w:hideMark/>
           </w:tcPr>
@@ -3003,7 +2969,7 @@
       <w:pPr>
         <w:pStyle w:val="Heading1"/>
       </w:pPr>
-      <w:bookmarkStart w:name="_Toc31282097" w:id="3"/>
+      <w:bookmarkStart w:id="2" w:name="_Toc31282097"/>
       <w:r>
         <w:t>Configuration Management (</w:t>
       </w:r>
@@ -3016,7 +2982,7 @@
       <w:r>
         <w:t xml:space="preserve"> Tools</w:t>
       </w:r>
-      <w:bookmarkEnd w:id="3"/>
+      <w:bookmarkEnd w:id="2"/>
     </w:p>
     <w:p>
       <w:pPr>
@@ -3051,35 +3017,22 @@
       <w:pPr>
         <w:pStyle w:val="Caption"/>
       </w:pPr>
-      <w:bookmarkStart w:name="_Toc31282114" w:id="4"/>
+      <w:bookmarkStart w:id="3" w:name="_Toc31282114"/>
       <w:r>
         <w:t xml:space="preserve">Table </w:t>
       </w:r>
-      <w:r>
-        <w:fldChar w:fldCharType="begin"/>
-      </w:r>
-      <w:r>
-        <w:instrText xml:space="preserve"> SEQ Table \* ARABIC </w:instrText>
-      </w:r>
-      <w:r>
-        <w:fldChar w:fldCharType="separate"/>
-      </w:r>
-      <w:r>
-        <w:rPr>
-          <w:noProof/>
-        </w:rPr>
-        <w:t>2</w:t>
-      </w:r>
-      <w:r>
-        <w:rPr>
-          <w:noProof/>
-        </w:rPr>
-        <w:fldChar w:fldCharType="end"/>
-      </w:r>
+      <w:fldSimple w:instr=" SEQ Table \* ARABIC ">
+        <w:r>
+          <w:rPr>
+            <w:noProof/>
+          </w:rPr>
+          <w:t>2</w:t>
+        </w:r>
+      </w:fldSimple>
       <w:r>
         <w:t>:  CM Tools</w:t>
       </w:r>
-      <w:bookmarkEnd w:id="4"/>
+      <w:bookmarkEnd w:id="3"/>
     </w:p>
     <w:tbl>
       <w:tblPr>
@@ -3265,7 +3218,7 @@
                 <w:highlight w:val="yellow"/>
               </w:rPr>
             </w:pPr>
-            <w:hyperlink w:history="1" r:id="rId16">
+            <w:hyperlink r:id="rId16" w:history="1">
               <w:r>
                 <w:rPr>
                   <w:rStyle w:val="Hyperlink"/>
@@ -3282,87 +3235,74 @@
       <w:pPr>
         <w:pStyle w:val="Heading1"/>
       </w:pPr>
-      <w:bookmarkStart w:name="_Toc31282098" w:id="5"/>
+      <w:bookmarkStart w:id="4" w:name="_Toc31282098"/>
       <w:r>
         <w:t>Configuration Management of Documents</w:t>
+      </w:r>
+      <w:bookmarkEnd w:id="4"/>
+    </w:p>
+    <w:p>
+      <w:pPr>
+        <w:pStyle w:val="Heading2"/>
+      </w:pPr>
+      <w:bookmarkStart w:id="5" w:name="_Toc31282099"/>
+      <w:r>
+        <w:t>GitHub Documents</w:t>
       </w:r>
       <w:bookmarkEnd w:id="5"/>
     </w:p>
     <w:p>
       <w:pPr>
-        <w:pStyle w:val="Heading2"/>
-      </w:pPr>
-      <w:bookmarkStart w:name="_Toc31282099" w:id="6"/>
-      <w:r>
-        <w:t>GitHub Documents</w:t>
-      </w:r>
-      <w:bookmarkEnd w:id="6"/>
+        <w:pStyle w:val="BodyText"/>
+      </w:pPr>
+      <w:r>
+        <w:t xml:space="preserve">The location </w:t>
+      </w:r>
+      <w:r>
+        <w:t xml:space="preserve">and details </w:t>
+      </w:r>
+      <w:r>
+        <w:t>of</w:t>
+      </w:r>
+      <w:r>
+        <w:t xml:space="preserve"> </w:t>
+      </w:r>
+      <w:r>
+        <w:t>project</w:t>
+      </w:r>
+      <w:r>
+        <w:t xml:space="preserve"> documents </w:t>
+      </w:r>
+      <w:r>
+        <w:t>in the CM tool</w:t>
+      </w:r>
+      <w:r>
+        <w:t>.</w:t>
+      </w:r>
     </w:p>
     <w:p>
       <w:pPr>
-        <w:pStyle w:val="BodyText"/>
-      </w:pPr>
-      <w:r>
-        <w:t xml:space="preserve">The location </w:t>
-      </w:r>
-      <w:r>
-        <w:t xml:space="preserve">and details </w:t>
-      </w:r>
-      <w:r>
-        <w:t>of</w:t>
-      </w:r>
-      <w:r>
-        <w:t xml:space="preserve"> </w:t>
-      </w:r>
-      <w:r>
-        <w:t>project</w:t>
-      </w:r>
-      <w:r>
-        <w:t xml:space="preserve"> documents </w:t>
-      </w:r>
-      <w:r>
-        <w:t>in the CM tool</w:t>
-      </w:r>
-      <w:r>
-        <w:t>.</w:t>
-      </w:r>
-    </w:p>
-    <w:p>
-      <w:pPr>
         <w:pStyle w:val="Caption"/>
       </w:pPr>
-      <w:bookmarkStart w:name="_Toc31282115" w:id="7"/>
+      <w:bookmarkStart w:id="6" w:name="_Toc31282115"/>
       <w:r>
         <w:t xml:space="preserve">Table </w:t>
       </w:r>
-      <w:r>
-        <w:fldChar w:fldCharType="begin"/>
-      </w:r>
-      <w:r>
-        <w:instrText xml:space="preserve"> SEQ Table \* ARABIC </w:instrText>
-      </w:r>
-      <w:r>
-        <w:fldChar w:fldCharType="separate"/>
-      </w:r>
-      <w:r>
-        <w:rPr>
-          <w:noProof/>
-        </w:rPr>
-        <w:t>3</w:t>
-      </w:r>
-      <w:r>
-        <w:rPr>
-          <w:noProof/>
-        </w:rPr>
-        <w:fldChar w:fldCharType="end"/>
-      </w:r>
+      <w:fldSimple w:instr=" SEQ Table \* ARABIC ">
+        <w:r>
+          <w:rPr>
+            <w:noProof/>
+          </w:rPr>
+          <w:t>3</w:t>
+        </w:r>
+      </w:fldSimple>
       <w:r>
         <w:t xml:space="preserve">:  </w:t>
       </w:r>
       <w:r>
         <w:t>Project Documentation</w:t>
       </w:r>
-      <w:bookmarkEnd w:id="7"/>
+      <w:bookmarkEnd w:id="6"/>
     </w:p>
     <w:tbl>
       <w:tblPr>
@@ -3372,8 +3312,8 @@
         <w:tblDescription w:val="CCM/RTC location and information for documents and the explanation of  CCM/RTC information required."/>
       </w:tblPr>
       <w:tblGrid>
-        <w:gridCol w:w="2245"/>
-        <w:gridCol w:w="7567"/>
+        <w:gridCol w:w="1561"/>
+        <w:gridCol w:w="8531"/>
       </w:tblGrid>
       <w:tr>
         <w:trPr>
@@ -3384,10 +3324,10 @@
           <w:tcPr>
             <w:tcW w:w="2245" w:type="dxa"/>
             <w:tcBorders>
-              <w:top w:val="single" w:color="auto" w:sz="4" w:space="0"/>
-              <w:left w:val="single" w:color="auto" w:sz="4" w:space="0"/>
-              <w:bottom w:val="single" w:color="auto" w:sz="4" w:space="0"/>
-              <w:right w:val="single" w:color="auto" w:sz="4" w:space="0"/>
+              <w:top w:val="single" w:sz="4" w:space="0" w:color="auto"/>
+              <w:left w:val="single" w:sz="4" w:space="0" w:color="auto"/>
+              <w:bottom w:val="single" w:sz="4" w:space="0" w:color="auto"/>
+              <w:right w:val="single" w:sz="4" w:space="0" w:color="auto"/>
             </w:tcBorders>
             <w:shd w:val="clear" w:color="auto" w:fill="D9D9D9" w:themeFill="background1" w:themeFillShade="D9"/>
             <w:hideMark/>
@@ -3405,10 +3345,10 @@
           <w:tcPr>
             <w:tcW w:w="7567" w:type="dxa"/>
             <w:tcBorders>
-              <w:top w:val="single" w:color="auto" w:sz="4" w:space="0"/>
-              <w:left w:val="single" w:color="auto" w:sz="4" w:space="0"/>
-              <w:bottom w:val="single" w:color="auto" w:sz="4" w:space="0"/>
-              <w:right w:val="single" w:color="auto" w:sz="4" w:space="0"/>
+              <w:top w:val="single" w:sz="4" w:space="0" w:color="auto"/>
+              <w:left w:val="single" w:sz="4" w:space="0" w:color="auto"/>
+              <w:bottom w:val="single" w:sz="4" w:space="0" w:color="auto"/>
+              <w:right w:val="single" w:sz="4" w:space="0" w:color="auto"/>
             </w:tcBorders>
             <w:shd w:val="clear" w:color="auto" w:fill="D9D9D9" w:themeFill="background1" w:themeFillShade="D9"/>
           </w:tcPr>
@@ -3430,10 +3370,10 @@
           <w:tcPr>
             <w:tcW w:w="2245" w:type="dxa"/>
             <w:tcBorders>
-              <w:top w:val="single" w:color="auto" w:sz="4" w:space="0"/>
-              <w:left w:val="single" w:color="auto" w:sz="4" w:space="0"/>
-              <w:bottom w:val="single" w:color="auto" w:sz="4" w:space="0"/>
-              <w:right w:val="single" w:color="auto" w:sz="4" w:space="0"/>
+              <w:top w:val="single" w:sz="4" w:space="0" w:color="auto"/>
+              <w:left w:val="single" w:sz="4" w:space="0" w:color="auto"/>
+              <w:bottom w:val="single" w:sz="4" w:space="0" w:color="auto"/>
+              <w:right w:val="single" w:sz="4" w:space="0" w:color="auto"/>
             </w:tcBorders>
             <w:shd w:val="clear" w:color="auto" w:fill="FFFFFF"/>
             <w:hideMark/>
@@ -3451,10 +3391,10 @@
           <w:tcPr>
             <w:tcW w:w="7567" w:type="dxa"/>
             <w:tcBorders>
-              <w:top w:val="single" w:color="auto" w:sz="4" w:space="0"/>
-              <w:left w:val="single" w:color="auto" w:sz="4" w:space="0"/>
-              <w:bottom w:val="single" w:color="auto" w:sz="4" w:space="0"/>
-              <w:right w:val="single" w:color="auto" w:sz="4" w:space="0"/>
+              <w:top w:val="single" w:sz="4" w:space="0" w:color="auto"/>
+              <w:left w:val="single" w:sz="4" w:space="0" w:color="auto"/>
+              <w:bottom w:val="single" w:sz="4" w:space="0" w:color="auto"/>
+              <w:right w:val="single" w:sz="4" w:space="0" w:color="auto"/>
             </w:tcBorders>
             <w:shd w:val="clear" w:color="auto" w:fill="FFFFFF"/>
           </w:tcPr>
@@ -3462,7 +3402,7 @@
             <w:pPr>
               <w:pStyle w:val="TableText"/>
             </w:pPr>
-            <w:hyperlink w:history="1" r:id="rId17">
+            <w:hyperlink r:id="rId17" w:history="1">
               <w:r>
                 <w:rPr>
                   <w:rStyle w:val="Hyperlink"/>
@@ -3482,10 +3422,10 @@
           <w:tcPr>
             <w:tcW w:w="2245" w:type="dxa"/>
             <w:tcBorders>
-              <w:top w:val="single" w:color="auto" w:sz="4" w:space="0"/>
-              <w:left w:val="single" w:color="auto" w:sz="4" w:space="0"/>
-              <w:bottom w:val="single" w:color="auto" w:sz="4" w:space="0"/>
-              <w:right w:val="single" w:color="auto" w:sz="4" w:space="0"/>
+              <w:top w:val="single" w:sz="4" w:space="0" w:color="auto"/>
+              <w:left w:val="single" w:sz="4" w:space="0" w:color="auto"/>
+              <w:bottom w:val="single" w:sz="4" w:space="0" w:color="auto"/>
+              <w:right w:val="single" w:sz="4" w:space="0" w:color="auto"/>
             </w:tcBorders>
             <w:shd w:val="clear" w:color="auto" w:fill="FFFFFF"/>
             <w:hideMark/>
@@ -3503,10 +3443,10 @@
           <w:tcPr>
             <w:tcW w:w="7567" w:type="dxa"/>
             <w:tcBorders>
-              <w:top w:val="single" w:color="auto" w:sz="4" w:space="0"/>
-              <w:left w:val="single" w:color="auto" w:sz="4" w:space="0"/>
-              <w:bottom w:val="single" w:color="auto" w:sz="4" w:space="0"/>
-              <w:right w:val="single" w:color="auto" w:sz="4" w:space="0"/>
+              <w:top w:val="single" w:sz="4" w:space="0" w:color="auto"/>
+              <w:left w:val="single" w:sz="4" w:space="0" w:color="auto"/>
+              <w:bottom w:val="single" w:sz="4" w:space="0" w:color="auto"/>
+              <w:right w:val="single" w:sz="4" w:space="0" w:color="auto"/>
             </w:tcBorders>
             <w:shd w:val="clear" w:color="auto" w:fill="FFFFFF"/>
             <w:hideMark/>
@@ -3529,10 +3469,10 @@
           <w:tcPr>
             <w:tcW w:w="2245" w:type="dxa"/>
             <w:tcBorders>
-              <w:top w:val="single" w:color="auto" w:sz="4" w:space="0"/>
-              <w:left w:val="single" w:color="auto" w:sz="4" w:space="0"/>
-              <w:bottom w:val="single" w:color="auto" w:sz="4" w:space="0"/>
-              <w:right w:val="single" w:color="auto" w:sz="4" w:space="0"/>
+              <w:top w:val="single" w:sz="4" w:space="0" w:color="auto"/>
+              <w:left w:val="single" w:sz="4" w:space="0" w:color="auto"/>
+              <w:bottom w:val="single" w:sz="4" w:space="0" w:color="auto"/>
+              <w:right w:val="single" w:sz="4" w:space="0" w:color="auto"/>
             </w:tcBorders>
             <w:hideMark/>
           </w:tcPr>
@@ -3549,10 +3489,10 @@
           <w:tcPr>
             <w:tcW w:w="7567" w:type="dxa"/>
             <w:tcBorders>
-              <w:top w:val="single" w:color="auto" w:sz="4" w:space="0"/>
-              <w:left w:val="single" w:color="auto" w:sz="4" w:space="0"/>
-              <w:bottom w:val="single" w:color="auto" w:sz="4" w:space="0"/>
-              <w:right w:val="single" w:color="auto" w:sz="4" w:space="0"/>
+              <w:top w:val="single" w:sz="4" w:space="0" w:color="auto"/>
+              <w:left w:val="single" w:sz="4" w:space="0" w:color="auto"/>
+              <w:bottom w:val="single" w:sz="4" w:space="0" w:color="auto"/>
+              <w:right w:val="single" w:sz="4" w:space="0" w:color="auto"/>
             </w:tcBorders>
           </w:tcPr>
           <w:p>
@@ -3573,10 +3513,10 @@
           <w:tcPr>
             <w:tcW w:w="2245" w:type="dxa"/>
             <w:tcBorders>
-              <w:top w:val="single" w:color="auto" w:sz="4" w:space="0"/>
-              <w:left w:val="single" w:color="auto" w:sz="4" w:space="0"/>
-              <w:bottom w:val="single" w:color="auto" w:sz="4" w:space="0"/>
-              <w:right w:val="single" w:color="auto" w:sz="4" w:space="0"/>
+              <w:top w:val="single" w:sz="4" w:space="0" w:color="auto"/>
+              <w:left w:val="single" w:sz="4" w:space="0" w:color="auto"/>
+              <w:bottom w:val="single" w:sz="4" w:space="0" w:color="auto"/>
+              <w:right w:val="single" w:sz="4" w:space="0" w:color="auto"/>
             </w:tcBorders>
             <w:hideMark/>
           </w:tcPr>
@@ -3593,10 +3533,10 @@
           <w:tcPr>
             <w:tcW w:w="7567" w:type="dxa"/>
             <w:tcBorders>
-              <w:top w:val="single" w:color="auto" w:sz="4" w:space="0"/>
-              <w:left w:val="single" w:color="auto" w:sz="4" w:space="0"/>
-              <w:bottom w:val="single" w:color="auto" w:sz="4" w:space="0"/>
-              <w:right w:val="single" w:color="auto" w:sz="4" w:space="0"/>
+              <w:top w:val="single" w:sz="4" w:space="0" w:color="auto"/>
+              <w:left w:val="single" w:sz="4" w:space="0" w:color="auto"/>
+              <w:bottom w:val="single" w:sz="4" w:space="0" w:color="auto"/>
+              <w:right w:val="single" w:sz="4" w:space="0" w:color="auto"/>
             </w:tcBorders>
           </w:tcPr>
           <w:p>
@@ -3617,10 +3557,10 @@
           <w:tcPr>
             <w:tcW w:w="2245" w:type="dxa"/>
             <w:tcBorders>
-              <w:top w:val="single" w:color="auto" w:sz="4" w:space="0"/>
-              <w:left w:val="single" w:color="auto" w:sz="4" w:space="0"/>
-              <w:bottom w:val="single" w:color="auto" w:sz="4" w:space="0"/>
-              <w:right w:val="single" w:color="auto" w:sz="4" w:space="0"/>
+              <w:top w:val="single" w:sz="4" w:space="0" w:color="auto"/>
+              <w:left w:val="single" w:sz="4" w:space="0" w:color="auto"/>
+              <w:bottom w:val="single" w:sz="4" w:space="0" w:color="auto"/>
+              <w:right w:val="single" w:sz="4" w:space="0" w:color="auto"/>
             </w:tcBorders>
             <w:hideMark/>
           </w:tcPr>
@@ -3640,10 +3580,10 @@
           <w:tcPr>
             <w:tcW w:w="7567" w:type="dxa"/>
             <w:tcBorders>
-              <w:top w:val="single" w:color="auto" w:sz="4" w:space="0"/>
-              <w:left w:val="single" w:color="auto" w:sz="4" w:space="0"/>
-              <w:bottom w:val="single" w:color="auto" w:sz="4" w:space="0"/>
-              <w:right w:val="single" w:color="auto" w:sz="4" w:space="0"/>
+              <w:top w:val="single" w:sz="4" w:space="0" w:color="auto"/>
+              <w:left w:val="single" w:sz="4" w:space="0" w:color="auto"/>
+              <w:bottom w:val="single" w:sz="4" w:space="0" w:color="auto"/>
+              <w:right w:val="single" w:sz="4" w:space="0" w:color="auto"/>
             </w:tcBorders>
           </w:tcPr>
           <w:p>
@@ -3664,10 +3604,10 @@
           <w:tcPr>
             <w:tcW w:w="2245" w:type="dxa"/>
             <w:tcBorders>
-              <w:top w:val="single" w:color="auto" w:sz="4" w:space="0"/>
-              <w:left w:val="single" w:color="auto" w:sz="4" w:space="0"/>
-              <w:bottom w:val="single" w:color="auto" w:sz="4" w:space="0"/>
-              <w:right w:val="single" w:color="auto" w:sz="4" w:space="0"/>
+              <w:top w:val="single" w:sz="4" w:space="0" w:color="auto"/>
+              <w:left w:val="single" w:sz="4" w:space="0" w:color="auto"/>
+              <w:bottom w:val="single" w:sz="4" w:space="0" w:color="auto"/>
+              <w:right w:val="single" w:sz="4" w:space="0" w:color="auto"/>
             </w:tcBorders>
             <w:hideMark/>
           </w:tcPr>
@@ -3684,10 +3624,10 @@
           <w:tcPr>
             <w:tcW w:w="7567" w:type="dxa"/>
             <w:tcBorders>
-              <w:top w:val="single" w:color="auto" w:sz="4" w:space="0"/>
-              <w:left w:val="single" w:color="auto" w:sz="4" w:space="0"/>
-              <w:bottom w:val="single" w:color="auto" w:sz="4" w:space="0"/>
-              <w:right w:val="single" w:color="auto" w:sz="4" w:space="0"/>
+              <w:top w:val="single" w:sz="4" w:space="0" w:color="auto"/>
+              <w:left w:val="single" w:sz="4" w:space="0" w:color="auto"/>
+              <w:bottom w:val="single" w:sz="4" w:space="0" w:color="auto"/>
+              <w:right w:val="single" w:sz="4" w:space="0" w:color="auto"/>
             </w:tcBorders>
             <w:hideMark/>
           </w:tcPr>
@@ -3709,10 +3649,10 @@
           <w:tcPr>
             <w:tcW w:w="2245" w:type="dxa"/>
             <w:tcBorders>
-              <w:top w:val="single" w:color="auto" w:sz="4" w:space="0"/>
-              <w:left w:val="single" w:color="auto" w:sz="4" w:space="0"/>
-              <w:bottom w:val="single" w:color="auto" w:sz="4" w:space="0"/>
-              <w:right w:val="single" w:color="auto" w:sz="4" w:space="0"/>
+              <w:top w:val="single" w:sz="4" w:space="0" w:color="auto"/>
+              <w:left w:val="single" w:sz="4" w:space="0" w:color="auto"/>
+              <w:bottom w:val="single" w:sz="4" w:space="0" w:color="auto"/>
+              <w:right w:val="single" w:sz="4" w:space="0" w:color="auto"/>
             </w:tcBorders>
             <w:hideMark/>
           </w:tcPr>
@@ -3729,31 +3669,39 @@
           <w:tcPr>
             <w:tcW w:w="7567" w:type="dxa"/>
             <w:tcBorders>
-              <w:top w:val="single" w:color="auto" w:sz="4" w:space="0"/>
-              <w:left w:val="single" w:color="auto" w:sz="4" w:space="0"/>
-              <w:bottom w:val="single" w:color="auto" w:sz="4" w:space="0"/>
-              <w:right w:val="single" w:color="auto" w:sz="4" w:space="0"/>
+              <w:top w:val="single" w:sz="4" w:space="0" w:color="auto"/>
+              <w:left w:val="single" w:sz="4" w:space="0" w:color="auto"/>
+              <w:bottom w:val="single" w:sz="4" w:space="0" w:color="auto"/>
+              <w:right w:val="single" w:sz="4" w:space="0" w:color="auto"/>
             </w:tcBorders>
           </w:tcPr>
           <w:p>
             <w:pPr>
               <w:pStyle w:val="TableText"/>
             </w:pPr>
-            <w:hyperlink w:history="1" r:id="rId18">
+            <w:hyperlink r:id="rId18" w:history="1">
               <w:r>
                 <w:rPr>
                   <w:rStyle w:val="Hyperlink"/>
                   <w:rFonts w:eastAsiaTheme="majorEastAsia"/>
                 </w:rPr>
-                <w:t>https://github.com/vistadataproject/VAM2ProjectManagement/Documents</w:t>
+                <w:t>https://github.com/vistadataproject/VA</w:t>
+              </w:r>
+              <w:r>
+                <w:rPr>
+                  <w:rStyle w:val="Hyperlink"/>
+                  <w:rFonts w:eastAsiaTheme="majorEastAsia"/>
+                </w:rPr>
+                <w:t>M</w:t>
+              </w:r>
+              <w:r>
+                <w:rPr>
+                  <w:rStyle w:val="Hyperlink"/>
+                  <w:rFonts w:eastAsiaTheme="majorEastAsia"/>
+                </w:rPr>
+                <w:t>2ProjectManagement/tree/master/Documents</w:t>
               </w:r>
             </w:hyperlink>
-            <w:r>
-              <w:rPr>
-                <w:rFonts w:eastAsiaTheme="majorEastAsia"/>
-              </w:rPr>
-              <w:t xml:space="preserve"> </w:t>
-            </w:r>
           </w:p>
         </w:tc>
       </w:tr>
@@ -3765,10 +3713,10 @@
           <w:tcPr>
             <w:tcW w:w="2245" w:type="dxa"/>
             <w:tcBorders>
-              <w:top w:val="single" w:color="auto" w:sz="4" w:space="0"/>
-              <w:left w:val="single" w:color="auto" w:sz="4" w:space="0"/>
-              <w:bottom w:val="single" w:color="auto" w:sz="4" w:space="0"/>
-              <w:right w:val="single" w:color="auto" w:sz="4" w:space="0"/>
+              <w:top w:val="single" w:sz="4" w:space="0" w:color="auto"/>
+              <w:left w:val="single" w:sz="4" w:space="0" w:color="auto"/>
+              <w:bottom w:val="single" w:sz="4" w:space="0" w:color="auto"/>
+              <w:right w:val="single" w:sz="4" w:space="0" w:color="auto"/>
             </w:tcBorders>
             <w:hideMark/>
           </w:tcPr>
@@ -3777,6 +3725,7 @@
               <w:pStyle w:val="TableTextBold"/>
             </w:pPr>
             <w:r>
+              <w:lastRenderedPageBreak/>
               <w:t>Documents Included in the Baseline</w:t>
             </w:r>
           </w:p>
@@ -3785,10 +3734,10 @@
           <w:tcPr>
             <w:tcW w:w="7567" w:type="dxa"/>
             <w:tcBorders>
-              <w:top w:val="single" w:color="auto" w:sz="4" w:space="0"/>
-              <w:left w:val="single" w:color="auto" w:sz="4" w:space="0"/>
-              <w:bottom w:val="single" w:color="auto" w:sz="4" w:space="0"/>
-              <w:right w:val="single" w:color="auto" w:sz="4" w:space="0"/>
+              <w:top w:val="single" w:sz="4" w:space="0" w:color="auto"/>
+              <w:left w:val="single" w:sz="4" w:space="0" w:color="auto"/>
+              <w:bottom w:val="single" w:sz="4" w:space="0" w:color="auto"/>
+              <w:right w:val="single" w:sz="4" w:space="0" w:color="auto"/>
             </w:tcBorders>
           </w:tcPr>
           <w:p>
@@ -3830,81 +3779,68 @@
       <w:pPr>
         <w:pStyle w:val="Heading1"/>
       </w:pPr>
-      <w:bookmarkStart w:name="_Toc31282100" w:id="8"/>
+      <w:bookmarkStart w:id="7" w:name="_Toc31282100"/>
       <w:r>
         <w:t>Configuration Management Development Files (Ex. Source, JSP, Configuration, and Build Files)</w:t>
+      </w:r>
+      <w:bookmarkEnd w:id="7"/>
+    </w:p>
+    <w:p>
+      <w:pPr>
+        <w:pStyle w:val="Heading2"/>
+      </w:pPr>
+      <w:bookmarkStart w:id="8" w:name="_Toc31282101"/>
+      <w:r>
+        <w:t>GitHub Repository</w:t>
       </w:r>
       <w:bookmarkEnd w:id="8"/>
     </w:p>
     <w:p>
       <w:pPr>
-        <w:pStyle w:val="Heading2"/>
-      </w:pPr>
-      <w:bookmarkStart w:name="_Toc31282101" w:id="9"/>
-      <w:r>
-        <w:t>GitHub Repository</w:t>
-      </w:r>
-      <w:bookmarkEnd w:id="9"/>
+        <w:pStyle w:val="BodyText"/>
+      </w:pPr>
+      <w:r>
+        <w:t xml:space="preserve">The </w:t>
+      </w:r>
+      <w:r>
+        <w:t xml:space="preserve">GitHub </w:t>
+      </w:r>
+      <w:r>
+        <w:t xml:space="preserve">location of development files (source) </w:t>
+      </w:r>
+      <w:r>
+        <w:t xml:space="preserve">with </w:t>
+      </w:r>
+      <w:r>
+        <w:t>detailed</w:t>
+      </w:r>
+      <w:r>
+        <w:t xml:space="preserve"> </w:t>
+      </w:r>
+      <w:r>
+        <w:t>information.</w:t>
+      </w:r>
     </w:p>
     <w:p>
       <w:pPr>
-        <w:pStyle w:val="BodyText"/>
-      </w:pPr>
-      <w:r>
-        <w:t xml:space="preserve">The </w:t>
-      </w:r>
-      <w:r>
-        <w:t xml:space="preserve">GitHub </w:t>
-      </w:r>
-      <w:r>
-        <w:t xml:space="preserve">location of development files (source) </w:t>
-      </w:r>
-      <w:r>
-        <w:t xml:space="preserve">with </w:t>
-      </w:r>
-      <w:r>
-        <w:t>detailed</w:t>
-      </w:r>
-      <w:r>
-        <w:t xml:space="preserve"> </w:t>
-      </w:r>
-      <w:r>
-        <w:t>information.</w:t>
-      </w:r>
-    </w:p>
-    <w:p>
-      <w:pPr>
         <w:pStyle w:val="Caption"/>
       </w:pPr>
-      <w:bookmarkStart w:name="_Toc31282116" w:id="10"/>
+      <w:bookmarkStart w:id="9" w:name="_Toc31282116"/>
       <w:r>
         <w:t xml:space="preserve">Table </w:t>
       </w:r>
-      <w:r>
-        <w:fldChar w:fldCharType="begin"/>
-      </w:r>
-      <w:r>
-        <w:instrText xml:space="preserve"> SEQ Table \* ARABIC </w:instrText>
-      </w:r>
-      <w:r>
-        <w:fldChar w:fldCharType="separate"/>
-      </w:r>
-      <w:r>
-        <w:rPr>
-          <w:noProof/>
-        </w:rPr>
-        <w:t>4</w:t>
-      </w:r>
-      <w:r>
-        <w:rPr>
-          <w:noProof/>
-        </w:rPr>
-        <w:fldChar w:fldCharType="end"/>
-      </w:r>
+      <w:fldSimple w:instr=" SEQ Table \* ARABIC ">
+        <w:r>
+          <w:rPr>
+            <w:noProof/>
+          </w:rPr>
+          <w:t>4</w:t>
+        </w:r>
+      </w:fldSimple>
       <w:r>
         <w:t>:  Source Files</w:t>
       </w:r>
-      <w:bookmarkEnd w:id="10"/>
+      <w:bookmarkEnd w:id="9"/>
     </w:p>
     <w:tbl>
       <w:tblPr>
@@ -3926,10 +3862,10 @@
           <w:tcPr>
             <w:tcW w:w="2177" w:type="dxa"/>
             <w:tcBorders>
-              <w:top w:val="single" w:color="auto" w:sz="4" w:space="0"/>
-              <w:left w:val="single" w:color="auto" w:sz="4" w:space="0"/>
-              <w:bottom w:val="single" w:color="auto" w:sz="4" w:space="0"/>
-              <w:right w:val="single" w:color="auto" w:sz="4" w:space="0"/>
+              <w:top w:val="single" w:sz="4" w:space="0" w:color="auto"/>
+              <w:left w:val="single" w:sz="4" w:space="0" w:color="auto"/>
+              <w:bottom w:val="single" w:sz="4" w:space="0" w:color="auto"/>
+              <w:right w:val="single" w:sz="4" w:space="0" w:color="auto"/>
             </w:tcBorders>
             <w:shd w:val="clear" w:color="auto" w:fill="D9D9D9" w:themeFill="background1" w:themeFillShade="D9"/>
             <w:hideMark/>
@@ -3947,10 +3883,10 @@
           <w:tcPr>
             <w:tcW w:w="7173" w:type="dxa"/>
             <w:tcBorders>
-              <w:top w:val="single" w:color="auto" w:sz="4" w:space="0"/>
-              <w:left w:val="single" w:color="auto" w:sz="4" w:space="0"/>
-              <w:bottom w:val="single" w:color="auto" w:sz="4" w:space="0"/>
-              <w:right w:val="single" w:color="auto" w:sz="4" w:space="0"/>
+              <w:top w:val="single" w:sz="4" w:space="0" w:color="auto"/>
+              <w:left w:val="single" w:sz="4" w:space="0" w:color="auto"/>
+              <w:bottom w:val="single" w:sz="4" w:space="0" w:color="auto"/>
+              <w:right w:val="single" w:sz="4" w:space="0" w:color="auto"/>
             </w:tcBorders>
             <w:shd w:val="clear" w:color="auto" w:fill="D9D9D9" w:themeFill="background1" w:themeFillShade="D9"/>
             <w:hideMark/>
@@ -3973,10 +3909,10 @@
           <w:tcPr>
             <w:tcW w:w="2177" w:type="dxa"/>
             <w:tcBorders>
-              <w:top w:val="single" w:color="auto" w:sz="4" w:space="0"/>
-              <w:left w:val="single" w:color="auto" w:sz="4" w:space="0"/>
-              <w:bottom w:val="single" w:color="auto" w:sz="4" w:space="0"/>
-              <w:right w:val="single" w:color="auto" w:sz="4" w:space="0"/>
+              <w:top w:val="single" w:sz="4" w:space="0" w:color="auto"/>
+              <w:left w:val="single" w:sz="4" w:space="0" w:color="auto"/>
+              <w:bottom w:val="single" w:sz="4" w:space="0" w:color="auto"/>
+              <w:right w:val="single" w:sz="4" w:space="0" w:color="auto"/>
             </w:tcBorders>
             <w:shd w:val="clear" w:color="auto" w:fill="FFFFFF"/>
             <w:hideMark/>
@@ -3994,10 +3930,10 @@
           <w:tcPr>
             <w:tcW w:w="7173" w:type="dxa"/>
             <w:tcBorders>
-              <w:top w:val="single" w:color="auto" w:sz="4" w:space="0"/>
-              <w:left w:val="single" w:color="auto" w:sz="4" w:space="0"/>
-              <w:bottom w:val="single" w:color="auto" w:sz="4" w:space="0"/>
-              <w:right w:val="single" w:color="auto" w:sz="4" w:space="0"/>
+              <w:top w:val="single" w:sz="4" w:space="0" w:color="auto"/>
+              <w:left w:val="single" w:sz="4" w:space="0" w:color="auto"/>
+              <w:bottom w:val="single" w:sz="4" w:space="0" w:color="auto"/>
+              <w:right w:val="single" w:sz="4" w:space="0" w:color="auto"/>
             </w:tcBorders>
             <w:shd w:val="clear" w:color="auto" w:fill="FFFFFF"/>
           </w:tcPr>
@@ -4005,13 +3941,27 @@
             <w:pPr>
               <w:pStyle w:val="TableText"/>
             </w:pPr>
-            <w:hyperlink w:history="1" r:id="rId19">
+            <w:hyperlink r:id="rId19" w:history="1">
               <w:r>
                 <w:rPr>
                   <w:rStyle w:val="Hyperlink"/>
                   <w:rFonts w:eastAsiaTheme="majorEastAsia"/>
                 </w:rPr>
-                <w:t>https://github.com/vistadataproject/VAM2ProjectManagement</w:t>
+                <w:t>https://github.com/vistadataproject/VAM</w:t>
+              </w:r>
+              <w:r>
+                <w:rPr>
+                  <w:rStyle w:val="Hyperlink"/>
+                  <w:rFonts w:eastAsiaTheme="majorEastAsia"/>
+                </w:rPr>
+                <w:t>2</w:t>
+              </w:r>
+              <w:r>
+                <w:rPr>
+                  <w:rStyle w:val="Hyperlink"/>
+                  <w:rFonts w:eastAsiaTheme="majorEastAsia"/>
+                </w:rPr>
+                <w:t>ProjectManagement</w:t>
               </w:r>
             </w:hyperlink>
           </w:p>
@@ -4025,10 +3975,10 @@
           <w:tcPr>
             <w:tcW w:w="2177" w:type="dxa"/>
             <w:tcBorders>
-              <w:top w:val="single" w:color="auto" w:sz="4" w:space="0"/>
-              <w:left w:val="single" w:color="auto" w:sz="4" w:space="0"/>
-              <w:bottom w:val="single" w:color="auto" w:sz="4" w:space="0"/>
-              <w:right w:val="single" w:color="auto" w:sz="4" w:space="0"/>
+              <w:top w:val="single" w:sz="4" w:space="0" w:color="auto"/>
+              <w:left w:val="single" w:sz="4" w:space="0" w:color="auto"/>
+              <w:bottom w:val="single" w:sz="4" w:space="0" w:color="auto"/>
+              <w:right w:val="single" w:sz="4" w:space="0" w:color="auto"/>
             </w:tcBorders>
             <w:shd w:val="clear" w:color="auto" w:fill="FFFFFF"/>
             <w:hideMark/>
@@ -4046,10 +3996,10 @@
           <w:tcPr>
             <w:tcW w:w="7173" w:type="dxa"/>
             <w:tcBorders>
-              <w:top w:val="single" w:color="auto" w:sz="4" w:space="0"/>
-              <w:left w:val="single" w:color="auto" w:sz="4" w:space="0"/>
-              <w:bottom w:val="single" w:color="auto" w:sz="4" w:space="0"/>
-              <w:right w:val="single" w:color="auto" w:sz="4" w:space="0"/>
+              <w:top w:val="single" w:sz="4" w:space="0" w:color="auto"/>
+              <w:left w:val="single" w:sz="4" w:space="0" w:color="auto"/>
+              <w:bottom w:val="single" w:sz="4" w:space="0" w:color="auto"/>
+              <w:right w:val="single" w:sz="4" w:space="0" w:color="auto"/>
             </w:tcBorders>
             <w:shd w:val="clear" w:color="auto" w:fill="FFFFFF"/>
             <w:hideMark/>
@@ -4072,10 +4022,10 @@
           <w:tcPr>
             <w:tcW w:w="2177" w:type="dxa"/>
             <w:tcBorders>
-              <w:top w:val="single" w:color="auto" w:sz="4" w:space="0"/>
-              <w:left w:val="single" w:color="auto" w:sz="4" w:space="0"/>
-              <w:bottom w:val="single" w:color="auto" w:sz="4" w:space="0"/>
-              <w:right w:val="single" w:color="auto" w:sz="4" w:space="0"/>
+              <w:top w:val="single" w:sz="4" w:space="0" w:color="auto"/>
+              <w:left w:val="single" w:sz="4" w:space="0" w:color="auto"/>
+              <w:bottom w:val="single" w:sz="4" w:space="0" w:color="auto"/>
+              <w:right w:val="single" w:sz="4" w:space="0" w:color="auto"/>
             </w:tcBorders>
             <w:shd w:val="clear" w:color="auto" w:fill="FFFFFF"/>
             <w:hideMark/>
@@ -4093,10 +4043,10 @@
           <w:tcPr>
             <w:tcW w:w="7173" w:type="dxa"/>
             <w:tcBorders>
-              <w:top w:val="single" w:color="auto" w:sz="4" w:space="0"/>
-              <w:left w:val="single" w:color="auto" w:sz="4" w:space="0"/>
-              <w:bottom w:val="single" w:color="auto" w:sz="4" w:space="0"/>
-              <w:right w:val="single" w:color="auto" w:sz="4" w:space="0"/>
+              <w:top w:val="single" w:sz="4" w:space="0" w:color="auto"/>
+              <w:left w:val="single" w:sz="4" w:space="0" w:color="auto"/>
+              <w:bottom w:val="single" w:sz="4" w:space="0" w:color="auto"/>
+              <w:right w:val="single" w:sz="4" w:space="0" w:color="auto"/>
             </w:tcBorders>
             <w:shd w:val="clear" w:color="auto" w:fill="FFFFFF"/>
             <w:hideMark/>
@@ -4119,10 +4069,10 @@
           <w:tcPr>
             <w:tcW w:w="2177" w:type="dxa"/>
             <w:tcBorders>
-              <w:top w:val="single" w:color="auto" w:sz="4" w:space="0"/>
-              <w:left w:val="single" w:color="auto" w:sz="4" w:space="0"/>
-              <w:bottom w:val="single" w:color="auto" w:sz="4" w:space="0"/>
-              <w:right w:val="single" w:color="auto" w:sz="4" w:space="0"/>
+              <w:top w:val="single" w:sz="4" w:space="0" w:color="auto"/>
+              <w:left w:val="single" w:sz="4" w:space="0" w:color="auto"/>
+              <w:bottom w:val="single" w:sz="4" w:space="0" w:color="auto"/>
+              <w:right w:val="single" w:sz="4" w:space="0" w:color="auto"/>
             </w:tcBorders>
             <w:shd w:val="clear" w:color="auto" w:fill="FFFFFF"/>
             <w:hideMark/>
@@ -4140,10 +4090,10 @@
           <w:tcPr>
             <w:tcW w:w="7173" w:type="dxa"/>
             <w:tcBorders>
-              <w:top w:val="single" w:color="auto" w:sz="4" w:space="0"/>
-              <w:left w:val="single" w:color="auto" w:sz="4" w:space="0"/>
-              <w:bottom w:val="single" w:color="auto" w:sz="4" w:space="0"/>
-              <w:right w:val="single" w:color="auto" w:sz="4" w:space="0"/>
+              <w:top w:val="single" w:sz="4" w:space="0" w:color="auto"/>
+              <w:left w:val="single" w:sz="4" w:space="0" w:color="auto"/>
+              <w:bottom w:val="single" w:sz="4" w:space="0" w:color="auto"/>
+              <w:right w:val="single" w:sz="4" w:space="0" w:color="auto"/>
             </w:tcBorders>
             <w:shd w:val="clear" w:color="auto" w:fill="FFFFFF"/>
           </w:tcPr>
@@ -4171,10 +4121,10 @@
           <w:tcPr>
             <w:tcW w:w="2177" w:type="dxa"/>
             <w:tcBorders>
-              <w:top w:val="single" w:color="auto" w:sz="4" w:space="0"/>
-              <w:left w:val="single" w:color="auto" w:sz="4" w:space="0"/>
-              <w:bottom w:val="single" w:color="auto" w:sz="4" w:space="0"/>
-              <w:right w:val="single" w:color="auto" w:sz="4" w:space="0"/>
+              <w:top w:val="single" w:sz="4" w:space="0" w:color="auto"/>
+              <w:left w:val="single" w:sz="4" w:space="0" w:color="auto"/>
+              <w:bottom w:val="single" w:sz="4" w:space="0" w:color="auto"/>
+              <w:right w:val="single" w:sz="4" w:space="0" w:color="auto"/>
             </w:tcBorders>
             <w:shd w:val="clear" w:color="auto" w:fill="FFFFFF"/>
           </w:tcPr>
@@ -4191,10 +4141,10 @@
           <w:tcPr>
             <w:tcW w:w="7173" w:type="dxa"/>
             <w:tcBorders>
-              <w:top w:val="single" w:color="auto" w:sz="4" w:space="0"/>
-              <w:left w:val="single" w:color="auto" w:sz="4" w:space="0"/>
-              <w:bottom w:val="single" w:color="auto" w:sz="4" w:space="0"/>
-              <w:right w:val="single" w:color="auto" w:sz="4" w:space="0"/>
+              <w:top w:val="single" w:sz="4" w:space="0" w:color="auto"/>
+              <w:left w:val="single" w:sz="4" w:space="0" w:color="auto"/>
+              <w:bottom w:val="single" w:sz="4" w:space="0" w:color="auto"/>
+              <w:right w:val="single" w:sz="4" w:space="0" w:color="auto"/>
             </w:tcBorders>
             <w:shd w:val="clear" w:color="auto" w:fill="FFFFFF"/>
           </w:tcPr>
@@ -4216,11 +4166,11 @@
       <w:pPr>
         <w:pStyle w:val="Heading3"/>
       </w:pPr>
-      <w:bookmarkStart w:name="_Toc31282102" w:id="11"/>
+      <w:bookmarkStart w:id="10" w:name="_Toc31282102"/>
       <w:r>
         <w:t>Baseline and Component</w:t>
       </w:r>
-      <w:bookmarkEnd w:id="11"/>
+      <w:bookmarkEnd w:id="10"/>
     </w:p>
     <w:p>
       <w:pPr>
@@ -4234,35 +4184,22 @@
       <w:pPr>
         <w:pStyle w:val="Caption"/>
       </w:pPr>
-      <w:bookmarkStart w:name="_Toc31282117" w:id="12"/>
+      <w:bookmarkStart w:id="11" w:name="_Toc31282117"/>
       <w:r>
         <w:t xml:space="preserve">Table </w:t>
       </w:r>
-      <w:r>
-        <w:fldChar w:fldCharType="begin"/>
-      </w:r>
-      <w:r>
-        <w:instrText xml:space="preserve"> SEQ Table \* ARABIC </w:instrText>
-      </w:r>
-      <w:r>
-        <w:fldChar w:fldCharType="separate"/>
-      </w:r>
-      <w:r>
-        <w:rPr>
-          <w:noProof/>
-        </w:rPr>
-        <w:t>5</w:t>
-      </w:r>
-      <w:r>
-        <w:rPr>
-          <w:noProof/>
-        </w:rPr>
-        <w:fldChar w:fldCharType="end"/>
-      </w:r>
+      <w:fldSimple w:instr=" SEQ Table \* ARABIC ">
+        <w:r>
+          <w:rPr>
+            <w:noProof/>
+          </w:rPr>
+          <w:t>5</w:t>
+        </w:r>
+      </w:fldSimple>
       <w:r>
         <w:t>: Baseline and Component</w:t>
       </w:r>
-      <w:bookmarkEnd w:id="12"/>
+      <w:bookmarkEnd w:id="11"/>
     </w:p>
     <w:tbl>
       <w:tblPr>
@@ -4287,10 +4224,10 @@
           <w:tcPr>
             <w:tcW w:w="4675" w:type="dxa"/>
             <w:tcBorders>
-              <w:top w:val="single" w:color="auto" w:sz="4" w:space="0"/>
-              <w:left w:val="single" w:color="auto" w:sz="4" w:space="0"/>
-              <w:bottom w:val="single" w:color="auto" w:sz="4" w:space="0"/>
-              <w:right w:val="single" w:color="auto" w:sz="4" w:space="0"/>
+              <w:top w:val="single" w:sz="4" w:space="0" w:color="auto"/>
+              <w:left w:val="single" w:sz="4" w:space="0" w:color="auto"/>
+              <w:bottom w:val="single" w:sz="4" w:space="0" w:color="auto"/>
+              <w:right w:val="single" w:sz="4" w:space="0" w:color="auto"/>
             </w:tcBorders>
             <w:shd w:val="clear" w:color="auto" w:fill="D9D9D9" w:themeFill="background1" w:themeFillShade="D9"/>
             <w:hideMark/>
@@ -4308,10 +4245,10 @@
           <w:tcPr>
             <w:tcW w:w="4675" w:type="dxa"/>
             <w:tcBorders>
-              <w:top w:val="single" w:color="auto" w:sz="4" w:space="0"/>
-              <w:left w:val="single" w:color="auto" w:sz="4" w:space="0"/>
-              <w:bottom w:val="single" w:color="auto" w:sz="4" w:space="0"/>
-              <w:right w:val="single" w:color="auto" w:sz="4" w:space="0"/>
+              <w:top w:val="single" w:sz="4" w:space="0" w:color="auto"/>
+              <w:left w:val="single" w:sz="4" w:space="0" w:color="auto"/>
+              <w:bottom w:val="single" w:sz="4" w:space="0" w:color="auto"/>
+              <w:right w:val="single" w:sz="4" w:space="0" w:color="auto"/>
             </w:tcBorders>
             <w:shd w:val="clear" w:color="auto" w:fill="D9D9D9" w:themeFill="background1" w:themeFillShade="D9"/>
             <w:hideMark/>
@@ -4335,10 +4272,10 @@
           <w:tcPr>
             <w:tcW w:w="4675" w:type="dxa"/>
             <w:tcBorders>
-              <w:top w:val="single" w:color="auto" w:sz="4" w:space="0"/>
-              <w:left w:val="single" w:color="auto" w:sz="4" w:space="0"/>
-              <w:bottom w:val="single" w:color="auto" w:sz="4" w:space="0"/>
-              <w:right w:val="single" w:color="auto" w:sz="4" w:space="0"/>
+              <w:top w:val="single" w:sz="4" w:space="0" w:color="auto"/>
+              <w:left w:val="single" w:sz="4" w:space="0" w:color="auto"/>
+              <w:bottom w:val="single" w:sz="4" w:space="0" w:color="auto"/>
+              <w:right w:val="single" w:sz="4" w:space="0" w:color="auto"/>
             </w:tcBorders>
           </w:tcPr>
           <w:p>
@@ -4352,7 +4289,21 @@
               <w:rPr>
                 <w:rFonts w:eastAsia="Arial"/>
               </w:rPr>
-              <w:t>GitHub: vistadataproject/VAM2ProjectManagement/Software</w:t>
+              <w:t xml:space="preserve">GitHub: </w:t>
+            </w:r>
+            <w:proofErr w:type="spellStart"/>
+            <w:r>
+              <w:rPr>
+                <w:rFonts w:eastAsia="Arial"/>
+              </w:rPr>
+              <w:t>vistadataproject</w:t>
+            </w:r>
+            <w:proofErr w:type="spellEnd"/>
+            <w:r>
+              <w:rPr>
+                <w:rFonts w:eastAsia="Arial"/>
+              </w:rPr>
+              <w:t>/VAM2ProjectManagement/Software</w:t>
             </w:r>
           </w:p>
           <w:p>
@@ -4383,13 +4334,27 @@
               </w:rPr>
               <w:t>(</w:t>
             </w:r>
-            <w:hyperlink w:history="1" r:id="rId20">
+            <w:hyperlink r:id="rId20" w:history="1">
               <w:r>
                 <w:rPr>
                   <w:rStyle w:val="Hyperlink"/>
                   <w:rFonts w:eastAsia="Arial"/>
                 </w:rPr>
-                <w:t>https://github.com/vistadataproject/VAM2ProjectManagement/tree/VAM2-v1.0.0</w:t>
+                <w:t>https://github.com/vistadataproject/VAM</w:t>
+              </w:r>
+              <w:r>
+                <w:rPr>
+                  <w:rStyle w:val="Hyperlink"/>
+                  <w:rFonts w:eastAsia="Arial"/>
+                </w:rPr>
+                <w:t>2</w:t>
+              </w:r>
+              <w:r>
+                <w:rPr>
+                  <w:rStyle w:val="Hyperlink"/>
+                  <w:rFonts w:eastAsia="Arial"/>
+                </w:rPr>
+                <w:t>ProjectManagement/tree/VAM2-v1.0.0</w:t>
               </w:r>
             </w:hyperlink>
             <w:r>
@@ -4404,10 +4369,10 @@
           <w:tcPr>
             <w:tcW w:w="4675" w:type="dxa"/>
             <w:tcBorders>
-              <w:top w:val="single" w:color="auto" w:sz="4" w:space="0"/>
-              <w:left w:val="single" w:color="auto" w:sz="4" w:space="0"/>
-              <w:bottom w:val="single" w:color="auto" w:sz="4" w:space="0"/>
-              <w:right w:val="single" w:color="auto" w:sz="4" w:space="0"/>
+              <w:top w:val="single" w:sz="4" w:space="0" w:color="auto"/>
+              <w:left w:val="single" w:sz="4" w:space="0" w:color="auto"/>
+              <w:bottom w:val="single" w:sz="4" w:space="0" w:color="auto"/>
+              <w:right w:val="single" w:sz="4" w:space="0" w:color="auto"/>
             </w:tcBorders>
           </w:tcPr>
           <w:p>
@@ -4434,7 +4399,7 @@
         <w:spacing w:before="0" w:after="240" w:line="480" w:lineRule="auto"/>
         <w:ind w:firstLine="360"/>
         <w:rPr>
-          <w:rFonts w:asciiTheme="majorHAnsi" w:hAnsiTheme="majorHAnsi" w:eastAsiaTheme="majorEastAsia" w:cstheme="majorBidi"/>
+          <w:rFonts w:asciiTheme="majorHAnsi" w:eastAsiaTheme="majorEastAsia" w:hAnsiTheme="majorHAnsi" w:cstheme="majorBidi"/>
           <w:b/>
           <w:bCs/>
           <w:iCs/>
@@ -4450,11 +4415,12 @@
       <w:pPr>
         <w:pStyle w:val="Heading3"/>
       </w:pPr>
-      <w:bookmarkStart w:name="_Toc31282103" w:id="13"/>
-      <w:r>
+      <w:bookmarkStart w:id="12" w:name="_Toc31282103"/>
+      <w:r>
+        <w:lastRenderedPageBreak/>
         <w:t>Build Information</w:t>
       </w:r>
-      <w:bookmarkEnd w:id="13"/>
+      <w:bookmarkEnd w:id="12"/>
     </w:p>
     <w:p>
       <w:pPr>
@@ -4468,35 +4434,22 @@
       <w:pPr>
         <w:pStyle w:val="Caption"/>
       </w:pPr>
-      <w:bookmarkStart w:name="_Toc31282118" w:id="14"/>
+      <w:bookmarkStart w:id="13" w:name="_Toc31282118"/>
       <w:r>
         <w:t xml:space="preserve">Table </w:t>
       </w:r>
-      <w:r>
-        <w:fldChar w:fldCharType="begin"/>
-      </w:r>
-      <w:r>
-        <w:instrText xml:space="preserve"> SEQ Table \* ARABIC </w:instrText>
-      </w:r>
-      <w:r>
-        <w:fldChar w:fldCharType="separate"/>
-      </w:r>
-      <w:r>
-        <w:rPr>
-          <w:noProof/>
-        </w:rPr>
-        <w:t>6</w:t>
-      </w:r>
-      <w:r>
-        <w:rPr>
-          <w:noProof/>
-        </w:rPr>
-        <w:fldChar w:fldCharType="end"/>
-      </w:r>
+      <w:fldSimple w:instr=" SEQ Table \* ARABIC ">
+        <w:r>
+          <w:rPr>
+            <w:noProof/>
+          </w:rPr>
+          <w:t>6</w:t>
+        </w:r>
+      </w:fldSimple>
       <w:r>
         <w:t>:  Build Information</w:t>
       </w:r>
-      <w:bookmarkEnd w:id="14"/>
+      <w:bookmarkEnd w:id="13"/>
     </w:p>
     <w:tbl>
       <w:tblPr>
@@ -4524,10 +4477,10 @@
           <w:tcPr>
             <w:tcW w:w="2965" w:type="dxa"/>
             <w:tcBorders>
-              <w:top w:val="single" w:color="auto" w:sz="4" w:space="0"/>
-              <w:left w:val="single" w:color="auto" w:sz="4" w:space="0"/>
-              <w:bottom w:val="single" w:color="auto" w:sz="4" w:space="0"/>
-              <w:right w:val="single" w:color="auto" w:sz="4" w:space="0"/>
+              <w:top w:val="single" w:sz="4" w:space="0" w:color="auto"/>
+              <w:left w:val="single" w:sz="4" w:space="0" w:color="auto"/>
+              <w:bottom w:val="single" w:sz="4" w:space="0" w:color="auto"/>
+              <w:right w:val="single" w:sz="4" w:space="0" w:color="auto"/>
             </w:tcBorders>
             <w:shd w:val="clear" w:color="auto" w:fill="D9D9D9" w:themeFill="background1" w:themeFillShade="D9"/>
             <w:hideMark/>
@@ -4536,7 +4489,7 @@
             <w:pPr>
               <w:pStyle w:val="TableHeading"/>
             </w:pPr>
-            <w:bookmarkStart w:name="_Hlk534618929" w:id="15"/>
+            <w:bookmarkStart w:id="14" w:name="_Hlk534618929"/>
             <w:r>
               <w:t>Name</w:t>
             </w:r>
@@ -4546,10 +4499,10 @@
           <w:tcPr>
             <w:tcW w:w="6385" w:type="dxa"/>
             <w:tcBorders>
-              <w:top w:val="single" w:color="auto" w:sz="4" w:space="0"/>
-              <w:left w:val="single" w:color="auto" w:sz="4" w:space="0"/>
-              <w:bottom w:val="single" w:color="auto" w:sz="4" w:space="0"/>
-              <w:right w:val="single" w:color="auto" w:sz="4" w:space="0"/>
+              <w:top w:val="single" w:sz="4" w:space="0" w:color="auto"/>
+              <w:left w:val="single" w:sz="4" w:space="0" w:color="auto"/>
+              <w:bottom w:val="single" w:sz="4" w:space="0" w:color="auto"/>
+              <w:right w:val="single" w:sz="4" w:space="0" w:color="auto"/>
             </w:tcBorders>
             <w:shd w:val="clear" w:color="auto" w:fill="D9D9D9" w:themeFill="background1" w:themeFillShade="D9"/>
             <w:hideMark/>
@@ -4569,10 +4522,10 @@
           <w:tcPr>
             <w:tcW w:w="2965" w:type="dxa"/>
             <w:tcBorders>
-              <w:top w:val="single" w:color="auto" w:sz="4" w:space="0"/>
-              <w:left w:val="single" w:color="auto" w:sz="4" w:space="0"/>
-              <w:bottom w:val="single" w:color="auto" w:sz="4" w:space="0"/>
-              <w:right w:val="single" w:color="auto" w:sz="4" w:space="0"/>
+              <w:top w:val="single" w:sz="4" w:space="0" w:color="auto"/>
+              <w:left w:val="single" w:sz="4" w:space="0" w:color="auto"/>
+              <w:bottom w:val="single" w:sz="4" w:space="0" w:color="auto"/>
+              <w:right w:val="single" w:sz="4" w:space="0" w:color="auto"/>
             </w:tcBorders>
             <w:hideMark/>
           </w:tcPr>
@@ -4589,10 +4542,10 @@
           <w:tcPr>
             <w:tcW w:w="6385" w:type="dxa"/>
             <w:tcBorders>
-              <w:top w:val="single" w:color="auto" w:sz="4" w:space="0"/>
-              <w:left w:val="single" w:color="auto" w:sz="4" w:space="0"/>
-              <w:bottom w:val="single" w:color="auto" w:sz="4" w:space="0"/>
-              <w:right w:val="single" w:color="auto" w:sz="4" w:space="0"/>
+              <w:top w:val="single" w:sz="4" w:space="0" w:color="auto"/>
+              <w:left w:val="single" w:sz="4" w:space="0" w:color="auto"/>
+              <w:bottom w:val="single" w:sz="4" w:space="0" w:color="auto"/>
+              <w:right w:val="single" w:sz="4" w:space="0" w:color="auto"/>
             </w:tcBorders>
           </w:tcPr>
           <w:p>
@@ -4616,10 +4569,10 @@
           <w:tcPr>
             <w:tcW w:w="2965" w:type="dxa"/>
             <w:tcBorders>
-              <w:top w:val="single" w:color="auto" w:sz="4" w:space="0"/>
-              <w:left w:val="single" w:color="auto" w:sz="4" w:space="0"/>
-              <w:bottom w:val="single" w:color="auto" w:sz="4" w:space="0"/>
-              <w:right w:val="single" w:color="auto" w:sz="4" w:space="0"/>
+              <w:top w:val="single" w:sz="4" w:space="0" w:color="auto"/>
+              <w:left w:val="single" w:sz="4" w:space="0" w:color="auto"/>
+              <w:bottom w:val="single" w:sz="4" w:space="0" w:color="auto"/>
+              <w:right w:val="single" w:sz="4" w:space="0" w:color="auto"/>
             </w:tcBorders>
             <w:hideMark/>
           </w:tcPr>
@@ -4636,10 +4589,10 @@
           <w:tcPr>
             <w:tcW w:w="6385" w:type="dxa"/>
             <w:tcBorders>
-              <w:top w:val="single" w:color="auto" w:sz="4" w:space="0"/>
-              <w:left w:val="single" w:color="auto" w:sz="4" w:space="0"/>
-              <w:bottom w:val="single" w:color="auto" w:sz="4" w:space="0"/>
-              <w:right w:val="single" w:color="auto" w:sz="4" w:space="0"/>
+              <w:top w:val="single" w:sz="4" w:space="0" w:color="auto"/>
+              <w:left w:val="single" w:sz="4" w:space="0" w:color="auto"/>
+              <w:bottom w:val="single" w:sz="4" w:space="0" w:color="auto"/>
+              <w:right w:val="single" w:sz="4" w:space="0" w:color="auto"/>
             </w:tcBorders>
           </w:tcPr>
           <w:p>
@@ -4649,12 +4602,24 @@
                 <w:highlight w:val="yellow"/>
               </w:rPr>
             </w:pPr>
-            <w:hyperlink w:history="1" r:id="rId21">
+            <w:hyperlink r:id="rId21" w:history="1">
               <w:r>
                 <w:rPr>
                   <w:rStyle w:val="Hyperlink"/>
                 </w:rPr>
-                <w:t>https://github.com/vistadataproject/VAM2ProjectManagement/releases/download/VAM2-v1.0.0</w:t>
+                <w:t>https://g</w:t>
+              </w:r>
+              <w:r>
+                <w:rPr>
+                  <w:rStyle w:val="Hyperlink"/>
+                </w:rPr>
+                <w:t>i</w:t>
+              </w:r>
+              <w:r>
+                <w:rPr>
+                  <w:rStyle w:val="Hyperlink"/>
+                </w:rPr>
+                <w:t>thub.com/vistadataproject/VAM2ProjectManagement/releases/download/VAM2-v1.0.0</w:t>
               </w:r>
             </w:hyperlink>
             <w:r>
@@ -4668,10 +4633,10 @@
           <w:tcPr>
             <w:tcW w:w="2965" w:type="dxa"/>
             <w:tcBorders>
-              <w:top w:val="single" w:color="auto" w:sz="4" w:space="0"/>
-              <w:left w:val="single" w:color="auto" w:sz="4" w:space="0"/>
-              <w:bottom w:val="single" w:color="auto" w:sz="4" w:space="0"/>
-              <w:right w:val="single" w:color="auto" w:sz="4" w:space="0"/>
+              <w:top w:val="single" w:sz="4" w:space="0" w:color="auto"/>
+              <w:left w:val="single" w:sz="4" w:space="0" w:color="auto"/>
+              <w:bottom w:val="single" w:sz="4" w:space="0" w:color="auto"/>
+              <w:right w:val="single" w:sz="4" w:space="0" w:color="auto"/>
             </w:tcBorders>
             <w:hideMark/>
           </w:tcPr>
@@ -4688,10 +4653,10 @@
           <w:tcPr>
             <w:tcW w:w="6385" w:type="dxa"/>
             <w:tcBorders>
-              <w:top w:val="single" w:color="auto" w:sz="4" w:space="0"/>
-              <w:left w:val="single" w:color="auto" w:sz="4" w:space="0"/>
-              <w:bottom w:val="single" w:color="auto" w:sz="4" w:space="0"/>
-              <w:right w:val="single" w:color="auto" w:sz="4" w:space="0"/>
+              <w:top w:val="single" w:sz="4" w:space="0" w:color="auto"/>
+              <w:left w:val="single" w:sz="4" w:space="0" w:color="auto"/>
+              <w:bottom w:val="single" w:sz="4" w:space="0" w:color="auto"/>
+              <w:right w:val="single" w:sz="4" w:space="0" w:color="auto"/>
             </w:tcBorders>
             <w:hideMark/>
           </w:tcPr>
@@ -4710,12 +4675,12 @@
       <w:pPr>
         <w:pStyle w:val="Heading3"/>
       </w:pPr>
-      <w:bookmarkStart w:name="_Toc31282104" w:id="16"/>
+      <w:bookmarkStart w:id="15" w:name="_Toc31282104"/>
+      <w:bookmarkEnd w:id="14"/>
+      <w:r>
+        <w:t>Build Definition</w:t>
+      </w:r>
       <w:bookmarkEnd w:id="15"/>
-      <w:r>
-        <w:t>Build Definition</w:t>
-      </w:r>
-      <w:bookmarkEnd w:id="16"/>
     </w:p>
     <w:p>
       <w:pPr>
@@ -4729,35 +4694,22 @@
       <w:pPr>
         <w:pStyle w:val="Caption"/>
       </w:pPr>
-      <w:bookmarkStart w:name="_Toc31282119" w:id="17"/>
+      <w:bookmarkStart w:id="16" w:name="_Toc31282119"/>
       <w:r>
         <w:t xml:space="preserve">Table </w:t>
       </w:r>
-      <w:r>
-        <w:fldChar w:fldCharType="begin"/>
-      </w:r>
-      <w:r>
-        <w:instrText xml:space="preserve"> SEQ Table \* ARABIC </w:instrText>
-      </w:r>
-      <w:r>
-        <w:fldChar w:fldCharType="separate"/>
-      </w:r>
-      <w:r>
-        <w:rPr>
-          <w:noProof/>
-        </w:rPr>
-        <w:t>7</w:t>
-      </w:r>
-      <w:r>
-        <w:rPr>
-          <w:noProof/>
-        </w:rPr>
-        <w:fldChar w:fldCharType="end"/>
-      </w:r>
+      <w:fldSimple w:instr=" SEQ Table \* ARABIC ">
+        <w:r>
+          <w:rPr>
+            <w:noProof/>
+          </w:rPr>
+          <w:t>7</w:t>
+        </w:r>
+      </w:fldSimple>
       <w:r>
         <w:t>:  Build Definition</w:t>
       </w:r>
-      <w:bookmarkEnd w:id="17"/>
+      <w:bookmarkEnd w:id="16"/>
     </w:p>
     <w:tbl>
       <w:tblPr>
@@ -4779,10 +4731,10 @@
           <w:tcPr>
             <w:tcW w:w="2245" w:type="dxa"/>
             <w:tcBorders>
-              <w:top w:val="single" w:color="auto" w:sz="4" w:space="0"/>
-              <w:left w:val="single" w:color="auto" w:sz="4" w:space="0"/>
-              <w:bottom w:val="single" w:color="auto" w:sz="4" w:space="0"/>
-              <w:right w:val="single" w:color="auto" w:sz="4" w:space="0"/>
+              <w:top w:val="single" w:sz="4" w:space="0" w:color="auto"/>
+              <w:left w:val="single" w:sz="4" w:space="0" w:color="auto"/>
+              <w:bottom w:val="single" w:sz="4" w:space="0" w:color="auto"/>
+              <w:right w:val="single" w:sz="4" w:space="0" w:color="auto"/>
             </w:tcBorders>
             <w:shd w:val="clear" w:color="auto" w:fill="D9D9D9" w:themeFill="background1" w:themeFillShade="D9"/>
             <w:hideMark/>
@@ -4800,10 +4752,10 @@
           <w:tcPr>
             <w:tcW w:w="7105" w:type="dxa"/>
             <w:tcBorders>
-              <w:top w:val="single" w:color="auto" w:sz="4" w:space="0"/>
-              <w:left w:val="single" w:color="auto" w:sz="4" w:space="0"/>
-              <w:bottom w:val="single" w:color="auto" w:sz="4" w:space="0"/>
-              <w:right w:val="single" w:color="auto" w:sz="4" w:space="0"/>
+              <w:top w:val="single" w:sz="4" w:space="0" w:color="auto"/>
+              <w:left w:val="single" w:sz="4" w:space="0" w:color="auto"/>
+              <w:bottom w:val="single" w:sz="4" w:space="0" w:color="auto"/>
+              <w:right w:val="single" w:sz="4" w:space="0" w:color="auto"/>
             </w:tcBorders>
             <w:shd w:val="clear" w:color="auto" w:fill="D9D9D9" w:themeFill="background1" w:themeFillShade="D9"/>
             <w:hideMark/>
@@ -4826,10 +4778,10 @@
           <w:tcPr>
             <w:tcW w:w="2245" w:type="dxa"/>
             <w:tcBorders>
-              <w:top w:val="single" w:color="auto" w:sz="4" w:space="0"/>
-              <w:left w:val="single" w:color="auto" w:sz="4" w:space="0"/>
-              <w:bottom w:val="single" w:color="auto" w:sz="4" w:space="0"/>
-              <w:right w:val="single" w:color="auto" w:sz="4" w:space="0"/>
+              <w:top w:val="single" w:sz="4" w:space="0" w:color="auto"/>
+              <w:left w:val="single" w:sz="4" w:space="0" w:color="auto"/>
+              <w:bottom w:val="single" w:sz="4" w:space="0" w:color="auto"/>
+              <w:right w:val="single" w:sz="4" w:space="0" w:color="auto"/>
             </w:tcBorders>
             <w:hideMark/>
           </w:tcPr>
@@ -4849,10 +4801,10 @@
           <w:tcPr>
             <w:tcW w:w="7105" w:type="dxa"/>
             <w:tcBorders>
-              <w:top w:val="single" w:color="auto" w:sz="4" w:space="0"/>
-              <w:left w:val="single" w:color="auto" w:sz="4" w:space="0"/>
-              <w:bottom w:val="single" w:color="auto" w:sz="4" w:space="0"/>
-              <w:right w:val="single" w:color="auto" w:sz="4" w:space="0"/>
+              <w:top w:val="single" w:sz="4" w:space="0" w:color="auto"/>
+              <w:left w:val="single" w:sz="4" w:space="0" w:color="auto"/>
+              <w:bottom w:val="single" w:sz="4" w:space="0" w:color="auto"/>
+              <w:right w:val="single" w:sz="4" w:space="0" w:color="auto"/>
             </w:tcBorders>
             <w:hideMark/>
           </w:tcPr>
@@ -4874,11 +4826,11 @@
       <w:pPr>
         <w:pStyle w:val="Heading3"/>
       </w:pPr>
-      <w:bookmarkStart w:name="_Toc31282105" w:id="18"/>
+      <w:bookmarkStart w:id="17" w:name="_Toc31282105"/>
       <w:r>
         <w:t>Build Label or Number</w:t>
       </w:r>
-      <w:bookmarkEnd w:id="18"/>
+      <w:bookmarkEnd w:id="17"/>
     </w:p>
     <w:p>
       <w:pPr>
@@ -4892,35 +4844,22 @@
       <w:pPr>
         <w:pStyle w:val="Caption"/>
       </w:pPr>
-      <w:bookmarkStart w:name="_Toc31282120" w:id="19"/>
+      <w:bookmarkStart w:id="18" w:name="_Toc31282120"/>
       <w:r>
         <w:t xml:space="preserve">Table </w:t>
       </w:r>
-      <w:r>
-        <w:fldChar w:fldCharType="begin"/>
-      </w:r>
-      <w:r>
-        <w:instrText xml:space="preserve"> SEQ Table \* ARABIC </w:instrText>
-      </w:r>
-      <w:r>
-        <w:fldChar w:fldCharType="separate"/>
-      </w:r>
-      <w:r>
-        <w:rPr>
-          <w:noProof/>
-        </w:rPr>
-        <w:t>8</w:t>
-      </w:r>
-      <w:r>
-        <w:rPr>
-          <w:noProof/>
-        </w:rPr>
-        <w:fldChar w:fldCharType="end"/>
-      </w:r>
+      <w:fldSimple w:instr=" SEQ Table \* ARABIC ">
+        <w:r>
+          <w:rPr>
+            <w:noProof/>
+          </w:rPr>
+          <w:t>8</w:t>
+        </w:r>
+      </w:fldSimple>
       <w:r>
         <w:t>:  Build Label/Number</w:t>
       </w:r>
-      <w:bookmarkEnd w:id="19"/>
+      <w:bookmarkEnd w:id="18"/>
     </w:p>
     <w:tbl>
       <w:tblPr>
@@ -4942,10 +4881,10 @@
           <w:tcPr>
             <w:tcW w:w="2515" w:type="dxa"/>
             <w:tcBorders>
-              <w:top w:val="single" w:color="auto" w:sz="4" w:space="0"/>
-              <w:left w:val="single" w:color="auto" w:sz="4" w:space="0"/>
-              <w:bottom w:val="single" w:color="auto" w:sz="4" w:space="0"/>
-              <w:right w:val="single" w:color="auto" w:sz="4" w:space="0"/>
+              <w:top w:val="single" w:sz="4" w:space="0" w:color="auto"/>
+              <w:left w:val="single" w:sz="4" w:space="0" w:color="auto"/>
+              <w:bottom w:val="single" w:sz="4" w:space="0" w:color="auto"/>
+              <w:right w:val="single" w:sz="4" w:space="0" w:color="auto"/>
             </w:tcBorders>
             <w:shd w:val="clear" w:color="auto" w:fill="D9D9D9" w:themeFill="background1" w:themeFillShade="D9"/>
           </w:tcPr>
@@ -4962,10 +4901,10 @@
           <w:tcPr>
             <w:tcW w:w="6835" w:type="dxa"/>
             <w:tcBorders>
-              <w:top w:val="single" w:color="auto" w:sz="4" w:space="0"/>
-              <w:left w:val="single" w:color="auto" w:sz="4" w:space="0"/>
-              <w:bottom w:val="single" w:color="auto" w:sz="4" w:space="0"/>
-              <w:right w:val="single" w:color="auto" w:sz="4" w:space="0"/>
+              <w:top w:val="single" w:sz="4" w:space="0" w:color="auto"/>
+              <w:left w:val="single" w:sz="4" w:space="0" w:color="auto"/>
+              <w:bottom w:val="single" w:sz="4" w:space="0" w:color="auto"/>
+              <w:right w:val="single" w:sz="4" w:space="0" w:color="auto"/>
             </w:tcBorders>
             <w:shd w:val="clear" w:color="auto" w:fill="D9D9D9" w:themeFill="background1" w:themeFillShade="D9"/>
             <w:hideMark/>
@@ -4988,10 +4927,10 @@
           <w:tcPr>
             <w:tcW w:w="2515" w:type="dxa"/>
             <w:tcBorders>
-              <w:top w:val="single" w:color="auto" w:sz="4" w:space="0"/>
-              <w:left w:val="single" w:color="auto" w:sz="4" w:space="0"/>
-              <w:bottom w:val="single" w:color="auto" w:sz="4" w:space="0"/>
-              <w:right w:val="single" w:color="auto" w:sz="4" w:space="0"/>
+              <w:top w:val="single" w:sz="4" w:space="0" w:color="auto"/>
+              <w:left w:val="single" w:sz="4" w:space="0" w:color="auto"/>
+              <w:bottom w:val="single" w:sz="4" w:space="0" w:color="auto"/>
+              <w:right w:val="single" w:sz="4" w:space="0" w:color="auto"/>
             </w:tcBorders>
             <w:hideMark/>
           </w:tcPr>
@@ -5011,10 +4950,10 @@
           <w:tcPr>
             <w:tcW w:w="6835" w:type="dxa"/>
             <w:tcBorders>
-              <w:top w:val="single" w:color="auto" w:sz="4" w:space="0"/>
-              <w:left w:val="single" w:color="auto" w:sz="4" w:space="0"/>
-              <w:bottom w:val="single" w:color="auto" w:sz="4" w:space="0"/>
-              <w:right w:val="single" w:color="auto" w:sz="4" w:space="0"/>
+              <w:top w:val="single" w:sz="4" w:space="0" w:color="auto"/>
+              <w:left w:val="single" w:sz="4" w:space="0" w:color="auto"/>
+              <w:bottom w:val="single" w:sz="4" w:space="0" w:color="auto"/>
+              <w:right w:val="single" w:sz="4" w:space="0" w:color="auto"/>
             </w:tcBorders>
             <w:hideMark/>
           </w:tcPr>
@@ -5036,19 +4975,66 @@
       <w:pPr>
         <w:pStyle w:val="Heading1"/>
       </w:pPr>
-      <w:bookmarkStart w:name="_Toc31282106" w:id="20"/>
+      <w:bookmarkStart w:id="19" w:name="_Toc31282106"/>
       <w:r>
         <w:t>Build and Packaging</w:t>
+      </w:r>
+      <w:bookmarkEnd w:id="19"/>
+    </w:p>
+    <w:p>
+      <w:pPr>
+        <w:pStyle w:val="Heading2"/>
+      </w:pPr>
+      <w:bookmarkStart w:id="20" w:name="_Toc31282107"/>
+      <w:r>
+        <w:t>Build Logs</w:t>
       </w:r>
       <w:bookmarkEnd w:id="20"/>
     </w:p>
     <w:p>
       <w:pPr>
+        <w:pStyle w:val="BodyText"/>
+        <w:pBdr>
+          <w:top w:val="single" w:sz="4" w:space="1" w:color="auto"/>
+          <w:left w:val="single" w:sz="4" w:space="4" w:color="auto"/>
+          <w:bottom w:val="single" w:sz="4" w:space="1" w:color="auto"/>
+          <w:right w:val="single" w:sz="4" w:space="4" w:color="auto"/>
+        </w:pBdr>
+      </w:pPr>
+      <w:r>
+        <w:t xml:space="preserve">Build and release information can be found via the following GitHub URL: </w:t>
+      </w:r>
+      <w:hyperlink r:id="rId22" w:history="1">
+        <w:r>
+          <w:rPr>
+            <w:rStyle w:val="Hyperlink"/>
+          </w:rPr>
+          <w:t>https://github.com/vistadataproject/VAM2ProjectMana</w:t>
+        </w:r>
+        <w:r>
+          <w:rPr>
+            <w:rStyle w:val="Hyperlink"/>
+          </w:rPr>
+          <w:t>g</w:t>
+        </w:r>
+        <w:r>
+          <w:rPr>
+            <w:rStyle w:val="Hyperlink"/>
+          </w:rPr>
+          <w:t>ement/releases</w:t>
+        </w:r>
+      </w:hyperlink>
+      <w:r>
+        <w:t xml:space="preserve"> </w:t>
+      </w:r>
+    </w:p>
+    <w:p>
+      <w:pPr>
         <w:pStyle w:val="Heading2"/>
       </w:pPr>
-      <w:bookmarkStart w:name="_Toc31282107" w:id="21"/>
-      <w:r>
-        <w:t>Build Logs</w:t>
+      <w:bookmarkStart w:id="21" w:name="_Toc31282108"/>
+      <w:r>
+        <w:t>Build System/Process Information</w:t>
       </w:r>
       <w:bookmarkEnd w:id="21"/>
     </w:p>
@@ -5056,114 +5042,67 @@
       <w:pPr>
         <w:pStyle w:val="BodyText"/>
         <w:pBdr>
-          <w:top w:val="single" w:color="auto" w:sz="4" w:space="1"/>
-          <w:left w:val="single" w:color="auto" w:sz="4" w:space="4"/>
-          <w:bottom w:val="single" w:color="auto" w:sz="4" w:space="1"/>
-          <w:right w:val="single" w:color="auto" w:sz="4" w:space="4"/>
+          <w:top w:val="single" w:sz="4" w:space="1" w:color="auto"/>
+          <w:left w:val="single" w:sz="4" w:space="4" w:color="auto"/>
+          <w:bottom w:val="single" w:sz="4" w:space="1" w:color="auto"/>
+          <w:right w:val="single" w:sz="4" w:space="4" w:color="auto"/>
         </w:pBdr>
       </w:pPr>
       <w:r>
-        <w:t xml:space="preserve">Build and release information can be found via the following GitHub URL: </w:t>
-      </w:r>
-      <w:hyperlink w:history="1" r:id="rId22">
-        <w:r>
-          <w:rPr>
-            <w:rStyle w:val="Hyperlink"/>
-          </w:rPr>
-          <w:t>https://github.com/vistadataproject/VAM2ProjectManagement/releases</w:t>
-        </w:r>
-      </w:hyperlink>
-      <w:r>
-        <w:t xml:space="preserve"> </w:t>
+        <w:t>VAM uses Gulp, an open source build tool, to create the software deployment package for the Traffic Mirror Monitor software.</w:t>
       </w:r>
     </w:p>
     <w:p>
       <w:pPr>
-        <w:pStyle w:val="Heading2"/>
-      </w:pPr>
-      <w:bookmarkStart w:name="_Toc31282108" w:id="22"/>
-      <w:r>
-        <w:t>Build System/Process Information</w:t>
+        <w:pStyle w:val="Heading1"/>
+      </w:pPr>
+      <w:bookmarkStart w:id="22" w:name="_Toc31282109"/>
+      <w:r>
+        <w:t>Change Tracking</w:t>
       </w:r>
       <w:bookmarkEnd w:id="22"/>
     </w:p>
     <w:p>
       <w:pPr>
         <w:pStyle w:val="BodyText"/>
-        <w:pBdr>
-          <w:top w:val="single" w:color="auto" w:sz="4" w:space="1"/>
-          <w:left w:val="single" w:color="auto" w:sz="4" w:space="4"/>
-          <w:bottom w:val="single" w:color="auto" w:sz="4" w:space="1"/>
-          <w:right w:val="single" w:color="auto" w:sz="4" w:space="4"/>
-        </w:pBdr>
-      </w:pPr>
-      <w:r>
-        <w:t>VAM uses Gulp, an open source build tool, to create the software deployment package for the Traffic Mirror Monitor software.</w:t>
+      </w:pPr>
+      <w:r>
+        <w:t>The change tracking tool and detailed information.</w:t>
+      </w:r>
+      <w:r>
+        <w:t xml:space="preserve"> </w:t>
+      </w:r>
+      <w:r>
+        <w:t xml:space="preserve">At the time of this writing, </w:t>
+      </w:r>
+      <w:r>
+        <w:t xml:space="preserve">no </w:t>
+      </w:r>
+      <w:r>
+        <w:t>access POC, access request forms, or access requirements have been identified.</w:t>
       </w:r>
     </w:p>
     <w:p>
       <w:pPr>
-        <w:pStyle w:val="Heading1"/>
-      </w:pPr>
-      <w:bookmarkStart w:name="_Toc31282109" w:id="23"/>
-      <w:r>
-        <w:t>Change Tracking</w:t>
+        <w:pStyle w:val="Caption"/>
+      </w:pPr>
+      <w:bookmarkStart w:id="23" w:name="_Toc31282121"/>
+      <w:r>
+        <w:lastRenderedPageBreak/>
+        <w:t xml:space="preserve">Table </w:t>
+      </w:r>
+      <w:fldSimple w:instr=" SEQ Table \* ARABIC ">
+        <w:r>
+          <w:rPr>
+            <w:noProof/>
+          </w:rPr>
+          <w:t>9</w:t>
+        </w:r>
+      </w:fldSimple>
+      <w:r>
+        <w:t>:  Change Tracking</w:t>
       </w:r>
       <w:bookmarkEnd w:id="23"/>
-    </w:p>
-    <w:p>
-      <w:pPr>
-        <w:pStyle w:val="BodyText"/>
-      </w:pPr>
-      <w:r>
-        <w:t>The change tracking tool and detailed information.</w:t>
-      </w:r>
-      <w:r>
-        <w:t xml:space="preserve"> </w:t>
-      </w:r>
-      <w:r>
-        <w:t xml:space="preserve">At the time of this writing, </w:t>
-      </w:r>
-      <w:r>
-        <w:t xml:space="preserve">no </w:t>
-      </w:r>
-      <w:r>
-        <w:t>access POC, access request forms, or access requirements have been identified.</w:t>
-      </w:r>
-    </w:p>
-    <w:p>
-      <w:pPr>
-        <w:pStyle w:val="Caption"/>
-      </w:pPr>
-      <w:bookmarkStart w:name="_Toc31282121" w:id="24"/>
-      <w:r>
-        <w:t xml:space="preserve">Table </w:t>
-      </w:r>
-      <w:r>
-        <w:fldChar w:fldCharType="begin"/>
-      </w:r>
-      <w:r>
-        <w:instrText xml:space="preserve"> SEQ Table \* ARABIC </w:instrText>
-      </w:r>
-      <w:r>
-        <w:fldChar w:fldCharType="separate"/>
-      </w:r>
-      <w:r>
-        <w:rPr>
-          <w:noProof/>
-        </w:rPr>
-        <w:t>9</w:t>
-      </w:r>
-      <w:r>
-        <w:rPr>
-          <w:noProof/>
-        </w:rPr>
-        <w:fldChar w:fldCharType="end"/>
-      </w:r>
-      <w:r>
-        <w:t>:  Change Tracking</w:t>
-      </w:r>
-      <w:bookmarkEnd w:id="24"/>
     </w:p>
     <w:tbl>
       <w:tblPr>
@@ -5189,10 +5128,10 @@
           <w:tcPr>
             <w:tcW w:w="719" w:type="pct"/>
             <w:tcBorders>
-              <w:top w:val="single" w:color="auto" w:sz="4" w:space="0"/>
-              <w:left w:val="single" w:color="auto" w:sz="4" w:space="0"/>
-              <w:bottom w:val="single" w:color="auto" w:sz="4" w:space="0"/>
-              <w:right w:val="single" w:color="auto" w:sz="4" w:space="0"/>
+              <w:top w:val="single" w:sz="4" w:space="0" w:color="auto"/>
+              <w:left w:val="single" w:sz="4" w:space="0" w:color="auto"/>
+              <w:bottom w:val="single" w:sz="4" w:space="0" w:color="auto"/>
+              <w:right w:val="single" w:sz="4" w:space="0" w:color="auto"/>
             </w:tcBorders>
             <w:shd w:val="clear" w:color="auto" w:fill="D9D9D9" w:themeFill="background1" w:themeFillShade="D9"/>
             <w:hideMark/>
@@ -5210,10 +5149,10 @@
           <w:tcPr>
             <w:tcW w:w="1107" w:type="pct"/>
             <w:tcBorders>
-              <w:top w:val="single" w:color="auto" w:sz="4" w:space="0"/>
-              <w:left w:val="single" w:color="auto" w:sz="4" w:space="0"/>
-              <w:bottom w:val="single" w:color="auto" w:sz="4" w:space="0"/>
-              <w:right w:val="single" w:color="auto" w:sz="4" w:space="0"/>
+              <w:top w:val="single" w:sz="4" w:space="0" w:color="auto"/>
+              <w:left w:val="single" w:sz="4" w:space="0" w:color="auto"/>
+              <w:bottom w:val="single" w:sz="4" w:space="0" w:color="auto"/>
+              <w:right w:val="single" w:sz="4" w:space="0" w:color="auto"/>
             </w:tcBorders>
             <w:shd w:val="clear" w:color="auto" w:fill="D9D9D9" w:themeFill="background1" w:themeFillShade="D9"/>
             <w:hideMark/>
@@ -5231,10 +5170,10 @@
           <w:tcPr>
             <w:tcW w:w="818" w:type="pct"/>
             <w:tcBorders>
-              <w:top w:val="single" w:color="auto" w:sz="4" w:space="0"/>
-              <w:left w:val="single" w:color="auto" w:sz="4" w:space="0"/>
-              <w:bottom w:val="single" w:color="auto" w:sz="4" w:space="0"/>
-              <w:right w:val="single" w:color="auto" w:sz="4" w:space="0"/>
+              <w:top w:val="single" w:sz="4" w:space="0" w:color="auto"/>
+              <w:left w:val="single" w:sz="4" w:space="0" w:color="auto"/>
+              <w:bottom w:val="single" w:sz="4" w:space="0" w:color="auto"/>
+              <w:right w:val="single" w:sz="4" w:space="0" w:color="auto"/>
             </w:tcBorders>
             <w:shd w:val="clear" w:color="auto" w:fill="D9D9D9" w:themeFill="background1" w:themeFillShade="D9"/>
             <w:hideMark/>
@@ -5252,10 +5191,10 @@
           <w:tcPr>
             <w:tcW w:w="1204" w:type="pct"/>
             <w:tcBorders>
-              <w:top w:val="single" w:color="auto" w:sz="4" w:space="0"/>
-              <w:left w:val="single" w:color="auto" w:sz="4" w:space="0"/>
-              <w:bottom w:val="single" w:color="auto" w:sz="4" w:space="0"/>
-              <w:right w:val="single" w:color="auto" w:sz="4" w:space="0"/>
+              <w:top w:val="single" w:sz="4" w:space="0" w:color="auto"/>
+              <w:left w:val="single" w:sz="4" w:space="0" w:color="auto"/>
+              <w:bottom w:val="single" w:sz="4" w:space="0" w:color="auto"/>
+              <w:right w:val="single" w:sz="4" w:space="0" w:color="auto"/>
             </w:tcBorders>
             <w:shd w:val="clear" w:color="auto" w:fill="D9D9D9" w:themeFill="background1" w:themeFillShade="D9"/>
             <w:hideMark/>
@@ -5273,10 +5212,10 @@
           <w:tcPr>
             <w:tcW w:w="1152" w:type="pct"/>
             <w:tcBorders>
-              <w:top w:val="single" w:color="auto" w:sz="4" w:space="0"/>
-              <w:left w:val="single" w:color="auto" w:sz="4" w:space="0"/>
-              <w:bottom w:val="single" w:color="auto" w:sz="4" w:space="0"/>
-              <w:right w:val="single" w:color="auto" w:sz="4" w:space="0"/>
+              <w:top w:val="single" w:sz="4" w:space="0" w:color="auto"/>
+              <w:left w:val="single" w:sz="4" w:space="0" w:color="auto"/>
+              <w:bottom w:val="single" w:sz="4" w:space="0" w:color="auto"/>
+              <w:right w:val="single" w:sz="4" w:space="0" w:color="auto"/>
             </w:tcBorders>
             <w:shd w:val="clear" w:color="auto" w:fill="D9D9D9" w:themeFill="background1" w:themeFillShade="D9"/>
             <w:hideMark/>
@@ -5299,10 +5238,10 @@
           <w:tcPr>
             <w:tcW w:w="719" w:type="pct"/>
             <w:tcBorders>
-              <w:top w:val="single" w:color="auto" w:sz="4" w:space="0"/>
-              <w:left w:val="single" w:color="auto" w:sz="4" w:space="0"/>
-              <w:bottom w:val="single" w:color="auto" w:sz="4" w:space="0"/>
-              <w:right w:val="single" w:color="auto" w:sz="4" w:space="0"/>
+              <w:top w:val="single" w:sz="4" w:space="0" w:color="auto"/>
+              <w:left w:val="single" w:sz="4" w:space="0" w:color="auto"/>
+              <w:bottom w:val="single" w:sz="4" w:space="0" w:color="auto"/>
+              <w:right w:val="single" w:sz="4" w:space="0" w:color="auto"/>
             </w:tcBorders>
           </w:tcPr>
           <w:p>
@@ -5318,10 +5257,10 @@
           <w:tcPr>
             <w:tcW w:w="1107" w:type="pct"/>
             <w:tcBorders>
-              <w:top w:val="single" w:color="auto" w:sz="4" w:space="0"/>
-              <w:left w:val="single" w:color="auto" w:sz="4" w:space="0"/>
-              <w:bottom w:val="single" w:color="auto" w:sz="4" w:space="0"/>
-              <w:right w:val="single" w:color="auto" w:sz="4" w:space="0"/>
+              <w:top w:val="single" w:sz="4" w:space="0" w:color="auto"/>
+              <w:left w:val="single" w:sz="4" w:space="0" w:color="auto"/>
+              <w:bottom w:val="single" w:sz="4" w:space="0" w:color="auto"/>
+              <w:right w:val="single" w:sz="4" w:space="0" w:color="auto"/>
             </w:tcBorders>
           </w:tcPr>
           <w:p>
@@ -5337,10 +5276,10 @@
           <w:tcPr>
             <w:tcW w:w="818" w:type="pct"/>
             <w:tcBorders>
-              <w:top w:val="single" w:color="auto" w:sz="4" w:space="0"/>
-              <w:left w:val="single" w:color="auto" w:sz="4" w:space="0"/>
-              <w:bottom w:val="single" w:color="auto" w:sz="4" w:space="0"/>
-              <w:right w:val="single" w:color="auto" w:sz="4" w:space="0"/>
+              <w:top w:val="single" w:sz="4" w:space="0" w:color="auto"/>
+              <w:left w:val="single" w:sz="4" w:space="0" w:color="auto"/>
+              <w:bottom w:val="single" w:sz="4" w:space="0" w:color="auto"/>
+              <w:right w:val="single" w:sz="4" w:space="0" w:color="auto"/>
             </w:tcBorders>
           </w:tcPr>
           <w:p>
@@ -5356,10 +5295,10 @@
           <w:tcPr>
             <w:tcW w:w="1204" w:type="pct"/>
             <w:tcBorders>
-              <w:top w:val="single" w:color="auto" w:sz="4" w:space="0"/>
-              <w:left w:val="single" w:color="auto" w:sz="4" w:space="0"/>
-              <w:bottom w:val="single" w:color="auto" w:sz="4" w:space="0"/>
-              <w:right w:val="single" w:color="auto" w:sz="4" w:space="0"/>
+              <w:top w:val="single" w:sz="4" w:space="0" w:color="auto"/>
+              <w:left w:val="single" w:sz="4" w:space="0" w:color="auto"/>
+              <w:bottom w:val="single" w:sz="4" w:space="0" w:color="auto"/>
+              <w:right w:val="single" w:sz="4" w:space="0" w:color="auto"/>
             </w:tcBorders>
           </w:tcPr>
           <w:p>
@@ -5378,10 +5317,10 @@
           <w:tcPr>
             <w:tcW w:w="1152" w:type="pct"/>
             <w:tcBorders>
-              <w:top w:val="single" w:color="auto" w:sz="4" w:space="0"/>
-              <w:left w:val="single" w:color="auto" w:sz="4" w:space="0"/>
-              <w:bottom w:val="single" w:color="auto" w:sz="4" w:space="0"/>
-              <w:right w:val="single" w:color="auto" w:sz="4" w:space="0"/>
+              <w:top w:val="single" w:sz="4" w:space="0" w:color="auto"/>
+              <w:left w:val="single" w:sz="4" w:space="0" w:color="auto"/>
+              <w:bottom w:val="single" w:sz="4" w:space="0" w:color="auto"/>
+              <w:right w:val="single" w:sz="4" w:space="0" w:color="auto"/>
             </w:tcBorders>
           </w:tcPr>
           <w:p>
@@ -5390,13 +5329,27 @@
                 <w:rFonts w:asciiTheme="majorHAnsi" w:hAnsiTheme="majorHAnsi" w:cstheme="majorHAnsi"/>
               </w:rPr>
             </w:pPr>
-            <w:hyperlink w:history="1" r:id="rId23">
+            <w:hyperlink r:id="rId23" w:history="1">
               <w:r>
                 <w:rPr>
                   <w:rStyle w:val="Hyperlink"/>
-                  <w:rFonts w:asciiTheme="majorHAnsi" w:hAnsiTheme="majorHAnsi" w:eastAsiaTheme="majorEastAsia" w:cstheme="majorHAnsi"/>
+                  <w:rFonts w:asciiTheme="majorHAnsi" w:eastAsiaTheme="majorEastAsia" w:hAnsiTheme="majorHAnsi" w:cstheme="majorHAnsi"/>
                 </w:rPr>
-                <w:t>https://github.com/vistadataproject/VAM2ProjectManagement/issues</w:t>
+                <w:t>https://github.com/vistadataproject/VAM2ProjectMa</w:t>
+              </w:r>
+              <w:r>
+                <w:rPr>
+                  <w:rStyle w:val="Hyperlink"/>
+                  <w:rFonts w:asciiTheme="majorHAnsi" w:eastAsiaTheme="majorEastAsia" w:hAnsiTheme="majorHAnsi" w:cstheme="majorHAnsi"/>
+                </w:rPr>
+                <w:t>n</w:t>
+              </w:r>
+              <w:r>
+                <w:rPr>
+                  <w:rStyle w:val="Hyperlink"/>
+                  <w:rFonts w:asciiTheme="majorHAnsi" w:eastAsiaTheme="majorEastAsia" w:hAnsiTheme="majorHAnsi" w:cstheme="majorHAnsi"/>
+                </w:rPr>
+                <w:t>agement/issues</w:t>
               </w:r>
             </w:hyperlink>
           </w:p>
@@ -5407,48 +5360,35 @@
       <w:pPr>
         <w:pStyle w:val="Heading2"/>
       </w:pPr>
-      <w:bookmarkStart w:name="_Toc31282110" w:id="25"/>
+      <w:bookmarkStart w:id="24" w:name="_Toc31282110"/>
       <w:r>
         <w:t xml:space="preserve">GitHub </w:t>
       </w:r>
       <w:r>
         <w:t>Repository</w:t>
       </w:r>
-      <w:bookmarkEnd w:id="25"/>
+      <w:bookmarkEnd w:id="24"/>
     </w:p>
     <w:p>
       <w:pPr>
         <w:pStyle w:val="Caption"/>
       </w:pPr>
-      <w:bookmarkStart w:name="_Toc31282122" w:id="26"/>
+      <w:bookmarkStart w:id="25" w:name="_Toc31282122"/>
       <w:r>
         <w:t xml:space="preserve">Table </w:t>
       </w:r>
-      <w:r>
-        <w:fldChar w:fldCharType="begin"/>
-      </w:r>
-      <w:r>
-        <w:instrText xml:space="preserve"> SEQ Table \* ARABIC </w:instrText>
-      </w:r>
-      <w:r>
-        <w:fldChar w:fldCharType="separate"/>
-      </w:r>
-      <w:r>
-        <w:rPr>
-          <w:noProof/>
-        </w:rPr>
-        <w:t>10</w:t>
-      </w:r>
-      <w:r>
-        <w:rPr>
-          <w:noProof/>
-        </w:rPr>
-        <w:fldChar w:fldCharType="end"/>
-      </w:r>
+      <w:fldSimple w:instr=" SEQ Table \* ARABIC ">
+        <w:r>
+          <w:rPr>
+            <w:noProof/>
+          </w:rPr>
+          <w:t>10</w:t>
+        </w:r>
+      </w:fldSimple>
       <w:r>
         <w:t>:  CCM Repository</w:t>
       </w:r>
-      <w:bookmarkEnd w:id="26"/>
+      <w:bookmarkEnd w:id="25"/>
     </w:p>
     <w:tbl>
       <w:tblPr>
@@ -5470,10 +5410,10 @@
           <w:tcPr>
             <w:tcW w:w="3106" w:type="dxa"/>
             <w:tcBorders>
-              <w:top w:val="single" w:color="auto" w:sz="4" w:space="0"/>
-              <w:left w:val="single" w:color="auto" w:sz="4" w:space="0"/>
-              <w:bottom w:val="single" w:color="auto" w:sz="4" w:space="0"/>
-              <w:right w:val="single" w:color="auto" w:sz="4" w:space="0"/>
+              <w:top w:val="single" w:sz="4" w:space="0" w:color="auto"/>
+              <w:left w:val="single" w:sz="4" w:space="0" w:color="auto"/>
+              <w:bottom w:val="single" w:sz="4" w:space="0" w:color="auto"/>
+              <w:right w:val="single" w:sz="4" w:space="0" w:color="auto"/>
             </w:tcBorders>
             <w:shd w:val="clear" w:color="auto" w:fill="D9D9D9" w:themeFill="background1" w:themeFillShade="D9"/>
             <w:hideMark/>
@@ -5491,10 +5431,10 @@
           <w:tcPr>
             <w:tcW w:w="6244" w:type="dxa"/>
             <w:tcBorders>
-              <w:top w:val="single" w:color="auto" w:sz="4" w:space="0"/>
-              <w:left w:val="single" w:color="auto" w:sz="4" w:space="0"/>
-              <w:bottom w:val="single" w:color="auto" w:sz="4" w:space="0"/>
-              <w:right w:val="single" w:color="auto" w:sz="4" w:space="0"/>
+              <w:top w:val="single" w:sz="4" w:space="0" w:color="auto"/>
+              <w:left w:val="single" w:sz="4" w:space="0" w:color="auto"/>
+              <w:bottom w:val="single" w:sz="4" w:space="0" w:color="auto"/>
+              <w:right w:val="single" w:sz="4" w:space="0" w:color="auto"/>
             </w:tcBorders>
             <w:shd w:val="clear" w:color="auto" w:fill="D9D9D9" w:themeFill="background1" w:themeFillShade="D9"/>
             <w:hideMark/>
@@ -5517,10 +5457,10 @@
           <w:tcPr>
             <w:tcW w:w="3106" w:type="dxa"/>
             <w:tcBorders>
-              <w:top w:val="single" w:color="auto" w:sz="4" w:space="0"/>
-              <w:left w:val="single" w:color="auto" w:sz="4" w:space="0"/>
-              <w:bottom w:val="single" w:color="auto" w:sz="4" w:space="0"/>
-              <w:right w:val="single" w:color="auto" w:sz="4" w:space="0"/>
+              <w:top w:val="single" w:sz="4" w:space="0" w:color="auto"/>
+              <w:left w:val="single" w:sz="4" w:space="0" w:color="auto"/>
+              <w:bottom w:val="single" w:sz="4" w:space="0" w:color="auto"/>
+              <w:right w:val="single" w:sz="4" w:space="0" w:color="auto"/>
             </w:tcBorders>
             <w:shd w:val="clear" w:color="auto" w:fill="FFFFFF"/>
             <w:hideMark/>
@@ -5541,10 +5481,10 @@
           <w:tcPr>
             <w:tcW w:w="6244" w:type="dxa"/>
             <w:tcBorders>
-              <w:top w:val="single" w:color="auto" w:sz="4" w:space="0"/>
-              <w:left w:val="single" w:color="auto" w:sz="4" w:space="0"/>
-              <w:bottom w:val="single" w:color="auto" w:sz="4" w:space="0"/>
-              <w:right w:val="single" w:color="auto" w:sz="4" w:space="0"/>
+              <w:top w:val="single" w:sz="4" w:space="0" w:color="auto"/>
+              <w:left w:val="single" w:sz="4" w:space="0" w:color="auto"/>
+              <w:bottom w:val="single" w:sz="4" w:space="0" w:color="auto"/>
+              <w:right w:val="single" w:sz="4" w:space="0" w:color="auto"/>
             </w:tcBorders>
             <w:shd w:val="clear" w:color="auto" w:fill="FFFFFF"/>
           </w:tcPr>
@@ -5552,13 +5492,22 @@
             <w:pPr>
               <w:pStyle w:val="TableText"/>
             </w:pPr>
-            <w:hyperlink w:history="1" r:id="rId24">
+            <w:hyperlink r:id="rId24" w:history="1">
               <w:r>
                 <w:rPr>
                   <w:rStyle w:val="Hyperlink"/>
                   <w:rFonts w:eastAsiaTheme="majorEastAsia"/>
                 </w:rPr>
-                <w:t>https://github.com/vistadataproject</w:t>
+                <w:t>https://github.com/vistadata</w:t>
+              </w:r>
+              <w:bookmarkStart w:id="26" w:name="_GoBack"/>
+              <w:bookmarkEnd w:id="26"/>
+              <w:r>
+                <w:rPr>
+                  <w:rStyle w:val="Hyperlink"/>
+                  <w:rFonts w:eastAsiaTheme="majorEastAsia"/>
+                </w:rPr>
+                <w:t>project</w:t>
               </w:r>
             </w:hyperlink>
             <w:r>
@@ -5579,10 +5528,10 @@
           <w:tcPr>
             <w:tcW w:w="3106" w:type="dxa"/>
             <w:tcBorders>
-              <w:top w:val="single" w:color="auto" w:sz="4" w:space="0"/>
-              <w:left w:val="single" w:color="auto" w:sz="4" w:space="0"/>
-              <w:bottom w:val="single" w:color="auto" w:sz="4" w:space="0"/>
-              <w:right w:val="single" w:color="auto" w:sz="4" w:space="0"/>
+              <w:top w:val="single" w:sz="4" w:space="0" w:color="auto"/>
+              <w:left w:val="single" w:sz="4" w:space="0" w:color="auto"/>
+              <w:bottom w:val="single" w:sz="4" w:space="0" w:color="auto"/>
+              <w:right w:val="single" w:sz="4" w:space="0" w:color="auto"/>
             </w:tcBorders>
             <w:shd w:val="clear" w:color="auto" w:fill="FFFFFF"/>
             <w:hideMark/>
@@ -5606,10 +5555,10 @@
           <w:tcPr>
             <w:tcW w:w="6244" w:type="dxa"/>
             <w:tcBorders>
-              <w:top w:val="single" w:color="auto" w:sz="4" w:space="0"/>
-              <w:left w:val="single" w:color="auto" w:sz="4" w:space="0"/>
-              <w:bottom w:val="single" w:color="auto" w:sz="4" w:space="0"/>
-              <w:right w:val="single" w:color="auto" w:sz="4" w:space="0"/>
+              <w:top w:val="single" w:sz="4" w:space="0" w:color="auto"/>
+              <w:left w:val="single" w:sz="4" w:space="0" w:color="auto"/>
+              <w:bottom w:val="single" w:sz="4" w:space="0" w:color="auto"/>
+              <w:right w:val="single" w:sz="4" w:space="0" w:color="auto"/>
             </w:tcBorders>
             <w:shd w:val="clear" w:color="auto" w:fill="FFFFFF"/>
             <w:hideMark/>
@@ -5632,10 +5581,10 @@
           <w:tcPr>
             <w:tcW w:w="3106" w:type="dxa"/>
             <w:tcBorders>
-              <w:top w:val="single" w:color="auto" w:sz="4" w:space="0"/>
-              <w:left w:val="single" w:color="auto" w:sz="4" w:space="0"/>
-              <w:bottom w:val="single" w:color="auto" w:sz="4" w:space="0"/>
-              <w:right w:val="single" w:color="auto" w:sz="4" w:space="0"/>
+              <w:top w:val="single" w:sz="4" w:space="0" w:color="auto"/>
+              <w:left w:val="single" w:sz="4" w:space="0" w:color="auto"/>
+              <w:bottom w:val="single" w:sz="4" w:space="0" w:color="auto"/>
+              <w:right w:val="single" w:sz="4" w:space="0" w:color="auto"/>
             </w:tcBorders>
             <w:hideMark/>
           </w:tcPr>
@@ -5658,10 +5607,10 @@
           <w:tcPr>
             <w:tcW w:w="6244" w:type="dxa"/>
             <w:tcBorders>
-              <w:top w:val="single" w:color="auto" w:sz="4" w:space="0"/>
-              <w:left w:val="single" w:color="auto" w:sz="4" w:space="0"/>
-              <w:bottom w:val="single" w:color="auto" w:sz="4" w:space="0"/>
-              <w:right w:val="single" w:color="auto" w:sz="4" w:space="0"/>
+              <w:top w:val="single" w:sz="4" w:space="0" w:color="auto"/>
+              <w:left w:val="single" w:sz="4" w:space="0" w:color="auto"/>
+              <w:bottom w:val="single" w:sz="4" w:space="0" w:color="auto"/>
+              <w:right w:val="single" w:sz="4" w:space="0" w:color="auto"/>
             </w:tcBorders>
             <w:hideMark/>
           </w:tcPr>
@@ -5680,7 +5629,7 @@
       <w:pPr>
         <w:pStyle w:val="Heading1"/>
       </w:pPr>
-      <w:bookmarkStart w:name="_Toc31282111" w:id="27"/>
+      <w:bookmarkStart w:id="27" w:name="_Toc31282111"/>
       <w:r>
         <w:t>Changes Since Last VDD</w:t>
       </w:r>
@@ -5698,7 +5647,7 @@
       <w:pPr>
         <w:pStyle w:val="Heading1"/>
       </w:pPr>
-      <w:bookmarkStart w:name="_Toc31282112" w:id="28"/>
+      <w:bookmarkStart w:id="28" w:name="_Toc31282112"/>
       <w:r>
         <w:t>Release (Deployment) Information</w:t>
       </w:r>
@@ -5708,31 +5657,18 @@
       <w:pPr>
         <w:pStyle w:val="Caption"/>
       </w:pPr>
-      <w:bookmarkStart w:name="_Toc31282123" w:id="29"/>
+      <w:bookmarkStart w:id="29" w:name="_Toc31282123"/>
       <w:r>
         <w:t xml:space="preserve">Table </w:t>
       </w:r>
-      <w:r>
-        <w:fldChar w:fldCharType="begin"/>
-      </w:r>
-      <w:r>
-        <w:instrText xml:space="preserve"> SEQ Table \* ARABIC </w:instrText>
-      </w:r>
-      <w:r>
-        <w:fldChar w:fldCharType="separate"/>
-      </w:r>
-      <w:r>
-        <w:rPr>
-          <w:noProof/>
-        </w:rPr>
-        <w:t>11</w:t>
-      </w:r>
-      <w:r>
-        <w:rPr>
-          <w:noProof/>
-        </w:rPr>
-        <w:fldChar w:fldCharType="end"/>
-      </w:r>
+      <w:fldSimple w:instr=" SEQ Table \* ARABIC ">
+        <w:r>
+          <w:rPr>
+            <w:noProof/>
+          </w:rPr>
+          <w:t>11</w:t>
+        </w:r>
+      </w:fldSimple>
       <w:r>
         <w:t xml:space="preserve">:  Release </w:t>
       </w:r>
@@ -5763,10 +5699,10 @@
           <w:tcPr>
             <w:tcW w:w="1325" w:type="pct"/>
             <w:tcBorders>
-              <w:top w:val="single" w:color="auto" w:sz="4" w:space="0"/>
-              <w:left w:val="single" w:color="auto" w:sz="4" w:space="0"/>
-              <w:bottom w:val="single" w:color="auto" w:sz="4" w:space="0"/>
-              <w:right w:val="single" w:color="auto" w:sz="4" w:space="0"/>
+              <w:top w:val="single" w:sz="4" w:space="0" w:color="auto"/>
+              <w:left w:val="single" w:sz="4" w:space="0" w:color="auto"/>
+              <w:bottom w:val="single" w:sz="4" w:space="0" w:color="auto"/>
+              <w:right w:val="single" w:sz="4" w:space="0" w:color="auto"/>
             </w:tcBorders>
             <w:shd w:val="clear" w:color="auto" w:fill="D9D9D9" w:themeFill="background1" w:themeFillShade="D9"/>
             <w:hideMark/>
@@ -5784,10 +5720,10 @@
           <w:tcPr>
             <w:tcW w:w="1692" w:type="pct"/>
             <w:tcBorders>
-              <w:top w:val="single" w:color="auto" w:sz="4" w:space="0"/>
-              <w:left w:val="single" w:color="auto" w:sz="4" w:space="0"/>
-              <w:bottom w:val="single" w:color="auto" w:sz="4" w:space="0"/>
-              <w:right w:val="single" w:color="auto" w:sz="4" w:space="0"/>
+              <w:top w:val="single" w:sz="4" w:space="0" w:color="auto"/>
+              <w:left w:val="single" w:sz="4" w:space="0" w:color="auto"/>
+              <w:bottom w:val="single" w:sz="4" w:space="0" w:color="auto"/>
+              <w:right w:val="single" w:sz="4" w:space="0" w:color="auto"/>
             </w:tcBorders>
             <w:shd w:val="clear" w:color="auto" w:fill="D9D9D9" w:themeFill="background1" w:themeFillShade="D9"/>
             <w:hideMark/>
@@ -5805,10 +5741,10 @@
           <w:tcPr>
             <w:tcW w:w="1983" w:type="pct"/>
             <w:tcBorders>
-              <w:top w:val="single" w:color="auto" w:sz="4" w:space="0"/>
-              <w:left w:val="single" w:color="auto" w:sz="4" w:space="0"/>
-              <w:bottom w:val="single" w:color="auto" w:sz="4" w:space="0"/>
-              <w:right w:val="single" w:color="auto" w:sz="4" w:space="0"/>
+              <w:top w:val="single" w:sz="4" w:space="0" w:color="auto"/>
+              <w:left w:val="single" w:sz="4" w:space="0" w:color="auto"/>
+              <w:bottom w:val="single" w:sz="4" w:space="0" w:color="auto"/>
+              <w:right w:val="single" w:sz="4" w:space="0" w:color="auto"/>
             </w:tcBorders>
             <w:shd w:val="clear" w:color="auto" w:fill="D9D9D9" w:themeFill="background1" w:themeFillShade="D9"/>
             <w:hideMark/>
@@ -5831,10 +5767,10 @@
           <w:tcPr>
             <w:tcW w:w="1325" w:type="pct"/>
             <w:tcBorders>
-              <w:top w:val="single" w:color="auto" w:sz="4" w:space="0"/>
-              <w:left w:val="single" w:color="auto" w:sz="4" w:space="0"/>
-              <w:bottom w:val="single" w:color="auto" w:sz="4" w:space="0"/>
-              <w:right w:val="single" w:color="auto" w:sz="4" w:space="0"/>
+              <w:top w:val="single" w:sz="4" w:space="0" w:color="auto"/>
+              <w:left w:val="single" w:sz="4" w:space="0" w:color="auto"/>
+              <w:bottom w:val="single" w:sz="4" w:space="0" w:color="auto"/>
+              <w:right w:val="single" w:sz="4" w:space="0" w:color="auto"/>
             </w:tcBorders>
             <w:hideMark/>
           </w:tcPr>
@@ -5851,10 +5787,10 @@
           <w:tcPr>
             <w:tcW w:w="1692" w:type="pct"/>
             <w:tcBorders>
-              <w:top w:val="single" w:color="auto" w:sz="4" w:space="0"/>
-              <w:left w:val="single" w:color="auto" w:sz="4" w:space="0"/>
-              <w:bottom w:val="single" w:color="auto" w:sz="4" w:space="0"/>
-              <w:right w:val="single" w:color="auto" w:sz="4" w:space="0"/>
+              <w:top w:val="single" w:sz="4" w:space="0" w:color="auto"/>
+              <w:left w:val="single" w:sz="4" w:space="0" w:color="auto"/>
+              <w:bottom w:val="single" w:sz="4" w:space="0" w:color="auto"/>
+              <w:right w:val="single" w:sz="4" w:space="0" w:color="auto"/>
             </w:tcBorders>
             <w:hideMark/>
           </w:tcPr>
@@ -5871,10 +5807,10 @@
           <w:tcPr>
             <w:tcW w:w="1983" w:type="pct"/>
             <w:tcBorders>
-              <w:top w:val="single" w:color="auto" w:sz="4" w:space="0"/>
-              <w:left w:val="single" w:color="auto" w:sz="4" w:space="0"/>
-              <w:bottom w:val="single" w:color="auto" w:sz="4" w:space="0"/>
-              <w:right w:val="single" w:color="auto" w:sz="4" w:space="0"/>
+              <w:top w:val="single" w:sz="4" w:space="0" w:color="auto"/>
+              <w:left w:val="single" w:sz="4" w:space="0" w:color="auto"/>
+              <w:bottom w:val="single" w:sz="4" w:space="0" w:color="auto"/>
+              <w:right w:val="single" w:sz="4" w:space="0" w:color="auto"/>
             </w:tcBorders>
             <w:hideMark/>
           </w:tcPr>
@@ -5882,7 +5818,7 @@
             <w:pPr>
               <w:pStyle w:val="TableText"/>
             </w:pPr>
-            <w:hyperlink w:history="1" r:id="rId25">
+            <w:hyperlink r:id="rId25" w:history="1">
               <w:r>
                 <w:rPr>
                   <w:rStyle w:val="Hyperlink"/>
@@ -5903,7 +5839,7 @@
       </w:pPr>
     </w:p>
     <w:sectPr>
-      <w:pgSz w:w="12240" w:h="15840" w:orient="portrait"/>
+      <w:pgSz w:w="12240" w:h="15840"/>
       <w:pgMar w:top="1440" w:right="1440" w:bottom="1440" w:left="1440" w:header="720" w:footer="720" w:gutter="0"/>
       <w:pgNumType w:start="1"/>
       <w:cols w:space="720"/>
@@ -6369,7 +6305,7 @@
         <w:ind w:left="720" w:hanging="360"/>
       </w:pPr>
       <w:rPr>
-        <w:rFonts w:hint="default" w:ascii="Symbol" w:hAnsi="Symbol"/>
+        <w:rFonts w:ascii="Symbol" w:hAnsi="Symbol" w:hint="default"/>
         <w:sz w:val="20"/>
       </w:rPr>
     </w:lvl>
@@ -6385,7 +6321,7 @@
         <w:ind w:left="1440" w:hanging="360"/>
       </w:pPr>
       <w:rPr>
-        <w:rFonts w:hint="default" w:ascii="Courier New" w:hAnsi="Courier New" w:cs="Times New Roman"/>
+        <w:rFonts w:ascii="Courier New" w:hAnsi="Courier New" w:cs="Times New Roman" w:hint="default"/>
         <w:sz w:val="20"/>
       </w:rPr>
     </w:lvl>
@@ -6401,7 +6337,7 @@
         <w:ind w:left="2160" w:hanging="360"/>
       </w:pPr>
       <w:rPr>
-        <w:rFonts w:hint="default" w:ascii="Wingdings" w:hAnsi="Wingdings"/>
+        <w:rFonts w:ascii="Wingdings" w:hAnsi="Wingdings" w:hint="default"/>
         <w:sz w:val="20"/>
       </w:rPr>
     </w:lvl>
@@ -6417,7 +6353,7 @@
         <w:ind w:left="2880" w:hanging="360"/>
       </w:pPr>
       <w:rPr>
-        <w:rFonts w:hint="default" w:ascii="Wingdings" w:hAnsi="Wingdings"/>
+        <w:rFonts w:ascii="Wingdings" w:hAnsi="Wingdings" w:hint="default"/>
         <w:sz w:val="20"/>
       </w:rPr>
     </w:lvl>
@@ -6433,7 +6369,7 @@
         <w:ind w:left="3600" w:hanging="360"/>
       </w:pPr>
       <w:rPr>
-        <w:rFonts w:hint="default" w:ascii="Wingdings" w:hAnsi="Wingdings"/>
+        <w:rFonts w:ascii="Wingdings" w:hAnsi="Wingdings" w:hint="default"/>
         <w:sz w:val="20"/>
       </w:rPr>
     </w:lvl>
@@ -6449,7 +6385,7 @@
         <w:ind w:left="4320" w:hanging="360"/>
       </w:pPr>
       <w:rPr>
-        <w:rFonts w:hint="default" w:ascii="Wingdings" w:hAnsi="Wingdings"/>
+        <w:rFonts w:ascii="Wingdings" w:hAnsi="Wingdings" w:hint="default"/>
         <w:sz w:val="20"/>
       </w:rPr>
     </w:lvl>
@@ -6465,7 +6401,7 @@
         <w:ind w:left="5040" w:hanging="360"/>
       </w:pPr>
       <w:rPr>
-        <w:rFonts w:hint="default" w:ascii="Wingdings" w:hAnsi="Wingdings"/>
+        <w:rFonts w:ascii="Wingdings" w:hAnsi="Wingdings" w:hint="default"/>
         <w:sz w:val="20"/>
       </w:rPr>
     </w:lvl>
@@ -6481,7 +6417,7 @@
         <w:ind w:left="5760" w:hanging="360"/>
       </w:pPr>
       <w:rPr>
-        <w:rFonts w:hint="default" w:ascii="Wingdings" w:hAnsi="Wingdings"/>
+        <w:rFonts w:ascii="Wingdings" w:hAnsi="Wingdings" w:hint="default"/>
         <w:sz w:val="20"/>
       </w:rPr>
     </w:lvl>
@@ -6497,7 +6433,7 @@
         <w:ind w:left="6480" w:hanging="360"/>
       </w:pPr>
       <w:rPr>
-        <w:rFonts w:hint="default" w:ascii="Wingdings" w:hAnsi="Wingdings"/>
+        <w:rFonts w:ascii="Wingdings" w:hAnsi="Wingdings" w:hint="default"/>
         <w:sz w:val="20"/>
       </w:rPr>
     </w:lvl>
@@ -7521,7 +7457,7 @@
         <w:ind w:left="360" w:hanging="360"/>
       </w:pPr>
       <w:rPr>
-        <w:rFonts w:hint="default" w:ascii="Symbol" w:hAnsi="Symbol"/>
+        <w:rFonts w:ascii="Symbol" w:hAnsi="Symbol" w:hint="default"/>
       </w:rPr>
     </w:lvl>
     <w:lvl w:ilvl="1">
@@ -7537,7 +7473,7 @@
         <w:ind w:left="720" w:hanging="360"/>
       </w:pPr>
       <w:rPr>
-        <w:rFonts w:hint="default" w:ascii="Symbol" w:hAnsi="Symbol"/>
+        <w:rFonts w:ascii="Symbol" w:hAnsi="Symbol" w:hint="default"/>
       </w:rPr>
     </w:lvl>
     <w:lvl w:ilvl="2">
@@ -7553,7 +7489,7 @@
         <w:ind w:left="1080" w:hanging="360"/>
       </w:pPr>
       <w:rPr>
-        <w:rFonts w:hint="default" w:ascii="Symbol" w:hAnsi="Symbol"/>
+        <w:rFonts w:ascii="Symbol" w:hAnsi="Symbol" w:hint="default"/>
       </w:rPr>
     </w:lvl>
     <w:lvl w:ilvl="3">
@@ -7569,7 +7505,7 @@
         <w:ind w:left="1440" w:hanging="360"/>
       </w:pPr>
       <w:rPr>
-        <w:rFonts w:hint="default" w:ascii="Symbol" w:hAnsi="Symbol"/>
+        <w:rFonts w:ascii="Symbol" w:hAnsi="Symbol" w:hint="default"/>
         <w:color w:val="auto"/>
       </w:rPr>
     </w:lvl>
@@ -7583,7 +7519,7 @@
         <w:ind w:left="1800" w:hanging="360"/>
       </w:pPr>
       <w:rPr>
-        <w:rFonts w:hint="default" w:ascii="Symbol" w:hAnsi="Symbol"/>
+        <w:rFonts w:ascii="Symbol" w:hAnsi="Symbol" w:hint="default"/>
       </w:rPr>
     </w:lvl>
     <w:lvl w:ilvl="5">
@@ -7595,7 +7531,7 @@
         <w:ind w:left="4320" w:hanging="360"/>
       </w:pPr>
       <w:rPr>
-        <w:rFonts w:hint="default" w:ascii="Wingdings" w:hAnsi="Wingdings"/>
+        <w:rFonts w:ascii="Wingdings" w:hAnsi="Wingdings" w:hint="default"/>
       </w:rPr>
     </w:lvl>
     <w:lvl w:ilvl="6">
@@ -7607,7 +7543,7 @@
         <w:ind w:left="5040" w:hanging="360"/>
       </w:pPr>
       <w:rPr>
-        <w:rFonts w:hint="default" w:ascii="Symbol" w:hAnsi="Symbol"/>
+        <w:rFonts w:ascii="Symbol" w:hAnsi="Symbol" w:hint="default"/>
       </w:rPr>
     </w:lvl>
     <w:lvl w:ilvl="7">
@@ -7619,7 +7555,7 @@
         <w:ind w:left="5760" w:hanging="360"/>
       </w:pPr>
       <w:rPr>
-        <w:rFonts w:hint="default" w:ascii="Courier New" w:hAnsi="Courier New" w:cs="Courier New"/>
+        <w:rFonts w:ascii="Courier New" w:hAnsi="Courier New" w:cs="Courier New" w:hint="default"/>
       </w:rPr>
     </w:lvl>
     <w:lvl w:ilvl="8">
@@ -7631,7 +7567,7 @@
         <w:ind w:left="6480" w:hanging="360"/>
       </w:pPr>
       <w:rPr>
-        <w:rFonts w:hint="default" w:ascii="Wingdings" w:hAnsi="Wingdings"/>
+        <w:rFonts w:ascii="Wingdings" w:hAnsi="Wingdings" w:hint="default"/>
       </w:rPr>
     </w:lvl>
   </w:abstractNum>
@@ -7649,7 +7585,7 @@
         <w:ind w:left="720" w:hanging="360"/>
       </w:pPr>
       <w:rPr>
-        <w:rFonts w:hint="default" w:ascii="Symbol" w:hAnsi="Symbol"/>
+        <w:rFonts w:ascii="Symbol" w:hAnsi="Symbol" w:hint="default"/>
       </w:rPr>
     </w:lvl>
     <w:lvl w:ilvl="1" w:tplc="7FDEFE56" w:tentative="1">
@@ -7661,7 +7597,7 @@
         <w:ind w:left="1440" w:hanging="360"/>
       </w:pPr>
       <w:rPr>
-        <w:rFonts w:hint="default" w:ascii="Courier New" w:hAnsi="Courier New" w:cs="Courier New"/>
+        <w:rFonts w:ascii="Courier New" w:hAnsi="Courier New" w:cs="Courier New" w:hint="default"/>
       </w:rPr>
     </w:lvl>
     <w:lvl w:ilvl="2" w:tplc="AD344D8A" w:tentative="1">
@@ -7673,7 +7609,7 @@
         <w:ind w:left="2160" w:hanging="360"/>
       </w:pPr>
       <w:rPr>
-        <w:rFonts w:hint="default" w:ascii="Wingdings" w:hAnsi="Wingdings"/>
+        <w:rFonts w:ascii="Wingdings" w:hAnsi="Wingdings" w:hint="default"/>
       </w:rPr>
     </w:lvl>
     <w:lvl w:ilvl="3" w:tplc="298889FE" w:tentative="1">
@@ -7685,7 +7621,7 @@
         <w:ind w:left="2880" w:hanging="360"/>
       </w:pPr>
       <w:rPr>
-        <w:rFonts w:hint="default" w:ascii="Symbol" w:hAnsi="Symbol"/>
+        <w:rFonts w:ascii="Symbol" w:hAnsi="Symbol" w:hint="default"/>
       </w:rPr>
     </w:lvl>
     <w:lvl w:ilvl="4" w:tplc="3A7E7570" w:tentative="1">
@@ -7697,7 +7633,7 @@
         <w:ind w:left="3600" w:hanging="360"/>
       </w:pPr>
       <w:rPr>
-        <w:rFonts w:hint="default" w:ascii="Courier New" w:hAnsi="Courier New" w:cs="Courier New"/>
+        <w:rFonts w:ascii="Courier New" w:hAnsi="Courier New" w:cs="Courier New" w:hint="default"/>
       </w:rPr>
     </w:lvl>
     <w:lvl w:ilvl="5" w:tplc="AAC4A956" w:tentative="1">
@@ -7709,7 +7645,7 @@
         <w:ind w:left="4320" w:hanging="360"/>
       </w:pPr>
       <w:rPr>
-        <w:rFonts w:hint="default" w:ascii="Wingdings" w:hAnsi="Wingdings"/>
+        <w:rFonts w:ascii="Wingdings" w:hAnsi="Wingdings" w:hint="default"/>
       </w:rPr>
     </w:lvl>
     <w:lvl w:ilvl="6" w:tplc="C6A06DB4" w:tentative="1">
@@ -7721,7 +7657,7 @@
         <w:ind w:left="5040" w:hanging="360"/>
       </w:pPr>
       <w:rPr>
-        <w:rFonts w:hint="default" w:ascii="Symbol" w:hAnsi="Symbol"/>
+        <w:rFonts w:ascii="Symbol" w:hAnsi="Symbol" w:hint="default"/>
       </w:rPr>
     </w:lvl>
     <w:lvl w:ilvl="7" w:tplc="F202FCEE" w:tentative="1">
@@ -7733,7 +7669,7 @@
         <w:ind w:left="5760" w:hanging="360"/>
       </w:pPr>
       <w:rPr>
-        <w:rFonts w:hint="default" w:ascii="Courier New" w:hAnsi="Courier New" w:cs="Courier New"/>
+        <w:rFonts w:ascii="Courier New" w:hAnsi="Courier New" w:cs="Courier New" w:hint="default"/>
       </w:rPr>
     </w:lvl>
     <w:lvl w:ilvl="8" w:tplc="F730701A" w:tentative="1">
@@ -7745,7 +7681,7 @@
         <w:ind w:left="6480" w:hanging="360"/>
       </w:pPr>
       <w:rPr>
-        <w:rFonts w:hint="default" w:ascii="Wingdings" w:hAnsi="Wingdings"/>
+        <w:rFonts w:ascii="Wingdings" w:hAnsi="Wingdings" w:hint="default"/>
       </w:rPr>
     </w:lvl>
   </w:abstractNum>
@@ -8207,11 +8143,11 @@
 </file>
 
 <file path=word/styles.xml><?xml version="1.0" encoding="utf-8"?>
-<w:styles xmlns:wp14="http://schemas.microsoft.com/office/word/2010/wordprocessingDrawing" xmlns:mc="http://schemas.openxmlformats.org/markup-compatibility/2006" xmlns:r="http://schemas.openxmlformats.org/officeDocument/2006/relationships" xmlns:w="http://schemas.openxmlformats.org/wordprocessingml/2006/main" xmlns:w14="http://schemas.microsoft.com/office/word/2010/wordml" xmlns:w15="http://schemas.microsoft.com/office/word/2012/wordml" xmlns:w16cid="http://schemas.microsoft.com/office/word/2016/wordml/cid" xmlns:w16se="http://schemas.microsoft.com/office/word/2015/wordml/symex" mc:Ignorable="w14 w15 w16se w16cid wp14">
+<w:styles xmlns:mc="http://schemas.openxmlformats.org/markup-compatibility/2006" xmlns:r="http://schemas.openxmlformats.org/officeDocument/2006/relationships" xmlns:w="http://schemas.openxmlformats.org/wordprocessingml/2006/main" xmlns:w14="http://schemas.microsoft.com/office/word/2010/wordml" xmlns:w15="http://schemas.microsoft.com/office/word/2012/wordml" xmlns:w16cid="http://schemas.microsoft.com/office/word/2016/wordml/cid" xmlns:w16se="http://schemas.microsoft.com/office/word/2015/wordml/symex" mc:Ignorable="w14 w15 w16se w16cid">
   <w:docDefaults>
     <w:rPrDefault>
       <w:rPr>
-        <w:rFonts w:asciiTheme="minorHAnsi" w:hAnsiTheme="minorHAnsi" w:eastAsiaTheme="minorEastAsia" w:cstheme="minorBidi"/>
+        <w:rFonts w:asciiTheme="minorHAnsi" w:eastAsiaTheme="minorEastAsia" w:hAnsiTheme="minorHAnsi" w:cstheme="minorBidi"/>
         <w:sz w:val="22"/>
         <w:szCs w:val="22"/>
         <w:lang w:val="en-US" w:eastAsia="en-US" w:bidi="ar-SA"/>
@@ -8227,14 +8163,14 @@
   <w:latentStyles w:defLockedState="0" w:defUIPriority="99" w:defSemiHidden="0" w:defUnhideWhenUsed="0" w:defQFormat="0" w:count="377">
     <w:lsdException w:name="Normal" w:uiPriority="0" w:qFormat="1"/>
     <w:lsdException w:name="heading 1" w:uiPriority="9" w:qFormat="1"/>
-    <w:lsdException w:name="heading 2" w:uiPriority="9" w:semiHidden="1" w:unhideWhenUsed="1" w:qFormat="1"/>
-    <w:lsdException w:name="heading 3" w:uiPriority="9" w:semiHidden="1" w:unhideWhenUsed="1" w:qFormat="1"/>
-    <w:lsdException w:name="heading 4" w:uiPriority="9" w:semiHidden="1" w:unhideWhenUsed="1" w:qFormat="1"/>
-    <w:lsdException w:name="heading 5" w:uiPriority="9" w:semiHidden="1" w:unhideWhenUsed="1" w:qFormat="1"/>
-    <w:lsdException w:name="heading 6" w:uiPriority="9" w:semiHidden="1" w:unhideWhenUsed="1" w:qFormat="1"/>
-    <w:lsdException w:name="heading 7" w:uiPriority="9" w:semiHidden="1" w:unhideWhenUsed="1" w:qFormat="1"/>
-    <w:lsdException w:name="heading 8" w:uiPriority="9" w:semiHidden="1" w:unhideWhenUsed="1" w:qFormat="1"/>
-    <w:lsdException w:name="heading 9" w:uiPriority="9" w:semiHidden="1" w:unhideWhenUsed="1" w:qFormat="1"/>
+    <w:lsdException w:name="heading 2" w:semiHidden="1" w:uiPriority="9" w:unhideWhenUsed="1" w:qFormat="1"/>
+    <w:lsdException w:name="heading 3" w:semiHidden="1" w:uiPriority="9" w:unhideWhenUsed="1" w:qFormat="1"/>
+    <w:lsdException w:name="heading 4" w:semiHidden="1" w:uiPriority="9" w:unhideWhenUsed="1" w:qFormat="1"/>
+    <w:lsdException w:name="heading 5" w:semiHidden="1" w:uiPriority="9" w:unhideWhenUsed="1" w:qFormat="1"/>
+    <w:lsdException w:name="heading 6" w:semiHidden="1" w:uiPriority="9" w:unhideWhenUsed="1" w:qFormat="1"/>
+    <w:lsdException w:name="heading 7" w:semiHidden="1" w:uiPriority="9" w:unhideWhenUsed="1" w:qFormat="1"/>
+    <w:lsdException w:name="heading 8" w:semiHidden="1" w:uiPriority="9" w:unhideWhenUsed="1" w:qFormat="1"/>
+    <w:lsdException w:name="heading 9" w:semiHidden="1" w:uiPriority="9" w:unhideWhenUsed="1" w:qFormat="1"/>
     <w:lsdException w:name="index 1" w:semiHidden="1" w:unhideWhenUsed="1"/>
     <w:lsdException w:name="index 2" w:semiHidden="1" w:unhideWhenUsed="1"/>
     <w:lsdException w:name="index 3" w:semiHidden="1" w:unhideWhenUsed="1"/>
@@ -8244,29 +8180,29 @@
     <w:lsdException w:name="index 7" w:semiHidden="1" w:unhideWhenUsed="1"/>
     <w:lsdException w:name="index 8" w:semiHidden="1" w:unhideWhenUsed="1"/>
     <w:lsdException w:name="index 9" w:semiHidden="1" w:unhideWhenUsed="1"/>
-    <w:lsdException w:name="toc 1" w:uiPriority="39" w:semiHidden="1" w:unhideWhenUsed="1"/>
-    <w:lsdException w:name="toc 2" w:uiPriority="39" w:semiHidden="1" w:unhideWhenUsed="1"/>
-    <w:lsdException w:name="toc 3" w:uiPriority="39" w:semiHidden="1" w:unhideWhenUsed="1"/>
-    <w:lsdException w:name="toc 4" w:uiPriority="39" w:semiHidden="1" w:unhideWhenUsed="1"/>
-    <w:lsdException w:name="toc 5" w:uiPriority="39" w:semiHidden="1" w:unhideWhenUsed="1"/>
-    <w:lsdException w:name="toc 6" w:uiPriority="39" w:semiHidden="1" w:unhideWhenUsed="1"/>
-    <w:lsdException w:name="toc 7" w:uiPriority="39" w:semiHidden="1" w:unhideWhenUsed="1"/>
-    <w:lsdException w:name="toc 8" w:uiPriority="39" w:semiHidden="1" w:unhideWhenUsed="1"/>
-    <w:lsdException w:name="toc 9" w:uiPriority="39" w:semiHidden="1" w:unhideWhenUsed="1"/>
+    <w:lsdException w:name="toc 1" w:semiHidden="1" w:uiPriority="39" w:unhideWhenUsed="1"/>
+    <w:lsdException w:name="toc 2" w:semiHidden="1" w:uiPriority="39" w:unhideWhenUsed="1"/>
+    <w:lsdException w:name="toc 3" w:semiHidden="1" w:uiPriority="39" w:unhideWhenUsed="1"/>
+    <w:lsdException w:name="toc 4" w:semiHidden="1" w:uiPriority="39" w:unhideWhenUsed="1"/>
+    <w:lsdException w:name="toc 5" w:semiHidden="1" w:uiPriority="39" w:unhideWhenUsed="1"/>
+    <w:lsdException w:name="toc 6" w:semiHidden="1" w:uiPriority="39" w:unhideWhenUsed="1"/>
+    <w:lsdException w:name="toc 7" w:semiHidden="1" w:uiPriority="39" w:unhideWhenUsed="1"/>
+    <w:lsdException w:name="toc 8" w:semiHidden="1" w:uiPriority="39" w:unhideWhenUsed="1"/>
+    <w:lsdException w:name="toc 9" w:semiHidden="1" w:uiPriority="39" w:unhideWhenUsed="1"/>
     <w:lsdException w:name="Normal Indent" w:semiHidden="1" w:unhideWhenUsed="1"/>
     <w:lsdException w:name="footnote text" w:semiHidden="1" w:unhideWhenUsed="1"/>
     <w:lsdException w:name="annotation text" w:semiHidden="1" w:unhideWhenUsed="1"/>
     <w:lsdException w:name="header" w:semiHidden="1" w:unhideWhenUsed="1"/>
-    <w:lsdException w:name="footer" w:uiPriority="0" w:semiHidden="1" w:unhideWhenUsed="1"/>
+    <w:lsdException w:name="footer" w:semiHidden="1" w:uiPriority="0" w:unhideWhenUsed="1"/>
     <w:lsdException w:name="index heading" w:semiHidden="1" w:unhideWhenUsed="1"/>
-    <w:lsdException w:name="caption" w:uiPriority="35" w:semiHidden="1" w:unhideWhenUsed="1" w:qFormat="1"/>
+    <w:lsdException w:name="caption" w:semiHidden="1" w:uiPriority="35" w:unhideWhenUsed="1" w:qFormat="1"/>
     <w:lsdException w:name="table of figures" w:semiHidden="1" w:unhideWhenUsed="1"/>
     <w:lsdException w:name="envelope address" w:semiHidden="1" w:unhideWhenUsed="1"/>
     <w:lsdException w:name="envelope return" w:semiHidden="1" w:unhideWhenUsed="1"/>
     <w:lsdException w:name="footnote reference" w:semiHidden="1" w:unhideWhenUsed="1"/>
     <w:lsdException w:name="annotation reference" w:semiHidden="1" w:unhideWhenUsed="1"/>
     <w:lsdException w:name="line number" w:semiHidden="1" w:unhideWhenUsed="1"/>
-    <w:lsdException w:name="page number" w:uiPriority="0" w:semiHidden="1" w:unhideWhenUsed="1"/>
+    <w:lsdException w:name="page number" w:semiHidden="1" w:uiPriority="0" w:unhideWhenUsed="1"/>
     <w:lsdException w:name="endnote reference" w:semiHidden="1" w:unhideWhenUsed="1"/>
     <w:lsdException w:name="endnote text" w:semiHidden="1" w:unhideWhenUsed="1"/>
     <w:lsdException w:name="table of authorities" w:semiHidden="1" w:unhideWhenUsed="1"/>
@@ -8290,7 +8226,7 @@
     <w:lsdException w:name="Title" w:uiPriority="10" w:qFormat="1"/>
     <w:lsdException w:name="Closing" w:semiHidden="1" w:unhideWhenUsed="1"/>
     <w:lsdException w:name="Signature" w:semiHidden="1" w:unhideWhenUsed="1"/>
-    <w:lsdException w:name="Default Paragraph Font" w:uiPriority="1" w:semiHidden="1" w:unhideWhenUsed="1"/>
+    <w:lsdException w:name="Default Paragraph Font" w:semiHidden="1" w:uiPriority="1" w:unhideWhenUsed="1"/>
     <w:lsdException w:name="Body Text" w:semiHidden="1" w:unhideWhenUsed="1" w:qFormat="1"/>
     <w:lsdException w:name="Body Text Indent" w:semiHidden="1" w:unhideWhenUsed="1"/>
     <w:lsdException w:name="List Continue" w:semiHidden="1" w:unhideWhenUsed="1"/>
@@ -8331,7 +8267,7 @@
     <w:lsdException w:name="HTML Typewriter" w:semiHidden="1" w:unhideWhenUsed="1"/>
     <w:lsdException w:name="HTML Variable" w:semiHidden="1" w:unhideWhenUsed="1"/>
     <w:lsdException w:name="Normal Table" w:semiHidden="1" w:unhideWhenUsed="1"/>
-    <w:lsdException w:name="annotation subject" w:uiPriority="0" w:semiHidden="1" w:unhideWhenUsed="1"/>
+    <w:lsdException w:name="annotation subject" w:semiHidden="1" w:uiPriority="0" w:unhideWhenUsed="1"/>
     <w:lsdException w:name="No List" w:semiHidden="1" w:unhideWhenUsed="1"/>
     <w:lsdException w:name="Outline List 1" w:semiHidden="1" w:unhideWhenUsed="1"/>
     <w:lsdException w:name="Outline List 2" w:semiHidden="1" w:unhideWhenUsed="1"/>
@@ -8490,8 +8426,8 @@
     <w:lsdException w:name="Subtle Reference" w:uiPriority="31"/>
     <w:lsdException w:name="Intense Reference" w:uiPriority="32"/>
     <w:lsdException w:name="Book Title" w:uiPriority="33"/>
-    <w:lsdException w:name="Bibliography" w:uiPriority="37" w:semiHidden="1" w:unhideWhenUsed="1"/>
-    <w:lsdException w:name="TOC Heading" w:uiPriority="39" w:semiHidden="1" w:unhideWhenUsed="1" w:qFormat="1"/>
+    <w:lsdException w:name="Bibliography" w:semiHidden="1" w:uiPriority="37" w:unhideWhenUsed="1"/>
+    <w:lsdException w:name="TOC Heading" w:semiHidden="1" w:uiPriority="39" w:unhideWhenUsed="1" w:qFormat="1"/>
     <w:lsdException w:name="Plain Table 1" w:uiPriority="41"/>
     <w:lsdException w:name="Plain Table 2" w:uiPriority="42"/>
     <w:lsdException w:name="Plain Table 3" w:uiPriority="43"/>
@@ -8603,7 +8539,7 @@
     <w:lsdException w:name="Smart Link" w:semiHidden="1" w:unhideWhenUsed="1"/>
     <w:lsdException w:name="Smart Link Error" w:semiHidden="1" w:unhideWhenUsed="1"/>
   </w:latentStyles>
-  <w:style w:type="paragraph" w:styleId="Normal" w:default="1">
+  <w:style w:type="paragraph" w:default="1" w:styleId="Normal">
     <w:name w:val="Normal"/>
     <w:qFormat/>
     <w:rsid w:val="00974E54"/>
@@ -8635,7 +8571,7 @@
       <w:outlineLvl w:val="0"/>
     </w:pPr>
     <w:rPr>
-      <w:rFonts w:asciiTheme="majorHAnsi" w:hAnsiTheme="majorHAnsi" w:eastAsiaTheme="majorEastAsia" w:cstheme="majorBidi"/>
+      <w:rFonts w:asciiTheme="majorHAnsi" w:eastAsiaTheme="majorEastAsia" w:hAnsiTheme="majorHAnsi" w:cstheme="majorBidi"/>
       <w:b/>
       <w:bCs/>
       <w:iCs/>
@@ -8665,7 +8601,7 @@
       <w:outlineLvl w:val="1"/>
     </w:pPr>
     <w:rPr>
-      <w:rFonts w:asciiTheme="majorHAnsi" w:hAnsiTheme="majorHAnsi" w:eastAsiaTheme="majorEastAsia" w:cstheme="majorBidi"/>
+      <w:rFonts w:asciiTheme="majorHAnsi" w:eastAsiaTheme="majorEastAsia" w:hAnsiTheme="majorHAnsi" w:cstheme="majorBidi"/>
       <w:b/>
       <w:bCs/>
       <w:iCs/>
@@ -8695,7 +8631,7 @@
       <w:outlineLvl w:val="2"/>
     </w:pPr>
     <w:rPr>
-      <w:rFonts w:asciiTheme="majorHAnsi" w:hAnsiTheme="majorHAnsi" w:eastAsiaTheme="majorEastAsia" w:cstheme="majorBidi"/>
+      <w:rFonts w:asciiTheme="majorHAnsi" w:eastAsiaTheme="majorEastAsia" w:hAnsiTheme="majorHAnsi" w:cstheme="majorBidi"/>
       <w:b/>
       <w:bCs/>
       <w:iCs/>
@@ -8725,7 +8661,7 @@
       <w:outlineLvl w:val="3"/>
     </w:pPr>
     <w:rPr>
-      <w:rFonts w:asciiTheme="majorHAnsi" w:hAnsiTheme="majorHAnsi" w:eastAsiaTheme="majorEastAsia" w:cstheme="majorBidi"/>
+      <w:rFonts w:asciiTheme="majorHAnsi" w:eastAsiaTheme="majorEastAsia" w:hAnsiTheme="majorHAnsi" w:cstheme="majorBidi"/>
       <w:b/>
       <w:bCs/>
       <w:iCs/>
@@ -8772,7 +8708,7 @@
       <w:outlineLvl w:val="5"/>
     </w:pPr>
     <w:rPr>
-      <w:rFonts w:asciiTheme="majorHAnsi" w:hAnsiTheme="majorHAnsi" w:eastAsiaTheme="majorEastAsia" w:cstheme="majorBidi"/>
+      <w:rFonts w:asciiTheme="majorHAnsi" w:eastAsiaTheme="majorEastAsia" w:hAnsiTheme="majorHAnsi" w:cstheme="majorBidi"/>
       <w:b/>
       <w:bCs/>
       <w:iCs/>
@@ -8797,7 +8733,7 @@
       <w:outlineLvl w:val="6"/>
     </w:pPr>
     <w:rPr>
-      <w:rFonts w:asciiTheme="majorHAnsi" w:hAnsiTheme="majorHAnsi" w:eastAsiaTheme="majorEastAsia" w:cstheme="majorBidi"/>
+      <w:rFonts w:asciiTheme="majorHAnsi" w:eastAsiaTheme="majorEastAsia" w:hAnsiTheme="majorHAnsi" w:cstheme="majorBidi"/>
       <w:b/>
       <w:bCs/>
       <w:iCs/>
@@ -8823,7 +8759,7 @@
       <w:outlineLvl w:val="7"/>
     </w:pPr>
     <w:rPr>
-      <w:rFonts w:asciiTheme="majorHAnsi" w:hAnsiTheme="majorHAnsi" w:eastAsiaTheme="majorEastAsia" w:cstheme="majorBidi"/>
+      <w:rFonts w:asciiTheme="majorHAnsi" w:eastAsiaTheme="majorEastAsia" w:hAnsiTheme="majorHAnsi" w:cstheme="majorBidi"/>
       <w:b/>
       <w:bCs/>
       <w:i/>
@@ -8851,20 +8787,20 @@
       <w:outlineLvl w:val="8"/>
     </w:pPr>
     <w:rPr>
-      <w:rFonts w:asciiTheme="majorHAnsi" w:hAnsiTheme="majorHAnsi" w:eastAsiaTheme="majorEastAsia" w:cstheme="majorBidi"/>
+      <w:rFonts w:asciiTheme="majorHAnsi" w:eastAsiaTheme="majorEastAsia" w:hAnsiTheme="majorHAnsi" w:cstheme="majorBidi"/>
       <w:i/>
       <w:iCs/>
       <w:sz w:val="18"/>
       <w:szCs w:val="18"/>
     </w:rPr>
   </w:style>
-  <w:style w:type="character" w:styleId="DefaultParagraphFont" w:default="1">
+  <w:style w:type="character" w:default="1" w:styleId="DefaultParagraphFont">
     <w:name w:val="Default Paragraph Font"/>
     <w:uiPriority w:val="1"/>
     <w:semiHidden/>
     <w:unhideWhenUsed/>
   </w:style>
-  <w:style w:type="table" w:styleId="TableNormal" w:default="1">
+  <w:style w:type="table" w:default="1" w:styleId="TableNormal">
     <w:name w:val="Normal Table"/>
     <w:uiPriority w:val="99"/>
     <w:semiHidden/>
@@ -8879,20 +8815,20 @@
       </w:tblCellMar>
     </w:tblPr>
   </w:style>
-  <w:style w:type="numbering" w:styleId="NoList" w:default="1">
+  <w:style w:type="numbering" w:default="1" w:styleId="NoList">
     <w:name w:val="No List"/>
     <w:uiPriority w:val="99"/>
     <w:semiHidden/>
     <w:unhideWhenUsed/>
   </w:style>
-  <w:style w:type="character" w:styleId="Heading1Char" w:customStyle="1">
+  <w:style w:type="character" w:customStyle="1" w:styleId="Heading1Char">
     <w:name w:val="Heading 1 Char"/>
     <w:basedOn w:val="DefaultParagraphFont"/>
     <w:link w:val="Heading1"/>
     <w:uiPriority w:val="9"/>
     <w:rsid w:val="000672A8"/>
     <w:rPr>
-      <w:rFonts w:asciiTheme="majorHAnsi" w:hAnsiTheme="majorHAnsi" w:eastAsiaTheme="majorEastAsia" w:cstheme="majorBidi"/>
+      <w:rFonts w:asciiTheme="majorHAnsi" w:eastAsiaTheme="majorEastAsia" w:hAnsiTheme="majorHAnsi" w:cstheme="majorBidi"/>
       <w:b/>
       <w:bCs/>
       <w:iCs/>
@@ -8900,14 +8836,14 @@
       <w:szCs w:val="32"/>
     </w:rPr>
   </w:style>
-  <w:style w:type="character" w:styleId="Heading2Char" w:customStyle="1">
+  <w:style w:type="character" w:customStyle="1" w:styleId="Heading2Char">
     <w:name w:val="Heading 2 Char"/>
     <w:basedOn w:val="DefaultParagraphFont"/>
     <w:link w:val="Heading2"/>
     <w:uiPriority w:val="9"/>
     <w:rsid w:val="00B20F5A"/>
     <w:rPr>
-      <w:rFonts w:asciiTheme="majorHAnsi" w:hAnsiTheme="majorHAnsi" w:eastAsiaTheme="majorEastAsia" w:cstheme="majorBidi"/>
+      <w:rFonts w:asciiTheme="majorHAnsi" w:eastAsiaTheme="majorEastAsia" w:hAnsiTheme="majorHAnsi" w:cstheme="majorBidi"/>
       <w:b/>
       <w:bCs/>
       <w:iCs/>
@@ -8915,14 +8851,14 @@
       <w:szCs w:val="28"/>
     </w:rPr>
   </w:style>
-  <w:style w:type="character" w:styleId="Heading3Char" w:customStyle="1">
+  <w:style w:type="character" w:customStyle="1" w:styleId="Heading3Char">
     <w:name w:val="Heading 3 Char"/>
     <w:basedOn w:val="DefaultParagraphFont"/>
     <w:link w:val="Heading3"/>
     <w:uiPriority w:val="9"/>
     <w:rsid w:val="00816296"/>
     <w:rPr>
-      <w:rFonts w:asciiTheme="majorHAnsi" w:hAnsiTheme="majorHAnsi" w:eastAsiaTheme="majorEastAsia" w:cstheme="majorBidi"/>
+      <w:rFonts w:asciiTheme="majorHAnsi" w:eastAsiaTheme="majorEastAsia" w:hAnsiTheme="majorHAnsi" w:cstheme="majorBidi"/>
       <w:b/>
       <w:bCs/>
       <w:iCs/>
@@ -8930,14 +8866,14 @@
       <w:szCs w:val="26"/>
     </w:rPr>
   </w:style>
-  <w:style w:type="character" w:styleId="Heading4Char" w:customStyle="1">
+  <w:style w:type="character" w:customStyle="1" w:styleId="Heading4Char">
     <w:name w:val="Heading 4 Char"/>
     <w:basedOn w:val="DefaultParagraphFont"/>
     <w:link w:val="Heading4"/>
     <w:uiPriority w:val="9"/>
     <w:rsid w:val="00B20F5A"/>
     <w:rPr>
-      <w:rFonts w:asciiTheme="majorHAnsi" w:hAnsiTheme="majorHAnsi" w:eastAsiaTheme="majorEastAsia" w:cstheme="majorBidi"/>
+      <w:rFonts w:asciiTheme="majorHAnsi" w:eastAsiaTheme="majorEastAsia" w:hAnsiTheme="majorHAnsi" w:cstheme="majorBidi"/>
       <w:b/>
       <w:bCs/>
       <w:iCs/>
@@ -8945,14 +8881,14 @@
       <w:szCs w:val="24"/>
     </w:rPr>
   </w:style>
-  <w:style w:type="character" w:styleId="Heading5Char" w:customStyle="1">
+  <w:style w:type="character" w:customStyle="1" w:styleId="Heading5Char">
     <w:name w:val="Heading 5 Char"/>
     <w:basedOn w:val="DefaultParagraphFont"/>
     <w:link w:val="Heading5"/>
     <w:uiPriority w:val="9"/>
     <w:rsid w:val="00816296"/>
     <w:rPr>
-      <w:rFonts w:asciiTheme="majorHAnsi" w:hAnsiTheme="majorHAnsi" w:eastAsiaTheme="majorEastAsia" w:cstheme="majorBidi"/>
+      <w:rFonts w:asciiTheme="majorHAnsi" w:eastAsiaTheme="majorEastAsia" w:hAnsiTheme="majorHAnsi" w:cstheme="majorBidi"/>
       <w:b/>
       <w:bCs/>
       <w:iCs/>
@@ -8960,28 +8896,28 @@
       <w:szCs w:val="24"/>
     </w:rPr>
   </w:style>
-  <w:style w:type="character" w:styleId="Heading6Char" w:customStyle="1">
+  <w:style w:type="character" w:customStyle="1" w:styleId="Heading6Char">
     <w:name w:val="Heading 6 Char"/>
     <w:basedOn w:val="DefaultParagraphFont"/>
     <w:link w:val="Heading6"/>
     <w:uiPriority w:val="9"/>
     <w:rsid w:val="001C38C2"/>
     <w:rPr>
-      <w:rFonts w:asciiTheme="majorHAnsi" w:hAnsiTheme="majorHAnsi" w:eastAsiaTheme="majorEastAsia" w:cstheme="majorBidi"/>
+      <w:rFonts w:asciiTheme="majorHAnsi" w:eastAsiaTheme="majorEastAsia" w:hAnsiTheme="majorHAnsi" w:cstheme="majorBidi"/>
       <w:b/>
       <w:bCs/>
       <w:iCs/>
       <w:sz w:val="24"/>
     </w:rPr>
   </w:style>
-  <w:style w:type="character" w:styleId="Heading7Char" w:customStyle="1">
+  <w:style w:type="character" w:customStyle="1" w:styleId="Heading7Char">
     <w:name w:val="Heading 7 Char"/>
     <w:basedOn w:val="DefaultParagraphFont"/>
     <w:link w:val="Heading7"/>
     <w:uiPriority w:val="9"/>
     <w:rsid w:val="00E667AF"/>
     <w:rPr>
-      <w:rFonts w:asciiTheme="majorHAnsi" w:hAnsiTheme="majorHAnsi" w:eastAsiaTheme="majorEastAsia" w:cstheme="majorBidi"/>
+      <w:rFonts w:asciiTheme="majorHAnsi" w:eastAsiaTheme="majorEastAsia" w:hAnsiTheme="majorHAnsi" w:cstheme="majorBidi"/>
       <w:b/>
       <w:bCs/>
       <w:iCs/>
@@ -8989,7 +8925,7 @@
       <w:szCs w:val="20"/>
     </w:rPr>
   </w:style>
-  <w:style w:type="character" w:styleId="Heading8Char" w:customStyle="1">
+  <w:style w:type="character" w:customStyle="1" w:styleId="Heading8Char">
     <w:name w:val="Heading 8 Char"/>
     <w:basedOn w:val="DefaultParagraphFont"/>
     <w:link w:val="Heading8"/>
@@ -8997,7 +8933,7 @@
     <w:semiHidden/>
     <w:rsid w:val="00872C84"/>
     <w:rPr>
-      <w:rFonts w:asciiTheme="majorHAnsi" w:hAnsiTheme="majorHAnsi" w:eastAsiaTheme="majorEastAsia" w:cstheme="majorBidi"/>
+      <w:rFonts w:asciiTheme="majorHAnsi" w:eastAsiaTheme="majorEastAsia" w:hAnsiTheme="majorHAnsi" w:cstheme="majorBidi"/>
       <w:b/>
       <w:bCs/>
       <w:i/>
@@ -9006,7 +8942,7 @@
       <w:szCs w:val="18"/>
     </w:rPr>
   </w:style>
-  <w:style w:type="character" w:styleId="Heading9Char" w:customStyle="1">
+  <w:style w:type="character" w:customStyle="1" w:styleId="Heading9Char">
     <w:name w:val="Heading 9 Char"/>
     <w:basedOn w:val="DefaultParagraphFont"/>
     <w:link w:val="Heading9"/>
@@ -9014,7 +8950,7 @@
     <w:semiHidden/>
     <w:rsid w:val="00872C84"/>
     <w:rPr>
-      <w:rFonts w:asciiTheme="majorHAnsi" w:hAnsiTheme="majorHAnsi" w:eastAsiaTheme="majorEastAsia" w:cstheme="majorBidi"/>
+      <w:rFonts w:asciiTheme="majorHAnsi" w:eastAsiaTheme="majorEastAsia" w:hAnsiTheme="majorHAnsi" w:cstheme="majorBidi"/>
       <w:i/>
       <w:iCs/>
       <w:sz w:val="18"/>
@@ -9055,7 +8991,7 @@
       <w:jc w:val="center"/>
     </w:pPr>
     <w:rPr>
-      <w:rFonts w:asciiTheme="majorHAnsi" w:hAnsiTheme="majorHAnsi" w:eastAsiaTheme="majorEastAsia" w:cstheme="majorBidi"/>
+      <w:rFonts w:asciiTheme="majorHAnsi" w:eastAsiaTheme="majorEastAsia" w:hAnsiTheme="majorHAnsi" w:cstheme="majorBidi"/>
       <w:b/>
       <w:bCs/>
       <w:iCs/>
@@ -9064,14 +9000,14 @@
       <w:szCs w:val="60"/>
     </w:rPr>
   </w:style>
-  <w:style w:type="character" w:styleId="TitleChar" w:customStyle="1">
+  <w:style w:type="character" w:customStyle="1" w:styleId="TitleChar">
     <w:name w:val="Title Char"/>
     <w:basedOn w:val="DefaultParagraphFont"/>
     <w:link w:val="Title"/>
     <w:uiPriority w:val="10"/>
     <w:rsid w:val="00AE1DED"/>
     <w:rPr>
-      <w:rFonts w:asciiTheme="majorHAnsi" w:hAnsiTheme="majorHAnsi" w:eastAsiaTheme="majorEastAsia" w:cstheme="majorBidi"/>
+      <w:rFonts w:asciiTheme="majorHAnsi" w:eastAsiaTheme="majorEastAsia" w:hAnsiTheme="majorHAnsi" w:cstheme="majorBidi"/>
       <w:b/>
       <w:bCs/>
       <w:iCs/>
@@ -9101,7 +9037,7 @@
       <w:szCs w:val="24"/>
     </w:rPr>
   </w:style>
-  <w:style w:type="character" w:styleId="SubtitleChar" w:customStyle="1">
+  <w:style w:type="character" w:customStyle="1" w:styleId="SubtitleChar">
     <w:name w:val="Subtitle Char"/>
     <w:basedOn w:val="DefaultParagraphFont"/>
     <w:link w:val="Subtitle"/>
@@ -9151,7 +9087,7 @@
       <w:spacing w:after="0"/>
     </w:pPr>
   </w:style>
-  <w:style w:type="character" w:styleId="InactiveLink" w:customStyle="1">
+  <w:style w:type="character" w:customStyle="1" w:styleId="InactiveLink">
     <w:name w:val="Inactive Link"/>
     <w:basedOn w:val="DefaultParagraphFont"/>
     <w:uiPriority w:val="1"/>
@@ -9162,7 +9098,7 @@
       <w:u w:val="single"/>
     </w:rPr>
   </w:style>
-  <w:style w:type="paragraph" w:styleId="TableNumbered" w:customStyle="1">
+  <w:style w:type="paragraph" w:customStyle="1" w:styleId="TableNumbered">
     <w:name w:val="Table Numbered"/>
     <w:basedOn w:val="Normal"/>
     <w:qFormat/>
@@ -9177,7 +9113,7 @@
       <w:rFonts w:ascii="Arial" w:hAnsi="Arial" w:cs="Times New Roman (Body CS)"/>
     </w:rPr>
   </w:style>
-  <w:style w:type="paragraph" w:styleId="CoverImage" w:customStyle="1">
+  <w:style w:type="paragraph" w:customStyle="1" w:styleId="CoverImage">
     <w:name w:val="Cover Image"/>
     <w:basedOn w:val="Picture"/>
     <w:qFormat/>
@@ -9210,7 +9146,7 @@
       <w:pageBreakBefore/>
     </w:pPr>
   </w:style>
-  <w:style w:type="paragraph" w:styleId="Title2" w:customStyle="1">
+  <w:style w:type="paragraph" w:customStyle="1" w:styleId="Title2">
     <w:name w:val="Title 2"/>
     <w:basedOn w:val="Title"/>
     <w:next w:val="Subtitle"/>
@@ -9224,7 +9160,7 @@
       <w:sz w:val="28"/>
     </w:rPr>
   </w:style>
-  <w:style w:type="paragraph" w:styleId="Picture" w:customStyle="1">
+  <w:style w:type="paragraph" w:customStyle="1" w:styleId="Picture">
     <w:name w:val="Picture"/>
     <w:basedOn w:val="Normal"/>
     <w:next w:val="Normal"/>
@@ -9236,7 +9172,7 @@
       <w:jc w:val="center"/>
     </w:pPr>
   </w:style>
-  <w:style w:type="paragraph" w:styleId="PubDate" w:customStyle="1">
+  <w:style w:type="paragraph" w:customStyle="1" w:styleId="PubDate">
     <w:name w:val="PubDate"/>
     <w:basedOn w:val="Title2"/>
     <w:next w:val="Title2"/>
@@ -9257,7 +9193,7 @@
       <w:spacing w:before="0" w:after="0"/>
     </w:pPr>
   </w:style>
-  <w:style w:type="character" w:styleId="FooterChar" w:customStyle="1">
+  <w:style w:type="character" w:customStyle="1" w:styleId="FooterChar">
     <w:name w:val="Footer Char"/>
     <w:basedOn w:val="DefaultParagraphFont"/>
     <w:link w:val="Footer"/>
@@ -9275,16 +9211,16 @@
     </w:pPr>
     <w:tblPr>
       <w:tblBorders>
-        <w:top w:val="single" w:color="auto" w:sz="4" w:space="0"/>
-        <w:left w:val="single" w:color="auto" w:sz="4" w:space="0"/>
-        <w:bottom w:val="single" w:color="auto" w:sz="4" w:space="0"/>
-        <w:right w:val="single" w:color="auto" w:sz="4" w:space="0"/>
-        <w:insideH w:val="single" w:color="auto" w:sz="4" w:space="0"/>
-        <w:insideV w:val="single" w:color="auto" w:sz="4" w:space="0"/>
+        <w:top w:val="single" w:sz="4" w:space="0" w:color="auto"/>
+        <w:left w:val="single" w:sz="4" w:space="0" w:color="auto"/>
+        <w:bottom w:val="single" w:sz="4" w:space="0" w:color="auto"/>
+        <w:right w:val="single" w:sz="4" w:space="0" w:color="auto"/>
+        <w:insideH w:val="single" w:sz="4" w:space="0" w:color="auto"/>
+        <w:insideV w:val="single" w:sz="4" w:space="0" w:color="auto"/>
       </w:tblBorders>
     </w:tblPr>
   </w:style>
-  <w:style w:type="table" w:styleId="JLV-CV" w:customStyle="1">
+  <w:style w:type="table" w:customStyle="1" w:styleId="JLV-CV">
     <w:name w:val="JLV-CV"/>
     <w:basedOn w:val="TableNormal"/>
     <w:uiPriority w:val="99"/>
@@ -9299,12 +9235,12 @@
     </w:rPr>
     <w:tblPr>
       <w:tblBorders>
-        <w:top w:val="single" w:color="auto" w:sz="4" w:space="0"/>
-        <w:left w:val="single" w:color="auto" w:sz="4" w:space="0"/>
-        <w:bottom w:val="single" w:color="auto" w:sz="4" w:space="0"/>
-        <w:right w:val="single" w:color="auto" w:sz="4" w:space="0"/>
-        <w:insideH w:val="single" w:color="auto" w:sz="4" w:space="0"/>
-        <w:insideV w:val="single" w:color="auto" w:sz="4" w:space="0"/>
+        <w:top w:val="single" w:sz="4" w:space="0" w:color="auto"/>
+        <w:left w:val="single" w:sz="4" w:space="0" w:color="auto"/>
+        <w:bottom w:val="single" w:sz="4" w:space="0" w:color="auto"/>
+        <w:right w:val="single" w:sz="4" w:space="0" w:color="auto"/>
+        <w:insideH w:val="single" w:sz="4" w:space="0" w:color="auto"/>
+        <w:insideV w:val="single" w:sz="4" w:space="0" w:color="auto"/>
       </w:tblBorders>
       <w:tblCellMar>
         <w:left w:w="115" w:type="dxa"/>
@@ -9352,7 +9288,7 @@
       <w:jc w:val="center"/>
     </w:pPr>
     <w:rPr>
-      <w:rFonts w:asciiTheme="majorHAnsi" w:hAnsiTheme="majorHAnsi" w:eastAsiaTheme="majorEastAsia" w:cstheme="majorBidi"/>
+      <w:rFonts w:asciiTheme="majorHAnsi" w:eastAsiaTheme="majorEastAsia" w:hAnsiTheme="majorHAnsi" w:cstheme="majorBidi"/>
       <w:b/>
       <w:bCs/>
       <w:sz w:val="28"/>
@@ -9589,7 +9525,7 @@
       <w:szCs w:val="20"/>
     </w:rPr>
   </w:style>
-  <w:style w:type="character" w:styleId="FootnoteTextChar" w:customStyle="1">
+  <w:style w:type="character" w:customStyle="1" w:styleId="FootnoteTextChar">
     <w:name w:val="Footnote Text Char"/>
     <w:basedOn w:val="DefaultParagraphFont"/>
     <w:link w:val="FootnoteText"/>
@@ -9639,7 +9575,7 @@
       <w:sz w:val="24"/>
     </w:rPr>
   </w:style>
-  <w:style w:type="character" w:styleId="BodyTextChar" w:customStyle="1">
+  <w:style w:type="character" w:customStyle="1" w:styleId="BodyTextChar">
     <w:name w:val="Body Text Char"/>
     <w:basedOn w:val="DefaultParagraphFont"/>
     <w:link w:val="BodyText"/>
@@ -9649,7 +9585,7 @@
       <w:sz w:val="24"/>
     </w:rPr>
   </w:style>
-  <w:style w:type="paragraph" w:styleId="TableBullet" w:customStyle="1">
+  <w:style w:type="paragraph" w:customStyle="1" w:styleId="TableBullet">
     <w:name w:val="Table Bullet"/>
     <w:basedOn w:val="Normal"/>
     <w:qFormat/>
@@ -9665,7 +9601,7 @@
       <w:rFonts w:ascii="Arial" w:hAnsi="Arial" w:cs="Times New Roman (Body CS)"/>
     </w:rPr>
   </w:style>
-  <w:style w:type="paragraph" w:styleId="Appendix1" w:customStyle="1">
+  <w:style w:type="paragraph" w:customStyle="1" w:styleId="Appendix1">
     <w:name w:val="Appendix 1"/>
     <w:basedOn w:val="Heading1"/>
     <w:next w:val="BodyText"/>
@@ -9679,7 +9615,7 @@
       <w:ind w:hanging="720"/>
     </w:pPr>
   </w:style>
-  <w:style w:type="paragraph" w:styleId="Appendix2" w:customStyle="1">
+  <w:style w:type="paragraph" w:customStyle="1" w:styleId="Appendix2">
     <w:name w:val="Appendix 2"/>
     <w:basedOn w:val="Heading2"/>
     <w:next w:val="BodyText"/>
@@ -9709,7 +9645,7 @@
       <w:sz w:val="22"/>
     </w:rPr>
   </w:style>
-  <w:style w:type="numbering" w:styleId="ListNumbered" w:customStyle="1">
+  <w:style w:type="numbering" w:customStyle="1" w:styleId="ListNumbered">
     <w:name w:val="List Numbered"/>
     <w:uiPriority w:val="99"/>
     <w:rsid w:val="00B66812"/>
@@ -9731,7 +9667,7 @@
       <w:u w:val="single"/>
     </w:rPr>
   </w:style>
-  <w:style w:type="paragraph" w:styleId="Note" w:customStyle="1">
+  <w:style w:type="paragraph" w:customStyle="1" w:styleId="Note">
     <w:name w:val="Note"/>
     <w:basedOn w:val="BodyText"/>
     <w:qFormat/>
@@ -9792,7 +9728,7 @@
       </w:numPr>
     </w:pPr>
   </w:style>
-  <w:style w:type="numbering" w:styleId="ListBullets" w:customStyle="1">
+  <w:style w:type="numbering" w:customStyle="1" w:styleId="ListBullets">
     <w:name w:val="List Bullets"/>
     <w:uiPriority w:val="99"/>
     <w:rsid w:val="009F3BA0"/>
@@ -9802,7 +9738,7 @@
       </w:numPr>
     </w:pPr>
   </w:style>
-  <w:style w:type="character" w:styleId="Cross-Reference" w:customStyle="1">
+  <w:style w:type="character" w:customStyle="1" w:styleId="Cross-Reference">
     <w:name w:val="Cross-Reference"/>
     <w:basedOn w:val="Hyperlink"/>
     <w:uiPriority w:val="1"/>
@@ -9828,7 +9764,7 @@
       <w:spacing w:before="0" w:after="0"/>
     </w:pPr>
   </w:style>
-  <w:style w:type="character" w:styleId="HeaderChar" w:customStyle="1">
+  <w:style w:type="character" w:customStyle="1" w:styleId="HeaderChar">
     <w:name w:val="Header Char"/>
     <w:basedOn w:val="DefaultParagraphFont"/>
     <w:link w:val="Header"/>
@@ -9838,7 +9774,7 @@
       <w:sz w:val="20"/>
     </w:rPr>
   </w:style>
-  <w:style w:type="paragraph" w:styleId="TableNumbered2" w:customStyle="1">
+  <w:style w:type="paragraph" w:customStyle="1" w:styleId="TableNumbered2">
     <w:name w:val="Table Numbered 2"/>
     <w:basedOn w:val="TableNumbered"/>
     <w:qFormat/>
@@ -9850,7 +9786,7 @@
       <w:ind w:left="701" w:hanging="360"/>
     </w:pPr>
   </w:style>
-  <w:style w:type="numbering" w:styleId="TableNumbering" w:customStyle="1">
+  <w:style w:type="numbering" w:customStyle="1" w:styleId="TableNumbering">
     <w:name w:val="Table Numbering"/>
     <w:uiPriority w:val="99"/>
     <w:rsid w:val="00C45AFA"/>
@@ -9860,7 +9796,7 @@
       </w:numPr>
     </w:pPr>
   </w:style>
-  <w:style w:type="numbering" w:styleId="Headings" w:customStyle="1">
+  <w:style w:type="numbering" w:customStyle="1" w:styleId="Headings">
     <w:name w:val="Headings"/>
     <w:uiPriority w:val="99"/>
     <w:rsid w:val="00D345DF"/>
@@ -9878,7 +9814,7 @@
       <w:color w:val="000000" w:themeColor="text1"/>
     </w:rPr>
   </w:style>
-  <w:style w:type="numbering" w:styleId="Headings0" w:customStyle="1">
+  <w:style w:type="numbering" w:customStyle="1" w:styleId="Headings0">
     <w:name w:val="Headings0"/>
     <w:next w:val="Headings"/>
     <w:uiPriority w:val="99"/>
@@ -9901,7 +9837,7 @@
       <w:szCs w:val="18"/>
     </w:rPr>
   </w:style>
-  <w:style w:type="character" w:styleId="BalloonTextChar" w:customStyle="1">
+  <w:style w:type="character" w:customStyle="1" w:styleId="BalloonTextChar">
     <w:name w:val="Balloon Text Char"/>
     <w:basedOn w:val="DefaultParagraphFont"/>
     <w:link w:val="BalloonText"/>
@@ -9914,7 +9850,7 @@
       <w:szCs w:val="18"/>
     </w:rPr>
   </w:style>
-  <w:style w:type="table" w:styleId="TableGrid1" w:customStyle="1">
+  <w:style w:type="table" w:customStyle="1" w:styleId="TableGrid1">
     <w:name w:val="Table Grid1"/>
     <w:basedOn w:val="TableNormal"/>
     <w:next w:val="TableGrid"/>
@@ -9929,16 +9865,16 @@
     </w:rPr>
     <w:tblPr>
       <w:tblBorders>
-        <w:top w:val="single" w:color="auto" w:sz="4" w:space="0"/>
-        <w:left w:val="single" w:color="auto" w:sz="4" w:space="0"/>
-        <w:bottom w:val="single" w:color="auto" w:sz="4" w:space="0"/>
-        <w:right w:val="single" w:color="auto" w:sz="4" w:space="0"/>
-        <w:insideH w:val="single" w:color="auto" w:sz="4" w:space="0"/>
-        <w:insideV w:val="single" w:color="auto" w:sz="4" w:space="0"/>
+        <w:top w:val="single" w:sz="4" w:space="0" w:color="auto"/>
+        <w:left w:val="single" w:sz="4" w:space="0" w:color="auto"/>
+        <w:bottom w:val="single" w:sz="4" w:space="0" w:color="auto"/>
+        <w:right w:val="single" w:sz="4" w:space="0" w:color="auto"/>
+        <w:insideH w:val="single" w:sz="4" w:space="0" w:color="auto"/>
+        <w:insideV w:val="single" w:sz="4" w:space="0" w:color="auto"/>
       </w:tblBorders>
     </w:tblPr>
   </w:style>
-  <w:style w:type="table" w:styleId="TableGrid2" w:customStyle="1">
+  <w:style w:type="table" w:customStyle="1" w:styleId="TableGrid2">
     <w:name w:val="Table Grid2"/>
     <w:basedOn w:val="TableNormal"/>
     <w:next w:val="TableGrid"/>
@@ -9953,16 +9889,16 @@
     </w:rPr>
     <w:tblPr>
       <w:tblBorders>
-        <w:top w:val="single" w:color="auto" w:sz="4" w:space="0"/>
-        <w:left w:val="single" w:color="auto" w:sz="4" w:space="0"/>
-        <w:bottom w:val="single" w:color="auto" w:sz="4" w:space="0"/>
-        <w:right w:val="single" w:color="auto" w:sz="4" w:space="0"/>
-        <w:insideH w:val="single" w:color="auto" w:sz="4" w:space="0"/>
-        <w:insideV w:val="single" w:color="auto" w:sz="4" w:space="0"/>
+        <w:top w:val="single" w:sz="4" w:space="0" w:color="auto"/>
+        <w:left w:val="single" w:sz="4" w:space="0" w:color="auto"/>
+        <w:bottom w:val="single" w:sz="4" w:space="0" w:color="auto"/>
+        <w:right w:val="single" w:sz="4" w:space="0" w:color="auto"/>
+        <w:insideH w:val="single" w:sz="4" w:space="0" w:color="auto"/>
+        <w:insideV w:val="single" w:sz="4" w:space="0" w:color="auto"/>
       </w:tblBorders>
     </w:tblPr>
   </w:style>
-  <w:style w:type="table" w:styleId="TableGrid3" w:customStyle="1">
+  <w:style w:type="table" w:customStyle="1" w:styleId="TableGrid3">
     <w:name w:val="Table Grid3"/>
     <w:basedOn w:val="TableNormal"/>
     <w:next w:val="TableGrid"/>
@@ -9977,16 +9913,16 @@
     </w:rPr>
     <w:tblPr>
       <w:tblBorders>
-        <w:top w:val="single" w:color="auto" w:sz="4" w:space="0"/>
-        <w:left w:val="single" w:color="auto" w:sz="4" w:space="0"/>
-        <w:bottom w:val="single" w:color="auto" w:sz="4" w:space="0"/>
-        <w:right w:val="single" w:color="auto" w:sz="4" w:space="0"/>
-        <w:insideH w:val="single" w:color="auto" w:sz="4" w:space="0"/>
-        <w:insideV w:val="single" w:color="auto" w:sz="4" w:space="0"/>
+        <w:top w:val="single" w:sz="4" w:space="0" w:color="auto"/>
+        <w:left w:val="single" w:sz="4" w:space="0" w:color="auto"/>
+        <w:bottom w:val="single" w:sz="4" w:space="0" w:color="auto"/>
+        <w:right w:val="single" w:sz="4" w:space="0" w:color="auto"/>
+        <w:insideH w:val="single" w:sz="4" w:space="0" w:color="auto"/>
+        <w:insideV w:val="single" w:sz="4" w:space="0" w:color="auto"/>
       </w:tblBorders>
     </w:tblPr>
   </w:style>
-  <w:style w:type="paragraph" w:styleId="TableText" w:customStyle="1">
+  <w:style w:type="paragraph" w:customStyle="1" w:styleId="TableText">
     <w:name w:val="Table Text"/>
     <w:link w:val="TableTextChar"/>
     <w:autoRedefine/>
@@ -9997,10 +9933,10 @@
       <w:ind w:firstLine="0"/>
     </w:pPr>
     <w:rPr>
-      <w:rFonts w:ascii="Arial" w:hAnsi="Arial" w:eastAsia="Times New Roman" w:cs="Arial"/>
+      <w:rFonts w:ascii="Arial" w:eastAsia="Times New Roman" w:hAnsi="Arial" w:cs="Arial"/>
     </w:rPr>
   </w:style>
-  <w:style w:type="paragraph" w:styleId="TableHeaderRow" w:customStyle="1">
+  <w:style w:type="paragraph" w:customStyle="1" w:styleId="TableHeaderRow">
     <w:name w:val="Table Header Row"/>
     <w:next w:val="TableText"/>
     <w:qFormat/>
@@ -10011,13 +9947,13 @@
       <w:ind w:firstLine="0"/>
     </w:pPr>
     <w:rPr>
-      <w:rFonts w:ascii="Arial Bold" w:hAnsi="Arial Bold" w:eastAsia="Times New Roman" w:cs="Arial"/>
+      <w:rFonts w:ascii="Arial Bold" w:eastAsia="Times New Roman" w:hAnsi="Arial Bold" w:cs="Arial"/>
       <w:b/>
       <w:sz w:val="20"/>
       <w:szCs w:val="20"/>
     </w:rPr>
   </w:style>
-  <w:style w:type="paragraph" w:styleId="TableTextBold" w:customStyle="1">
+  <w:style w:type="paragraph" w:customStyle="1" w:styleId="TableTextBold">
     <w:name w:val="Table Text Bold"/>
     <w:basedOn w:val="TableText"/>
     <w:next w:val="TableText"/>
@@ -10028,7 +9964,7 @@
       <w:b/>
     </w:rPr>
   </w:style>
-  <w:style w:type="table" w:styleId="TableGrid31" w:customStyle="1">
+  <w:style w:type="table" w:customStyle="1" w:styleId="TableGrid31">
     <w:name w:val="Table Grid31"/>
     <w:basedOn w:val="TableNormal"/>
     <w:next w:val="TableGrid"/>
@@ -10043,16 +9979,16 @@
     </w:rPr>
     <w:tblPr>
       <w:tblBorders>
-        <w:top w:val="single" w:color="auto" w:sz="4" w:space="0"/>
-        <w:left w:val="single" w:color="auto" w:sz="4" w:space="0"/>
-        <w:bottom w:val="single" w:color="auto" w:sz="4" w:space="0"/>
-        <w:right w:val="single" w:color="auto" w:sz="4" w:space="0"/>
-        <w:insideH w:val="single" w:color="auto" w:sz="4" w:space="0"/>
-        <w:insideV w:val="single" w:color="auto" w:sz="4" w:space="0"/>
+        <w:top w:val="single" w:sz="4" w:space="0" w:color="auto"/>
+        <w:left w:val="single" w:sz="4" w:space="0" w:color="auto"/>
+        <w:bottom w:val="single" w:sz="4" w:space="0" w:color="auto"/>
+        <w:right w:val="single" w:sz="4" w:space="0" w:color="auto"/>
+        <w:insideH w:val="single" w:sz="4" w:space="0" w:color="auto"/>
+        <w:insideV w:val="single" w:sz="4" w:space="0" w:color="auto"/>
       </w:tblBorders>
     </w:tblPr>
   </w:style>
-  <w:style w:type="table" w:styleId="TableGrid32" w:customStyle="1">
+  <w:style w:type="table" w:customStyle="1" w:styleId="TableGrid32">
     <w:name w:val="Table Grid32"/>
     <w:basedOn w:val="TableNormal"/>
     <w:next w:val="TableGrid"/>
@@ -10067,16 +10003,16 @@
     </w:rPr>
     <w:tblPr>
       <w:tblBorders>
-        <w:top w:val="single" w:color="auto" w:sz="4" w:space="0"/>
-        <w:left w:val="single" w:color="auto" w:sz="4" w:space="0"/>
-        <w:bottom w:val="single" w:color="auto" w:sz="4" w:space="0"/>
-        <w:right w:val="single" w:color="auto" w:sz="4" w:space="0"/>
-        <w:insideH w:val="single" w:color="auto" w:sz="4" w:space="0"/>
-        <w:insideV w:val="single" w:color="auto" w:sz="4" w:space="0"/>
+        <w:top w:val="single" w:sz="4" w:space="0" w:color="auto"/>
+        <w:left w:val="single" w:sz="4" w:space="0" w:color="auto"/>
+        <w:bottom w:val="single" w:sz="4" w:space="0" w:color="auto"/>
+        <w:right w:val="single" w:sz="4" w:space="0" w:color="auto"/>
+        <w:insideH w:val="single" w:sz="4" w:space="0" w:color="auto"/>
+        <w:insideV w:val="single" w:sz="4" w:space="0" w:color="auto"/>
       </w:tblBorders>
     </w:tblPr>
   </w:style>
-  <w:style w:type="table" w:styleId="TableGrid4" w:customStyle="1">
+  <w:style w:type="table" w:customStyle="1" w:styleId="TableGrid4">
     <w:name w:val="Table Grid4"/>
     <w:basedOn w:val="TableNormal"/>
     <w:next w:val="TableGrid"/>
@@ -10091,16 +10027,16 @@
     </w:rPr>
     <w:tblPr>
       <w:tblBorders>
-        <w:top w:val="single" w:color="auto" w:sz="4" w:space="0"/>
-        <w:left w:val="single" w:color="auto" w:sz="4" w:space="0"/>
-        <w:bottom w:val="single" w:color="auto" w:sz="4" w:space="0"/>
-        <w:right w:val="single" w:color="auto" w:sz="4" w:space="0"/>
-        <w:insideH w:val="single" w:color="auto" w:sz="4" w:space="0"/>
-        <w:insideV w:val="single" w:color="auto" w:sz="4" w:space="0"/>
+        <w:top w:val="single" w:sz="4" w:space="0" w:color="auto"/>
+        <w:left w:val="single" w:sz="4" w:space="0" w:color="auto"/>
+        <w:bottom w:val="single" w:sz="4" w:space="0" w:color="auto"/>
+        <w:right w:val="single" w:sz="4" w:space="0" w:color="auto"/>
+        <w:insideH w:val="single" w:sz="4" w:space="0" w:color="auto"/>
+        <w:insideV w:val="single" w:sz="4" w:space="0" w:color="auto"/>
       </w:tblBorders>
     </w:tblPr>
   </w:style>
-  <w:style w:type="table" w:styleId="TableGrid33" w:customStyle="1">
+  <w:style w:type="table" w:customStyle="1" w:styleId="TableGrid33">
     <w:name w:val="Table Grid33"/>
     <w:basedOn w:val="TableNormal"/>
     <w:next w:val="TableGrid"/>
@@ -10115,16 +10051,16 @@
     </w:rPr>
     <w:tblPr>
       <w:tblBorders>
-        <w:top w:val="single" w:color="auto" w:sz="4" w:space="0"/>
-        <w:left w:val="single" w:color="auto" w:sz="4" w:space="0"/>
-        <w:bottom w:val="single" w:color="auto" w:sz="4" w:space="0"/>
-        <w:right w:val="single" w:color="auto" w:sz="4" w:space="0"/>
-        <w:insideH w:val="single" w:color="auto" w:sz="4" w:space="0"/>
-        <w:insideV w:val="single" w:color="auto" w:sz="4" w:space="0"/>
+        <w:top w:val="single" w:sz="4" w:space="0" w:color="auto"/>
+        <w:left w:val="single" w:sz="4" w:space="0" w:color="auto"/>
+        <w:bottom w:val="single" w:sz="4" w:space="0" w:color="auto"/>
+        <w:right w:val="single" w:sz="4" w:space="0" w:color="auto"/>
+        <w:insideH w:val="single" w:sz="4" w:space="0" w:color="auto"/>
+        <w:insideV w:val="single" w:sz="4" w:space="0" w:color="auto"/>
       </w:tblBorders>
     </w:tblPr>
   </w:style>
-  <w:style w:type="table" w:styleId="TableGrid5" w:customStyle="1">
+  <w:style w:type="table" w:customStyle="1" w:styleId="TableGrid5">
     <w:name w:val="Table Grid5"/>
     <w:basedOn w:val="TableNormal"/>
     <w:next w:val="TableGrid"/>
@@ -10139,16 +10075,16 @@
     </w:rPr>
     <w:tblPr>
       <w:tblBorders>
-        <w:top w:val="single" w:color="auto" w:sz="4" w:space="0"/>
-        <w:left w:val="single" w:color="auto" w:sz="4" w:space="0"/>
-        <w:bottom w:val="single" w:color="auto" w:sz="4" w:space="0"/>
-        <w:right w:val="single" w:color="auto" w:sz="4" w:space="0"/>
-        <w:insideH w:val="single" w:color="auto" w:sz="4" w:space="0"/>
-        <w:insideV w:val="single" w:color="auto" w:sz="4" w:space="0"/>
+        <w:top w:val="single" w:sz="4" w:space="0" w:color="auto"/>
+        <w:left w:val="single" w:sz="4" w:space="0" w:color="auto"/>
+        <w:bottom w:val="single" w:sz="4" w:space="0" w:color="auto"/>
+        <w:right w:val="single" w:sz="4" w:space="0" w:color="auto"/>
+        <w:insideH w:val="single" w:sz="4" w:space="0" w:color="auto"/>
+        <w:insideV w:val="single" w:sz="4" w:space="0" w:color="auto"/>
       </w:tblBorders>
     </w:tblPr>
   </w:style>
-  <w:style w:type="table" w:styleId="TableGrid51" w:customStyle="1">
+  <w:style w:type="table" w:customStyle="1" w:styleId="TableGrid51">
     <w:name w:val="Table Grid51"/>
     <w:basedOn w:val="TableNormal"/>
     <w:next w:val="TableGrid"/>
@@ -10163,12 +10099,12 @@
     </w:rPr>
     <w:tblPr>
       <w:tblBorders>
-        <w:top w:val="single" w:color="auto" w:sz="4" w:space="0"/>
-        <w:left w:val="single" w:color="auto" w:sz="4" w:space="0"/>
-        <w:bottom w:val="single" w:color="auto" w:sz="4" w:space="0"/>
-        <w:right w:val="single" w:color="auto" w:sz="4" w:space="0"/>
-        <w:insideH w:val="single" w:color="auto" w:sz="4" w:space="0"/>
-        <w:insideV w:val="single" w:color="auto" w:sz="4" w:space="0"/>
+        <w:top w:val="single" w:sz="4" w:space="0" w:color="auto"/>
+        <w:left w:val="single" w:sz="4" w:space="0" w:color="auto"/>
+        <w:bottom w:val="single" w:sz="4" w:space="0" w:color="auto"/>
+        <w:right w:val="single" w:sz="4" w:space="0" w:color="auto"/>
+        <w:insideH w:val="single" w:sz="4" w:space="0" w:color="auto"/>
+        <w:insideV w:val="single" w:sz="4" w:space="0" w:color="auto"/>
       </w:tblBorders>
     </w:tblPr>
   </w:style>
@@ -10196,7 +10132,7 @@
       <w:szCs w:val="20"/>
     </w:rPr>
   </w:style>
-  <w:style w:type="character" w:styleId="CommentTextChar" w:customStyle="1">
+  <w:style w:type="character" w:customStyle="1" w:styleId="CommentTextChar">
     <w:name w:val="Comment Text Char"/>
     <w:basedOn w:val="DefaultParagraphFont"/>
     <w:link w:val="CommentText"/>
@@ -10220,7 +10156,7 @@
       <w:bCs/>
     </w:rPr>
   </w:style>
-  <w:style w:type="character" w:styleId="CommentSubjectChar" w:customStyle="1">
+  <w:style w:type="character" w:customStyle="1" w:styleId="CommentSubjectChar">
     <w:name w:val="Comment Subject Char"/>
     <w:basedOn w:val="CommentTextChar"/>
     <w:link w:val="CommentSubject"/>
@@ -10232,7 +10168,7 @@
       <w:szCs w:val="20"/>
     </w:rPr>
   </w:style>
-  <w:style w:type="character" w:styleId="normaltextrun" w:customStyle="1">
+  <w:style w:type="character" w:customStyle="1" w:styleId="normaltextrun">
     <w:name w:val="normaltextrun"/>
     <w:basedOn w:val="DefaultParagraphFont"/>
     <w:rsid w:val="00BB5CE9"/>
@@ -10242,7 +10178,7 @@
     <w:basedOn w:val="DefaultParagraphFont"/>
     <w:rsid w:val="00BB5CE9"/>
   </w:style>
-  <w:style w:type="paragraph" w:styleId="TableHeading" w:customStyle="1">
+  <w:style w:type="paragraph" w:customStyle="1" w:styleId="TableHeading">
     <w:name w:val="Table Heading"/>
     <w:basedOn w:val="TableText"/>
     <w:autoRedefine/>
@@ -10255,7 +10191,7 @@
       <w:b/>
     </w:rPr>
   </w:style>
-  <w:style w:type="paragraph" w:styleId="InstructionalTable" w:customStyle="1">
+  <w:style w:type="paragraph" w:customStyle="1" w:styleId="InstructionalTable">
     <w:name w:val="Instructional Table"/>
     <w:next w:val="TableText"/>
     <w:rsid w:val="009A7F05"/>
@@ -10264,21 +10200,21 @@
       <w:ind w:firstLine="0"/>
     </w:pPr>
     <w:rPr>
-      <w:rFonts w:ascii="Times New Roman" w:hAnsi="Times New Roman" w:eastAsia="Times New Roman" w:cs="Times New Roman"/>
+      <w:rFonts w:ascii="Times New Roman" w:eastAsia="Times New Roman" w:hAnsi="Times New Roman" w:cs="Times New Roman"/>
       <w:i/>
       <w:color w:val="0000FF"/>
       <w:szCs w:val="24"/>
     </w:rPr>
   </w:style>
-  <w:style w:type="character" w:styleId="TableTextChar" w:customStyle="1">
+  <w:style w:type="character" w:customStyle="1" w:styleId="TableTextChar">
     <w:name w:val="Table Text Char"/>
     <w:link w:val="TableText"/>
     <w:rsid w:val="0094524F"/>
     <w:rPr>
-      <w:rFonts w:ascii="Arial" w:hAnsi="Arial" w:eastAsia="Times New Roman" w:cs="Arial"/>
+      <w:rFonts w:ascii="Arial" w:eastAsia="Times New Roman" w:hAnsi="Arial" w:cs="Arial"/>
     </w:rPr>
   </w:style>
-  <w:style w:type="paragraph" w:styleId="InstructionalText1" w:customStyle="1">
+  <w:style w:type="paragraph" w:customStyle="1" w:styleId="InstructionalText1">
     <w:name w:val="Instructional Text 1"/>
     <w:basedOn w:val="Normal"/>
     <w:next w:val="BodyText"/>
@@ -10292,7 +10228,7 @@
       <w:spacing w:before="60" w:after="120" w:line="240" w:lineRule="atLeast"/>
     </w:pPr>
     <w:rPr>
-      <w:rFonts w:ascii="Times New Roman" w:hAnsi="Times New Roman" w:eastAsia="Times New Roman" w:cs="Times New Roman"/>
+      <w:rFonts w:ascii="Times New Roman" w:eastAsia="Times New Roman" w:hAnsi="Times New Roman" w:cs="Times New Roman"/>
       <w:i/>
       <w:iCs/>
       <w:color w:val="0000FF"/>
@@ -10300,12 +10236,12 @@
       <w:szCs w:val="20"/>
     </w:rPr>
   </w:style>
-  <w:style w:type="character" w:styleId="InstructionalText1Char" w:customStyle="1">
+  <w:style w:type="character" w:customStyle="1" w:styleId="InstructionalText1Char">
     <w:name w:val="Instructional Text 1 Char"/>
     <w:link w:val="InstructionalText1"/>
     <w:rsid w:val="009A7F05"/>
     <w:rPr>
-      <w:rFonts w:ascii="Times New Roman" w:hAnsi="Times New Roman" w:eastAsia="Times New Roman" w:cs="Times New Roman"/>
+      <w:rFonts w:ascii="Times New Roman" w:eastAsia="Times New Roman" w:hAnsi="Times New Roman" w:cs="Times New Roman"/>
       <w:i/>
       <w:iCs/>
       <w:color w:val="0000FF"/>
@@ -10578,6 +10514,15 @@
 </file>
 
 <file path=customXml/item1.xml><?xml version="1.0" encoding="utf-8"?>
+<?mso-contentType ?>
+<FormTemplates xmlns="http://schemas.microsoft.com/sharepoint/v3/contenttype/forms">
+  <Display>DocumentLibraryForm</Display>
+  <Edit>DocumentLibraryForm</Edit>
+  <New>DocumentLibraryForm</New>
+</FormTemplates>
+</file>
+
+<file path=customXml/item2.xml><?xml version="1.0" encoding="utf-8"?>
 <ct:contentTypeSchema xmlns:ct="http://schemas.microsoft.com/office/2006/metadata/contentType" xmlns:ma="http://schemas.microsoft.com/office/2006/metadata/properties/metaAttributes" ct:_="" ma:_="" ma:contentTypeName="Document" ma:contentTypeID="0x010100CC97CD8E7008C145883C82B75C1C0749" ma:contentTypeVersion="5" ma:contentTypeDescription="Create a new document." ma:contentTypeScope="" ma:versionID="ddcea02fbdd5cd0abb1e4bd58e1a2c2d">
   <xsd:schema xmlns:xsd="http://www.w3.org/2001/XMLSchema" xmlns:xs="http://www.w3.org/2001/XMLSchema" xmlns:p="http://schemas.microsoft.com/office/2006/metadata/properties" xmlns:ns2="3145f2f8-1457-4819-b225-831849cd4fa4" targetNamespace="http://schemas.microsoft.com/office/2006/metadata/properties" ma:root="true" ma:fieldsID="e8994409ad666081f9c4c1838e4264f0" ns2:_="">
     <xsd:import namespace="3145f2f8-1457-4819-b225-831849cd4fa4"/>
@@ -10729,15 +10674,6 @@
 </ct:contentTypeSchema>
 </file>
 
-<file path=customXml/item2.xml><?xml version="1.0" encoding="utf-8"?>
-<?mso-contentType ?>
-<FormTemplates xmlns="http://schemas.microsoft.com/sharepoint/v3/contenttype/forms">
-  <Display>DocumentLibraryForm</Display>
-  <Edit>DocumentLibraryForm</Edit>
-  <New>DocumentLibraryForm</New>
-</FormTemplates>
-</file>
-
 <file path=customXml/item3.xml><?xml version="1.0" encoding="utf-8"?>
 <p:properties xmlns:p="http://schemas.microsoft.com/office/2006/metadata/properties" xmlns:xsi="http://www.w3.org/2001/XMLSchema-instance" xmlns:pc="http://schemas.microsoft.com/office/infopath/2007/PartnerControls">
   <documentManagement/>
@@ -10749,6 +10685,14 @@
 </file>
 
 <file path=customXml/itemProps1.xml><?xml version="1.0" encoding="utf-8"?>
+<ds:datastoreItem xmlns:ds="http://schemas.openxmlformats.org/officeDocument/2006/customXml" ds:itemID="{B2C83A95-624D-43AE-88F8-196C2B8AB2E5}">
+  <ds:schemaRefs>
+    <ds:schemaRef ds:uri="http://schemas.microsoft.com/sharepoint/v3/contenttype/forms"/>
+  </ds:schemaRefs>
+</ds:datastoreItem>
+</file>
+
+<file path=customXml/itemProps2.xml><?xml version="1.0" encoding="utf-8"?>
 <ds:datastoreItem xmlns:ds="http://schemas.openxmlformats.org/officeDocument/2006/customXml" ds:itemID="{44DA9D76-362E-4C15-AC1C-0A70BF89890D}">
   <ds:schemaRefs>
     <ds:schemaRef ds:uri="http://schemas.microsoft.com/office/2006/metadata/contentType"/>
@@ -10766,14 +10710,6 @@
 </ds:datastoreItem>
 </file>
 
-<file path=customXml/itemProps2.xml><?xml version="1.0" encoding="utf-8"?>
-<ds:datastoreItem xmlns:ds="http://schemas.openxmlformats.org/officeDocument/2006/customXml" ds:itemID="{B2C83A95-624D-43AE-88F8-196C2B8AB2E5}">
-  <ds:schemaRefs>
-    <ds:schemaRef ds:uri="http://schemas.microsoft.com/sharepoint/v3/contenttype/forms"/>
-  </ds:schemaRefs>
-</ds:datastoreItem>
-</file>
-
 <file path=customXml/itemProps3.xml><?xml version="1.0" encoding="utf-8"?>
 <ds:datastoreItem xmlns:ds="http://schemas.openxmlformats.org/officeDocument/2006/customXml" ds:itemID="{4AF07D5F-4116-429E-B77C-3953A4DA3BA8}">
   <ds:schemaRefs>
@@ -10784,7 +10720,7 @@
 </file>
 
 <file path=customXml/itemProps4.xml><?xml version="1.0" encoding="utf-8"?>
-<ds:datastoreItem xmlns:ds="http://schemas.openxmlformats.org/officeDocument/2006/customXml" ds:itemID="{A5B462ED-2638-4278-9CAE-8461D0223CF1}">
+<ds:datastoreItem xmlns:ds="http://schemas.openxmlformats.org/officeDocument/2006/customXml" ds:itemID="{CF031576-7852-4C72-B59B-2F2E5743F487}">
   <ds:schemaRefs>
     <ds:schemaRef ds:uri="http://schemas.openxmlformats.org/officeDocument/2006/bibliography"/>
   </ds:schemaRefs>

</xml_diff>